<commit_message>
update legends for new heatmap figures
</commit_message>
<xml_diff>
--- a/Manuscript.docx
+++ b/Manuscript.docx
@@ -1,6 +1,6 @@
 
 <file path=word/document.xml><?xml version="1.0" encoding="utf-8"?>
-<w:document xmlns:wpc="http://schemas.microsoft.com/office/word/2010/wordprocessingCanvas" xmlns:cx="http://schemas.microsoft.com/office/drawing/2014/chartex" xmlns:cx1="http://schemas.microsoft.com/office/drawing/2015/9/8/chartex" xmlns:mc="http://schemas.openxmlformats.org/markup-compatibility/2006" xmlns:o="urn:schemas-microsoft-com:office:office" xmlns:r="http://schemas.openxmlformats.org/officeDocument/2006/relationships" xmlns:m="http://schemas.openxmlformats.org/officeDocument/2006/math" xmlns:v="urn:schemas-microsoft-com:vml" xmlns:wp14="http://schemas.microsoft.com/office/word/2010/wordprocessingDrawing" xmlns:wp="http://schemas.openxmlformats.org/drawingml/2006/wordprocessingDrawing" xmlns:w10="urn:schemas-microsoft-com:office:word" xmlns:w="http://schemas.openxmlformats.org/wordprocessingml/2006/main" xmlns:w14="http://schemas.microsoft.com/office/word/2010/wordml" xmlns:w15="http://schemas.microsoft.com/office/word/2012/wordml" xmlns:w16se="http://schemas.microsoft.com/office/word/2015/wordml/symex" xmlns:wpg="http://schemas.microsoft.com/office/word/2010/wordprocessingGroup" xmlns:wpi="http://schemas.microsoft.com/office/word/2010/wordprocessingInk" xmlns:wne="http://schemas.microsoft.com/office/word/2006/wordml" xmlns:wps="http://schemas.microsoft.com/office/word/2010/wordprocessingShape" mc:Ignorable="w14 w15 w16se wp14">
+<w:document xmlns:wpc="http://schemas.microsoft.com/office/word/2010/wordprocessingCanvas" xmlns:cx="http://schemas.microsoft.com/office/drawing/2014/chartex" xmlns:mc="http://schemas.openxmlformats.org/markup-compatibility/2006" xmlns:o="urn:schemas-microsoft-com:office:office" xmlns:r="http://schemas.openxmlformats.org/officeDocument/2006/relationships" xmlns:m="http://schemas.openxmlformats.org/officeDocument/2006/math" xmlns:v="urn:schemas-microsoft-com:vml" xmlns:wp14="http://schemas.microsoft.com/office/word/2010/wordprocessingDrawing" xmlns:wp="http://schemas.openxmlformats.org/drawingml/2006/wordprocessingDrawing" xmlns:w10="urn:schemas-microsoft-com:office:word" xmlns:w="http://schemas.openxmlformats.org/wordprocessingml/2006/main" xmlns:w14="http://schemas.microsoft.com/office/word/2010/wordml" xmlns:w15="http://schemas.microsoft.com/office/word/2012/wordml" xmlns:w16se="http://schemas.microsoft.com/office/word/2015/wordml/symex" xmlns:wpg="http://schemas.microsoft.com/office/word/2010/wordprocessingGroup" xmlns:wpi="http://schemas.microsoft.com/office/word/2010/wordprocessingInk" xmlns:wne="http://schemas.microsoft.com/office/word/2006/wordml" xmlns:wps="http://schemas.microsoft.com/office/word/2010/wordprocessingShape" mc:Ignorable="w14 w15 w16se wp14">
   <w:body>
     <w:p>
       <w:pPr>
@@ -745,7 +745,15 @@
         <w:t xml:space="preserve"> </w:t>
       </w:r>
       <w:r>
-        <w:t>Brian Dilkes &lt;</w:t>
+        <w:t xml:space="preserve">Brian </w:t>
+      </w:r>
+      <w:proofErr w:type="spellStart"/>
+      <w:r>
+        <w:t>Dilkes</w:t>
+      </w:r>
+      <w:proofErr w:type="spellEnd"/>
+      <w:r>
+        <w:t xml:space="preserve"> &lt;</w:t>
       </w:r>
       <w:hyperlink r:id="rId14" w:history="1">
         <w:r>
@@ -9309,14 +9317,9 @@
       <w:r>
         <w:t xml:space="preserve">; </w:t>
       </w:r>
-      <w:proofErr w:type="spellStart"/>
       <w:r>
         <w:lastRenderedPageBreak/>
-        <w:t>Either:Any</w:t>
-      </w:r>
-      <w:proofErr w:type="spellEnd"/>
-      <w:r>
-        <w:t xml:space="preserve"> colum</w:t>
+        <w:t>Either:Any colum</w:t>
       </w:r>
       <w:r>
         <w:t>n</w:t>
@@ -10260,12 +10263,7 @@
           <w:t>including genes hi</w:t>
         </w:r>
         <w:r>
-          <w:t>ghly connected to the HPO genes, and compared those to GO terms.  As detailed in th</w:t>
-        </w:r>
-        <w:bookmarkStart w:id="72" w:name="_GoBack"/>
-        <w:bookmarkEnd w:id="72"/>
-        <w:r>
-          <w:t xml:space="preserve">e supplemental materials, several GO terms were enriched beyond the multiple test correction and include genes that act in previously described pathways known to impact elemental traits.  However, </w:t>
+          <w:t xml:space="preserve">ghly connected to the HPO genes, and compared those to GO terms.  As detailed in the supplemental materials, several GO terms were enriched beyond the multiple test correction and include genes that act in previously described pathways known to impact elemental traits.  However, </w:t>
         </w:r>
         <w:r>
           <w:t xml:space="preserve">GO terms were too </w:t>
@@ -10290,7 +10288,7 @@
     <w:p>
       <w:pPr>
         <w:rPr>
-          <w:del w:id="73" w:author="Microsoft Office User" w:date="2017-12-27T16:52:00Z"/>
+          <w:del w:id="72" w:author="Microsoft Office User" w:date="2017-12-27T16:52:00Z"/>
         </w:rPr>
       </w:pPr>
       <w:r>
@@ -10531,7 +10529,7 @@
       <w:r>
         <w:t xml:space="preserve"> This suggests that biological signal was enriched by our novel combination of expression level polymorphisms and GWAS and provided evidence of novel associations between multiple pathways and elemental homeostasis. </w:t>
       </w:r>
-      <w:bookmarkStart w:id="74" w:name="_Ref469995568"/>
+      <w:bookmarkStart w:id="73" w:name="_Ref469995568"/>
     </w:p>
     <w:p>
       <w:r>
@@ -10656,7 +10654,7 @@
       <w:pPr>
         <w:pStyle w:val="Heading2"/>
       </w:pPr>
-      <w:ins w:id="75" w:author="Rob" w:date="2017-12-29T14:02:00Z">
+      <w:ins w:id="74" w:author="Rob" w:date="2017-12-29T14:02:00Z">
         <w:r>
           <w:lastRenderedPageBreak/>
           <w:t xml:space="preserve">Mutant analysis validates </w:t>
@@ -10665,7 +10663,7 @@
       <w:r>
         <w:t>GA-signaling DELLA domain transcription factors influence the</w:t>
       </w:r>
-      <w:del w:id="76" w:author="Rob" w:date="2017-12-29T14:03:00Z">
+      <w:del w:id="75" w:author="Rob" w:date="2017-12-29T14:03:00Z">
         <w:r>
           <w:delText xml:space="preserve"> ionome of</w:delText>
         </w:r>
@@ -10673,7 +10671,7 @@
       <w:r>
         <w:t xml:space="preserve"> maize</w:t>
       </w:r>
-      <w:ins w:id="77" w:author="Rob" w:date="2017-12-29T14:03:00Z">
+      <w:ins w:id="76" w:author="Rob" w:date="2017-12-29T14:03:00Z">
         <w:r>
           <w:t xml:space="preserve"> ionome</w:t>
         </w:r>
@@ -10861,66 +10859,56 @@
         <w:t>nt</w:t>
       </w:r>
       <w:r>
-        <w:t>-</w:t>
-      </w:r>
-      <w:proofErr w:type="spellStart"/>
+        <w:t>-k</w:t>
+      </w:r>
+      <w:r>
+        <w:t>aurene synthase (GRMZM2G093</w:t>
+      </w:r>
+      <w:r>
+        <w:t xml:space="preserve">603) encoding the </w:t>
+      </w:r>
+      <w:r>
+        <w:rPr>
+          <w:i/>
+        </w:rPr>
+        <w:t>dwarf5</w:t>
+      </w:r>
+      <w:r>
+        <w:t xml:space="preserve"> locus</w:t>
+      </w:r>
+      <w:r>
+        <w:fldChar w:fldCharType="begin" w:fldLock="1"/>
+      </w:r>
+      <w:r>
+        <w:instrText>ADDIN CSL_CITATION { "citationItems" : [ { "id" : "ITEM-1", "itemData" : { "DOI" : "10.1104/pp.15.01727", "ISBN" : "8615208422589", "ISSN" : "0032-0889", "PMID" : "26620527", "abstract" : "While most commonly associated with its role in gibberellin phytohormone biosynthesis, ent-kaurene also serves as an intermediate in more specialized diterpenoid metabolism, as exemplified by the more than 800 known derived natural products. Among these are the maize kauralexins. However, no ent-kaurene synthases (KSs) have been identified from maize. The maize gibberellin-deficient dwarf-5 (d5) mutant has been associated with a loss of KS activity. The relevant genetic lesion has been previously mapped, and was found here to correlate with the location of the KS-like gene ZmKSL3. Intriguingly, this forms part of a tandem array with two other terpene synthases (TPSs). Although one of these, ZmTPS1, has been previously reported to encode a sesquiterpene synthase, and both ZmTPS1 and that encoded by the third gene, ZmKSL5, have lost the N-terminal \u03b3-domain prototypically associated with KS(L)s, all three genes fall within the KS(L) or TPS-e subfamily. Here it is reported that all three genes encode enzymes that are targeted to the plastid in planta, where diterpenoid biosynthesis is initiated, and which all readily catalyze the production of ent-kaurene. Consistent with the closer phylogenetic relationship of ZmKSL3 with previously identified KSs from cereals, only transcription of this gene is affected in d5 plants. On the other hand, the expression of all three of these genes is inducible, suggesting a role in more specialized metabolism, such as that of the kauralexins. Thus, these results clarify not only gibberellin phytohormone, but also diterpenoid phytoalexin biosynthesis in this important cereal crop plant.", "author" : [ { "dropping-particle" : "", "family" : "Fu", "given" : "Jingye", "non-dropping-particle" : "", "parse-names" : false, "suffix" : "" }, { "dropping-particle" : "", "family" : "Ren", "given" : "Fei", "non-dropping-particle" : "", "parse-names" : false, "suffix" : "" }, { "dropping-particle" : "", "family" : "Lu", "given" : "Xuan", "non-dropping-particle" : "", "parse-names" : false, "suffix" : "" }, { "dropping-particle" : "", "family" : "Mao", "given" : "Hongjie", "non-dropping-particle" : "", "parse-names" : false, "suffix" : "" }, { "dropping-particle" : "", "family" : "Xu", "given" : "Meimei", "non-dropping-particle" : "", "parse-names" : false, "suffix" : "" }, { "dropping-particle" : "", "family" : "Degenhardt", "given" : "J\u00f6rg", "non-dropping-particle" : "", "parse-names" : false, "suffix" : "" }, { "dropping-particle" : "", "family" : "Peters", "given" : "Reuben J.", "non-dropping-particle" : "", "parse-names" : false, "suffix" : "" }, { "dropping-particle" : "", "family" : "Wang", "given" : "Qiang", "non-dropping-particle" : "", "parse-names" : false, "suffix" : "" } ], "container-title" : "Plant Physiology", "id" : "ITEM-1", "issue" : "2", "issued" : { "date-parts" : [ [ "2016" ] ] }, "page" : "742-751", "title" : "A Tandem Array of &lt;i&gt;ent&lt;/i&gt; -Kaurene Synthases in Maize with Roles in Gibberellin and More Specialized Metabolism", "type" : "article-journal", "volume" : "170" }, "uris" : [ "http://www.mendeley.com/documents/?uuid=933cef19-a3ba-4af4-88ac-405118b51422", "http://www.mendeley.com/documents/?uuid=b599e4c9-87ae-4c6f-97db-c959c7f30a33" ] } ], "mendeley" : { "formattedCitation" : "[52]", "plainTextFormattedCitation" : "[52]", "previouslyFormattedCitation" : "[52]" }, "properties" : { "noteIndex" : 0 }, "schema" : "https://github.com/citation-style-language/schema/raw/master/csl-citation.json" }</w:instrText>
+      </w:r>
+      <w:r>
+        <w:fldChar w:fldCharType="separate"/>
+      </w:r>
+      <w:r>
+        <w:rPr>
+          <w:noProof/>
+        </w:rPr>
+        <w:t>[52]</w:t>
+      </w:r>
+      <w:r>
+        <w:fldChar w:fldCharType="end"/>
+      </w:r>
+      <w:r>
+        <w:t xml:space="preserve"> affected the concentration of seed Cd and </w:t>
+      </w:r>
+      <w:r>
+        <w:t xml:space="preserve">appeared among the HPO genes for Sr in the ZmRoot network. </w:t>
+      </w:r>
+      <w:r>
+        <w:t>This gene is required for the biosynthesis of bioactive GA via ent-</w:t>
+      </w:r>
       <w:r>
         <w:t>k</w:t>
       </w:r>
       <w:r>
         <w:t>aurene</w:t>
       </w:r>
-      <w:proofErr w:type="spellEnd"/>
-      <w:r>
-        <w:t xml:space="preserve"> synthase (GRMZM2G093</w:t>
-      </w:r>
-      <w:r>
-        <w:t xml:space="preserve">603) encoding the </w:t>
-      </w:r>
-      <w:r>
-        <w:rPr>
-          <w:i/>
-        </w:rPr>
-        <w:t>dwarf5</w:t>
-      </w:r>
-      <w:r>
-        <w:t xml:space="preserve"> locus</w:t>
-      </w:r>
-      <w:r>
-        <w:fldChar w:fldCharType="begin" w:fldLock="1"/>
-      </w:r>
-      <w:r>
-        <w:instrText>ADDIN CSL_CITATION { "citationItems" : [ { "id" : "ITEM-1", "itemData" : { "DOI" : "10.1104/pp.15.01727", "ISBN" : "8615208422589", "ISSN" : "0032-0889", "PMID" : "26620527", "abstract" : "While most commonly associated with its role in gibberellin phytohormone biosynthesis, ent-kaurene also serves as an intermediate in more specialized diterpenoid metabolism, as exemplified by the more than 800 known derived natural products. Among these are the maize kauralexins. However, no ent-kaurene synthases (KSs) have been identified from maize. The maize gibberellin-deficient dwarf-5 (d5) mutant has been associated with a loss of KS activity. The relevant genetic lesion has been previously mapped, and was found here to correlate with the location of the KS-like gene ZmKSL3. Intriguingly, this forms part of a tandem array with two other terpene synthases (TPSs). Although one of these, ZmTPS1, has been previously reported to encode a sesquiterpene synthase, and both ZmTPS1 and that encoded by the third gene, ZmKSL5, have lost the N-terminal \u03b3-domain prototypically associated with KS(L)s, all three genes fall within the KS(L) or TPS-e subfamily. Here it is reported that all three genes encode enzymes that are targeted to the plastid in planta, where diterpenoid biosynthesis is initiated, and which all readily catalyze the production of ent-kaurene. Consistent with the closer phylogenetic relationship of ZmKSL3 with previously identified KSs from cereals, only transcription of this gene is affected in d5 plants. On the other hand, the expression of all three of these genes is inducible, suggesting a role in more specialized metabolism, such as that of the kauralexins. Thus, these results clarify not only gibberellin phytohormone, but also diterpenoid phytoalexin biosynthesis in this important cereal crop plant.", "author" : [ { "dropping-particle" : "", "family" : "Fu", "given" : "Jingye", "non-dropping-particle" : "", "parse-names" : false, "suffix" : "" }, { "dropping-particle" : "", "family" : "Ren", "given" : "Fei", "non-dropping-particle" : "", "parse-names" : false, "suffix" : "" }, { "dropping-particle" : "", "family" : "Lu", "given" : "Xuan", "non-dropping-particle" : "", "parse-names" : false, "suffix" : "" }, { "dropping-particle" : "", "family" : "Mao", "given" : "Hongjie", "non-dropping-particle" : "", "parse-names" : false, "suffix" : "" }, { "dropping-particle" : "", "family" : "Xu", "given" : "Meimei", "non-dropping-particle" : "", "parse-names" : false, "suffix" : "" }, { "dropping-particle" : "", "family" : "Degenhardt", "given" : "J\u00f6rg", "non-dropping-particle" : "", "parse-names" : false, "suffix" : "" }, { "dropping-particle" : "", "family" : "Peters", "given" : "Reuben J.", "non-dropping-particle" : "", "parse-names" : false, "suffix" : "" }, { "dropping-particle" : "", "family" : "Wang", "given" : "Qiang", "non-dropping-particle" : "", "parse-names" : false, "suffix" : "" } ], "container-title" : "Plant Physiology", "id" : "ITEM-1", "issue" : "2", "issued" : { "date-parts" : [ [ "2016" ] ] }, "page" : "742-751", "title" : "A Tandem Array of &lt;i&gt;ent&lt;/i&gt; -Kaurene Synthases in Maize with Roles in Gibberellin and More Specialized Metabolism", "type" : "article-journal", "volume" : "170" }, "uris" : [ "http://www.mendeley.com/documents/?uuid=933cef19-a3ba-4af4-88ac-405118b51422", "http://www.mendeley.com/documents/?uuid=b599e4c9-87ae-4c6f-97db-c959c7f30a33" ] } ], "mendeley" : { "formattedCitation" : "[52]", "plainTextFormattedCitation" : "[52]", "previouslyFormattedCitation" : "[52]" }, "properties" : { "noteIndex" : 0 }, "schema" : "https://github.com/citation-style-language/schema/raw/master/csl-citation.json" }</w:instrText>
-      </w:r>
-      <w:r>
-        <w:fldChar w:fldCharType="separate"/>
-      </w:r>
-      <w:r>
-        <w:rPr>
-          <w:noProof/>
-        </w:rPr>
-        <w:t>[52]</w:t>
-      </w:r>
-      <w:r>
-        <w:fldChar w:fldCharType="end"/>
-      </w:r>
-      <w:r>
-        <w:t xml:space="preserve"> affected the concentration of seed Cd and </w:t>
-      </w:r>
-      <w:r>
-        <w:t xml:space="preserve">appeared among the HPO genes for Sr in the ZmRoot network. </w:t>
-      </w:r>
-      <w:r>
-        <w:t>This gene is required for the biosynthesis of bioactive GA via ent-</w:t>
-      </w:r>
-      <w:proofErr w:type="spellStart"/>
-      <w:r>
-        <w:t>k</w:t>
-      </w:r>
-      <w:r>
-        <w:t>aurene</w:t>
-      </w:r>
-      <w:proofErr w:type="spellEnd"/>
       <w:r>
         <w:t>,</w:t>
       </w:r>
@@ -11403,7 +11391,7 @@
       </w:r>
     </w:p>
     <w:p>
-      <w:ins w:id="78" w:author="Microsoft Office User" w:date="2017-12-27T16:52:00Z">
+      <w:ins w:id="77" w:author="Microsoft Office User" w:date="2017-12-27T16:52:00Z">
         <w:r>
           <w:t>Genes co-expressed with</w:t>
         </w:r>
@@ -11438,7 +11426,7 @@
       <w:r>
         <w:t xml:space="preserve"> for in-depth report</w:t>
       </w:r>
-      <w:ins w:id="79" w:author="Microsoft Office User" w:date="2017-12-27T16:52:00Z">
+      <w:ins w:id="78" w:author="Microsoft Office User" w:date="2017-12-27T16:52:00Z">
         <w:r>
           <w:t>). Genes linked to the cell cycle, root development and Fe uptake suggest the hypothesis that maize DELLA-domain transcription factors regulate  root architecture the type II iron uptake mechanism used by grasses to affect the Maize ionome.</w:t>
         </w:r>
@@ -11448,12 +11436,12 @@
       <w:pPr>
         <w:pStyle w:val="Heading1"/>
       </w:pPr>
-      <w:bookmarkStart w:id="80" w:name="_Ref487125611"/>
+      <w:bookmarkStart w:id="79" w:name="_Ref487125611"/>
       <w:r>
         <w:t>Discussion</w:t>
       </w:r>
-      <w:bookmarkEnd w:id="74"/>
-      <w:bookmarkEnd w:id="80"/>
+      <w:bookmarkEnd w:id="73"/>
+      <w:bookmarkEnd w:id="79"/>
     </w:p>
     <w:p>
       <w:pPr>
@@ -13830,11 +13818,11 @@
       <w:pPr>
         <w:pStyle w:val="Heading1"/>
       </w:pPr>
-      <w:bookmarkStart w:id="81" w:name="_Ref463088833"/>
+      <w:bookmarkStart w:id="80" w:name="_Ref463088833"/>
       <w:r>
         <w:t>Methods</w:t>
       </w:r>
-      <w:bookmarkEnd w:id="81"/>
+      <w:bookmarkEnd w:id="80"/>
     </w:p>
     <w:p>
       <w:pPr>
@@ -14138,27 +14126,14 @@
           <w:numId w:val="9"/>
         </w:numPr>
       </w:pPr>
-      <w:proofErr w:type="spellStart"/>
-      <w:r>
-        <w:t>min_expr_level</w:t>
-      </w:r>
-      <w:proofErr w:type="spellEnd"/>
-      <w:r>
-        <w:t>: 0.001  (expression</w:t>
+      <w:r>
+        <w:t>min_expr_level: 0.001  (expression</w:t>
       </w:r>
       <w:r>
         <w:t xml:space="preserve"> [FPKM]</w:t>
       </w:r>
       <w:r>
-        <w:t xml:space="preserve"> below this is set to </w:t>
-      </w:r>
-      <w:proofErr w:type="spellStart"/>
-      <w:r>
-        <w:t>NaN</w:t>
-      </w:r>
-      <w:proofErr w:type="spellEnd"/>
-      <w:r>
-        <w:t>)</w:t>
+        <w:t xml:space="preserve"> below this is set to NaN)</w:t>
       </w:r>
     </w:p>
     <w:p>
@@ -14169,13 +14144,8 @@
           <w:numId w:val="9"/>
         </w:numPr>
       </w:pPr>
-      <w:proofErr w:type="spellStart"/>
-      <w:r>
-        <w:t>max_gene_missing_data</w:t>
-      </w:r>
-      <w:proofErr w:type="spellEnd"/>
-      <w:r>
-        <w:t>: 0.3 (genes missing expression data more than this percent were removed from analysis)</w:t>
+      <w:r>
+        <w:t>max_gene_missing_data: 0.3 (genes missing expression data more than this percent were removed from analysis)</w:t>
       </w:r>
     </w:p>
     <w:p>
@@ -14186,13 +14156,8 @@
           <w:numId w:val="9"/>
         </w:numPr>
       </w:pPr>
-      <w:proofErr w:type="spellStart"/>
-      <w:r>
-        <w:t>max_accession_missing</w:t>
-      </w:r>
-      <w:proofErr w:type="spellEnd"/>
-      <w:r>
-        <w:t xml:space="preserve"> data: 0.08 (Accessions missing expression data in more than this percent were removed from analysis)</w:t>
+      <w:r>
+        <w:t>max_accession_missing data: 0.08 (Accessions missing expression data in more than this percent were removed from analysis)</w:t>
       </w:r>
     </w:p>
     <w:p>
@@ -14203,13 +14168,8 @@
           <w:numId w:val="9"/>
         </w:numPr>
       </w:pPr>
-      <w:proofErr w:type="spellStart"/>
-      <w:r>
-        <w:t>min_single_sample_expr</w:t>
-      </w:r>
-      <w:proofErr w:type="spellEnd"/>
-      <w:r>
-        <w:t>: 1.0 (genes must have at least this amount of expression [FPKM] in one accession)</w:t>
+      <w:r>
+        <w:t>min_single_sample_expr: 1.0 (genes must have at least this amount of expression [FPKM] in one accession)</w:t>
       </w:r>
     </w:p>
     <w:p>
@@ -15552,7 +15512,7 @@
           <w:rFonts w:eastAsiaTheme="minorEastAsia"/>
         </w:rPr>
       </w:pPr>
-      <w:bookmarkStart w:id="82" w:name="_Ref447101528"/>
+      <w:bookmarkStart w:id="81" w:name="_Ref447101528"/>
       <w:r>
         <w:rPr>
           <w:rFonts w:eastAsiaTheme="minorEastAsia"/>
@@ -15571,7 +15531,7 @@
         </w:rPr>
         <w:t>1</w:t>
       </w:r>
-      <w:bookmarkEnd w:id="82"/>
+      <w:bookmarkEnd w:id="81"/>
     </w:p>
     <w:p>
       <w:pPr>
@@ -15935,20 +15895,20 @@
         <w:pStyle w:val="Heading3"/>
         <w:jc w:val="left"/>
       </w:pPr>
-      <w:bookmarkStart w:id="83" w:name="_Ref447101545"/>
-      <w:bookmarkStart w:id="84" w:name="_Ref464049667"/>
+      <w:bookmarkStart w:id="82" w:name="_Ref447101545"/>
+      <w:bookmarkStart w:id="83" w:name="_Ref464049667"/>
       <w:r>
         <w:lastRenderedPageBreak/>
         <w:t>Eq.</w:t>
       </w:r>
+      <w:bookmarkEnd w:id="82"/>
+      <w:r>
+        <w:t xml:space="preserve"> </w:t>
+      </w:r>
+      <w:r>
+        <w:t>2</w:t>
+      </w:r>
       <w:bookmarkEnd w:id="83"/>
-      <w:r>
-        <w:t xml:space="preserve"> </w:t>
-      </w:r>
-      <w:r>
-        <w:t>2</w:t>
-      </w:r>
-      <w:bookmarkEnd w:id="84"/>
     </w:p>
     <w:p>
       <w:pPr>
@@ -16083,28 +16043,28 @@
           <w:rFonts w:eastAsiaTheme="minorEastAsia"/>
         </w:rPr>
       </w:pPr>
-      <w:bookmarkStart w:id="85" w:name="_Ref447101563"/>
-      <w:bookmarkStart w:id="86" w:name="_Ref464738379"/>
+      <w:bookmarkStart w:id="84" w:name="_Ref447101563"/>
+      <w:bookmarkStart w:id="85" w:name="_Ref464738379"/>
       <w:r>
         <w:rPr>
           <w:rFonts w:eastAsiaTheme="minorEastAsia"/>
         </w:rPr>
         <w:t>Eq.</w:t>
       </w:r>
+      <w:bookmarkEnd w:id="84"/>
+      <w:r>
+        <w:rPr>
+          <w:rFonts w:eastAsiaTheme="minorEastAsia"/>
+        </w:rPr>
+        <w:t xml:space="preserve"> </w:t>
+      </w:r>
+      <w:r>
+        <w:rPr>
+          <w:rFonts w:eastAsiaTheme="minorEastAsia"/>
+        </w:rPr>
+        <w:t>3</w:t>
+      </w:r>
       <w:bookmarkEnd w:id="85"/>
-      <w:r>
-        <w:rPr>
-          <w:rFonts w:eastAsiaTheme="minorEastAsia"/>
-        </w:rPr>
-        <w:t xml:space="preserve"> </w:t>
-      </w:r>
-      <w:r>
-        <w:rPr>
-          <w:rFonts w:eastAsiaTheme="minorEastAsia"/>
-        </w:rPr>
-        <w:t>3</w:t>
-      </w:r>
-      <w:bookmarkEnd w:id="86"/>
     </w:p>
     <w:p>
       <w:pPr>
@@ -16323,7 +16283,7 @@
         <w:pStyle w:val="Heading3"/>
         <w:jc w:val="left"/>
       </w:pPr>
-      <w:bookmarkStart w:id="87" w:name="_Ref447101571"/>
+      <w:bookmarkStart w:id="86" w:name="_Ref447101571"/>
       <w:r>
         <w:t>Eq.</w:t>
       </w:r>
@@ -16333,7 +16293,7 @@
       <w:r>
         <w:t>4</w:t>
       </w:r>
-      <w:bookmarkEnd w:id="87"/>
+      <w:bookmarkEnd w:id="86"/>
     </w:p>
     <w:p>
       <w:pPr>
@@ -16725,14 +16685,14 @@
       <w:pPr>
         <w:pStyle w:val="Heading3"/>
       </w:pPr>
-      <w:bookmarkStart w:id="88" w:name="_Ref484125232"/>
+      <w:bookmarkStart w:id="87" w:name="_Ref484125232"/>
       <w:r>
         <w:t>Eq.</w:t>
       </w:r>
       <w:r>
         <w:t xml:space="preserve"> 6</w:t>
       </w:r>
-      <w:bookmarkEnd w:id="88"/>
+      <w:bookmarkEnd w:id="87"/>
     </w:p>
     <w:p>
       <m:oMathPara>
@@ -16855,13 +16815,13 @@
       <w:pPr>
         <w:pStyle w:val="Heading3"/>
       </w:pPr>
-      <w:bookmarkStart w:id="89" w:name="_Ref458775441"/>
-      <w:bookmarkStart w:id="90" w:name="_Ref484125256"/>
+      <w:bookmarkStart w:id="88" w:name="_Ref458775441"/>
+      <w:bookmarkStart w:id="89" w:name="_Ref484125256"/>
       <w:r>
         <w:t>Eq. 7</w:t>
       </w:r>
+      <w:bookmarkEnd w:id="88"/>
       <w:bookmarkEnd w:id="89"/>
-      <w:bookmarkEnd w:id="90"/>
     </w:p>
     <w:p>
       <m:oMathPara>
@@ -19968,11 +19928,11 @@
       <w:pPr>
         <w:pStyle w:val="Heading2"/>
       </w:pPr>
-      <w:bookmarkStart w:id="91" w:name="_Ref444765587"/>
+      <w:bookmarkStart w:id="90" w:name="_Ref444765587"/>
       <w:r>
         <w:t>Figure 1</w:t>
       </w:r>
-      <w:bookmarkEnd w:id="91"/>
+      <w:bookmarkEnd w:id="90"/>
       <w:r>
         <w:tab/>
       </w:r>
@@ -20232,162 +20192,162 @@
       <w:pPr>
         <w:pStyle w:val="Heading2"/>
       </w:pPr>
-      <w:bookmarkStart w:id="92" w:name="_Ref487124030"/>
+      <w:bookmarkStart w:id="91" w:name="_Ref487124030"/>
       <w:r>
         <w:t>Figure 2</w:t>
       </w:r>
+      <w:bookmarkEnd w:id="91"/>
+    </w:p>
+    <w:p>
+      <w:pPr>
+        <w:pStyle w:val="Heading4"/>
+      </w:pPr>
+      <w:r>
+        <w:rPr>
+          <w:i/>
+        </w:rPr>
+        <w:t>Cis</w:t>
+      </w:r>
+      <w:r>
+        <w:t xml:space="preserve"> vs. </w:t>
+      </w:r>
+      <w:r>
+        <w:rPr>
+          <w:i/>
+        </w:rPr>
+        <w:t>trans</w:t>
+      </w:r>
+      <w:r>
+        <w:t xml:space="preserve"> co-expression network interactions</w:t>
+      </w:r>
+    </w:p>
+    <w:p>
+      <w:pPr>
+        <w:pStyle w:val="Subtitle"/>
+      </w:pPr>
+      <w:r>
+        <w:t>Comparing distribution</w:t>
+      </w:r>
+      <w:r>
+        <w:t xml:space="preserve">s of co-expression network </w:t>
+      </w:r>
+      <w:r>
+        <w:t>int</w:t>
+      </w:r>
+      <w:r>
+        <w:t xml:space="preserve">eraction scores between </w:t>
+      </w:r>
+      <w:r>
+        <w:rPr>
+          <w:i/>
+        </w:rPr>
+        <w:t>cis</w:t>
+      </w:r>
+      <w:r>
+        <w:t xml:space="preserve"> and </w:t>
+      </w:r>
+      <w:r>
+        <w:rPr>
+          <w:i/>
+        </w:rPr>
+        <w:t>trans</w:t>
+      </w:r>
+      <w:r>
+        <w:t xml:space="preserve"> sets of</w:t>
+      </w:r>
+      <w:r>
+        <w:t xml:space="preserve"> genes. Distribution densities of </w:t>
+      </w:r>
+      <w:r>
+        <w:rPr>
+          <w:i/>
+        </w:rPr>
+        <w:t>t</w:t>
+      </w:r>
+      <w:r>
+        <w:rPr>
+          <w:i/>
+        </w:rPr>
+        <w:t>rans</w:t>
+      </w:r>
+      <w:r>
+        <w:t xml:space="preserve"> gene pairs (green) show interactions</w:t>
+      </w:r>
+      <w:r>
+        <w:t xml:space="preserve"> between genes </w:t>
+      </w:r>
+      <w:r>
+        <w:t xml:space="preserve">on separate chromosomes. Distribution densities of </w:t>
+      </w:r>
+      <w:r>
+        <w:rPr>
+          <w:i/>
+        </w:rPr>
+        <w:t>c</w:t>
+      </w:r>
+      <w:r>
+        <w:rPr>
+          <w:i/>
+        </w:rPr>
+        <w:t>is</w:t>
+      </w:r>
+      <w:r>
+        <w:t xml:space="preserve"> </w:t>
+      </w:r>
+      <w:r>
+        <w:t xml:space="preserve">gene pairs (blue) show </w:t>
+      </w:r>
+      <w:r>
+        <w:t>interactions between genes with less than 50</w:t>
+      </w:r>
+      <w:r>
+        <w:t xml:space="preserve"> </w:t>
+      </w:r>
+      <w:r>
+        <w:t>kb intergenic distance.</w:t>
+      </w:r>
+      <w:r>
+        <w:t xml:space="preserve"> Inset figures show z-score values greater than 3. Non-parametric </w:t>
+      </w:r>
+      <w:r>
+        <w:rPr>
+          <w:i/>
+        </w:rPr>
+        <w:t>p</w:t>
+      </w:r>
+      <w:r>
+        <w:t xml:space="preserve">-values were calculated between co-expression values taken from </w:t>
+      </w:r>
+      <w:r>
+        <w:rPr>
+          <w:i/>
+        </w:rPr>
+        <w:t>cis</w:t>
+      </w:r>
+      <w:r>
+        <w:t xml:space="preserve"> and </w:t>
+      </w:r>
+      <w:r>
+        <w:rPr>
+          <w:i/>
+        </w:rPr>
+        <w:t>trans</w:t>
+      </w:r>
+      <w:r>
+        <w:t xml:space="preserve"> distributions (Mann-Whitney U test).</w:t>
+      </w:r>
+    </w:p>
+    <w:p>
+      <w:pPr>
+        <w:pStyle w:val="Heading2"/>
+      </w:pPr>
+      <w:bookmarkStart w:id="92" w:name="_Ref456807908"/>
+      <w:bookmarkStart w:id="93" w:name="_Ref458794783"/>
+      <w:r>
+        <w:t>Figure 3</w:t>
+      </w:r>
       <w:bookmarkEnd w:id="92"/>
-    </w:p>
-    <w:p>
-      <w:pPr>
-        <w:pStyle w:val="Heading4"/>
-      </w:pPr>
-      <w:r>
-        <w:rPr>
-          <w:i/>
-        </w:rPr>
-        <w:t>Cis</w:t>
-      </w:r>
-      <w:r>
-        <w:t xml:space="preserve"> vs. </w:t>
-      </w:r>
-      <w:r>
-        <w:rPr>
-          <w:i/>
-        </w:rPr>
-        <w:t>trans</w:t>
-      </w:r>
-      <w:r>
-        <w:t xml:space="preserve"> co-expression network interactions</w:t>
-      </w:r>
-    </w:p>
-    <w:p>
-      <w:pPr>
-        <w:pStyle w:val="Subtitle"/>
-      </w:pPr>
-      <w:r>
-        <w:t>Comparing distribution</w:t>
-      </w:r>
-      <w:r>
-        <w:t xml:space="preserve">s of co-expression network </w:t>
-      </w:r>
-      <w:r>
-        <w:t>int</w:t>
-      </w:r>
-      <w:r>
-        <w:t xml:space="preserve">eraction scores between </w:t>
-      </w:r>
-      <w:r>
-        <w:rPr>
-          <w:i/>
-        </w:rPr>
-        <w:t>cis</w:t>
-      </w:r>
-      <w:r>
-        <w:t xml:space="preserve"> and </w:t>
-      </w:r>
-      <w:r>
-        <w:rPr>
-          <w:i/>
-        </w:rPr>
-        <w:t>trans</w:t>
-      </w:r>
-      <w:r>
-        <w:t xml:space="preserve"> sets of</w:t>
-      </w:r>
-      <w:r>
-        <w:t xml:space="preserve"> genes. Distribution densities of </w:t>
-      </w:r>
-      <w:r>
-        <w:rPr>
-          <w:i/>
-        </w:rPr>
-        <w:t>t</w:t>
-      </w:r>
-      <w:r>
-        <w:rPr>
-          <w:i/>
-        </w:rPr>
-        <w:t>rans</w:t>
-      </w:r>
-      <w:r>
-        <w:t xml:space="preserve"> gene pairs (green) show interactions</w:t>
-      </w:r>
-      <w:r>
-        <w:t xml:space="preserve"> between genes </w:t>
-      </w:r>
-      <w:r>
-        <w:t xml:space="preserve">on separate chromosomes. Distribution densities of </w:t>
-      </w:r>
-      <w:r>
-        <w:rPr>
-          <w:i/>
-        </w:rPr>
-        <w:t>c</w:t>
-      </w:r>
-      <w:r>
-        <w:rPr>
-          <w:i/>
-        </w:rPr>
-        <w:t>is</w:t>
-      </w:r>
-      <w:r>
-        <w:t xml:space="preserve"> </w:t>
-      </w:r>
-      <w:r>
-        <w:t xml:space="preserve">gene pairs (blue) show </w:t>
-      </w:r>
-      <w:r>
-        <w:t>interactions between genes with less than 50</w:t>
-      </w:r>
-      <w:r>
-        <w:t xml:space="preserve"> </w:t>
-      </w:r>
-      <w:r>
-        <w:t>kb intergenic distance.</w:t>
-      </w:r>
-      <w:r>
-        <w:t xml:space="preserve"> Inset figures show z-score values greater than 3. Non-parametric </w:t>
-      </w:r>
-      <w:r>
-        <w:rPr>
-          <w:i/>
-        </w:rPr>
-        <w:t>p</w:t>
-      </w:r>
-      <w:r>
-        <w:t xml:space="preserve">-values were calculated between co-expression values taken from </w:t>
-      </w:r>
-      <w:r>
-        <w:rPr>
-          <w:i/>
-        </w:rPr>
-        <w:t>cis</w:t>
-      </w:r>
-      <w:r>
-        <w:t xml:space="preserve"> and </w:t>
-      </w:r>
-      <w:r>
-        <w:rPr>
-          <w:i/>
-        </w:rPr>
-        <w:t>trans</w:t>
-      </w:r>
-      <w:r>
-        <w:t xml:space="preserve"> distributions (Mann-Whitney U test).</w:t>
-      </w:r>
-    </w:p>
-    <w:p>
-      <w:pPr>
-        <w:pStyle w:val="Heading2"/>
-      </w:pPr>
-      <w:bookmarkStart w:id="93" w:name="_Ref456807908"/>
-      <w:bookmarkStart w:id="94" w:name="_Ref458794783"/>
-      <w:r>
-        <w:t>Figure 3</w:t>
-      </w:r>
       <w:bookmarkEnd w:id="93"/>
-      <w:bookmarkEnd w:id="94"/>
     </w:p>
     <w:p>
       <w:pPr>
@@ -20467,14 +20427,14 @@
       <w:pPr>
         <w:pStyle w:val="Heading2"/>
       </w:pPr>
-      <w:bookmarkStart w:id="95" w:name="_Ref458700744"/>
+      <w:bookmarkStart w:id="94" w:name="_Ref458700744"/>
       <w:r>
         <w:lastRenderedPageBreak/>
         <w:t>Figure 4</w:t>
       </w:r>
-      <w:bookmarkStart w:id="96" w:name="EditPoint"/>
+      <w:bookmarkStart w:id="95" w:name="EditPoint"/>
+      <w:bookmarkEnd w:id="94"/>
       <w:bookmarkEnd w:id="95"/>
-      <w:bookmarkEnd w:id="96"/>
     </w:p>
     <w:p>
       <w:pPr>
@@ -20551,13 +20511,13 @@
       <w:pPr>
         <w:pStyle w:val="Heading2"/>
       </w:pPr>
-      <w:bookmarkStart w:id="97" w:name="_Ref458721156"/>
-      <w:bookmarkStart w:id="98" w:name="_Ref447197618"/>
+      <w:bookmarkStart w:id="96" w:name="_Ref458721156"/>
+      <w:bookmarkStart w:id="97" w:name="_Ref447197618"/>
       <w:r>
         <w:t>Figure 5</w:t>
       </w:r>
+      <w:bookmarkEnd w:id="96"/>
       <w:bookmarkEnd w:id="97"/>
-      <w:bookmarkEnd w:id="98"/>
     </w:p>
     <w:p>
       <w:pPr>
@@ -20619,19 +20579,92 @@
       <w:pPr>
         <w:pStyle w:val="Heading2"/>
       </w:pPr>
-      <w:bookmarkStart w:id="99" w:name="_Ref485996339"/>
+      <w:bookmarkStart w:id="98" w:name="_Ref485996339"/>
       <w:r>
         <w:lastRenderedPageBreak/>
         <w:t>Figure 6</w:t>
       </w:r>
+      <w:bookmarkEnd w:id="98"/>
+    </w:p>
+    <w:p>
+      <w:pPr>
+        <w:pStyle w:val="Heading3"/>
+      </w:pPr>
+      <w:r>
+        <w:t>Maize grain ionome high-priority candidate genes</w:t>
+      </w:r>
+      <w:r>
+        <w:t xml:space="preserve"> heatmap summary</w:t>
+      </w:r>
+    </w:p>
+    <w:p>
+      <w:pPr>
+        <w:pStyle w:val="Subtitle"/>
+      </w:pPr>
+      <w:r>
+        <w:t xml:space="preserve">Gene-specific density and locality metrics were compared to </w:t>
+      </w:r>
+      <w:r>
+        <w:rPr>
+          <w:i/>
+        </w:rPr>
+        <w:t>(n</w:t>
+      </w:r>
+      <w:r>
+        <w:t xml:space="preserve"> = 1,000) random sets of genes of the same size to establish a 30% FDR. </w:t>
+      </w:r>
+      <w:r>
+        <w:t>Genes were considered candidates if they</w:t>
+      </w:r>
+      <w:r>
+        <w:t xml:space="preserve"> were observed at two or more SNP-to-</w:t>
+      </w:r>
+      <w:r>
+        <w:t>gene mappings</w:t>
+      </w:r>
+      <w:r>
+        <w:t xml:space="preserve"> (i.e., HPO)</w:t>
+      </w:r>
+      <w:r>
+        <w:t>.</w:t>
+      </w:r>
+      <w:r>
+        <w:t xml:space="preserve"> Candidates in the "Either" column are HPO genes discovered by either density or locality in any network.</w:t>
+      </w:r>
+      <w:r>
+        <w:t xml:space="preserve"> The number of genes discovered</w:t>
+      </w:r>
+      <w:r>
+        <w:t xml:space="preserve"> for each element</w:t>
+      </w:r>
+      <w:r>
+        <w:t xml:space="preserve"> is further broken down by co-expression method (density, locality, both) and by network (ZmPAN, ZmSAM, ZmRoot).</w:t>
+      </w:r>
+      <w:r>
+        <w:t xml:space="preserve"> Candidates in the "Both" column were discovered by density and locality in the same network or in different networks (Any). Note: zero elements had HPO genes using “Both” methods in the ZmPAN and ZmSAM networks.</w:t>
+      </w:r>
+    </w:p>
+    <w:p>
+      <w:pPr>
+        <w:pStyle w:val="Heading2"/>
+      </w:pPr>
+      <w:bookmarkStart w:id="99" w:name="_Ref481757037"/>
+      <w:bookmarkStart w:id="100" w:name="_Ref484529183"/>
+      <w:r>
+        <w:t>Figure</w:t>
+      </w:r>
+      <w:r>
+        <w:t xml:space="preserve"> 7</w:t>
+      </w:r>
       <w:bookmarkEnd w:id="99"/>
-    </w:p>
-    <w:p>
-      <w:pPr>
-        <w:pStyle w:val="Heading3"/>
-      </w:pPr>
-      <w:r>
-        <w:t>Maize grain ionome high-priority candidate genes</w:t>
+      <w:bookmarkEnd w:id="100"/>
+    </w:p>
+    <w:p>
+      <w:pPr>
+        <w:pStyle w:val="Heading4"/>
+      </w:pPr>
+      <w:r>
+        <w:t>Co-expression network for D9 and cadmium HPO genes</w:t>
       </w:r>
     </w:p>
     <w:p>
@@ -20639,130 +20672,60 @@
         <w:pStyle w:val="Subtitle"/>
       </w:pPr>
       <w:r>
-        <w:t xml:space="preserve">Gene-specific density and locality metrics were compared to </w:t>
+        <w:t xml:space="preserve">Co-expression interactions among high-priority candidate (HPO) genes were identified in the ZmRoot network for Cd and visualized at several levels. Panel </w:t>
+      </w:r>
+      <w:r>
+        <w:rPr>
+          <w:b/>
+        </w:rPr>
+        <w:t>(</w:t>
+      </w:r>
+      <w:r>
+        <w:rPr>
+          <w:b/>
+        </w:rPr>
+        <w:t>A)</w:t>
+      </w:r>
+      <w:r>
+        <w:t xml:space="preserve"> shows local interactions among the 126 cadmium HPO genes (red nodes). Genes are grouped and positioned based on chromosomal location. Interactions among HPO genes and D9 (GRMZM2G024973) are highlighted in yellow. Panel </w:t>
+      </w:r>
+      <w:r>
+        <w:rPr>
+          <w:b/>
+        </w:rPr>
+        <w:t>(</w:t>
+      </w:r>
+      <w:r>
+        <w:rPr>
+          <w:b/>
+        </w:rPr>
+        <w:t>B)</w:t>
+      </w:r>
+      <w:r>
+        <w:t xml:space="preserve"> shows a force-directed layout of </w:t>
       </w:r>
       <w:r>
         <w:rPr>
           <w:i/>
         </w:rPr>
-        <w:t>(n</w:t>
-      </w:r>
-      <w:r>
-        <w:t xml:space="preserve"> = 1,000) random sets of genes of the same size to establish a 30% FDR. </w:t>
-      </w:r>
-      <w:r>
-        <w:t>Genes were considered candidates if they</w:t>
-      </w:r>
-      <w:r>
-        <w:t xml:space="preserve"> were observed at two or more SNP-to-</w:t>
-      </w:r>
-      <w:r>
-        <w:t>gene mappings</w:t>
-      </w:r>
-      <w:r>
-        <w:t xml:space="preserve"> (i.e., HPO)</w:t>
-      </w:r>
-      <w:r>
-        <w:t>.</w:t>
-      </w:r>
-      <w:r>
-        <w:t xml:space="preserve"> Candidates in the "Either" column are HPO genes discovered by either density or locality in any network.</w:t>
-      </w:r>
-      <w:r>
-        <w:t xml:space="preserve"> The number of genes discovered</w:t>
-      </w:r>
-      <w:r>
-        <w:t xml:space="preserve"> for each element</w:t>
-      </w:r>
-      <w:r>
-        <w:t xml:space="preserve"> is further broken down by co-expression method (density, locality, both) and by network (ZmPAN, ZmSAM, ZmRoot).</w:t>
-      </w:r>
-      <w:r>
-        <w:t xml:space="preserve"> Candidates in the "Both" column were discovered by density and locality in the same network or in different networks (Any). Note: zero elements had HPO genes using “Both” methods in the ZmPAN and ZmSAM networks.</w:t>
+        <w:t>D9</w:t>
+      </w:r>
+      <w:r>
+        <w:t xml:space="preserve"> with HPO neighbors. Circled genes show sets of genes with previously known roles in elemental accumulation.</w:t>
       </w:r>
     </w:p>
     <w:p>
       <w:pPr>
         <w:pStyle w:val="Heading2"/>
       </w:pPr>
-      <w:bookmarkStart w:id="100" w:name="_Ref481757037"/>
-      <w:bookmarkStart w:id="101" w:name="_Ref484529183"/>
+      <w:bookmarkStart w:id="101" w:name="_Ref484091798"/>
       <w:r>
         <w:t>Figure</w:t>
       </w:r>
       <w:r>
-        <w:t xml:space="preserve"> 7</w:t>
-      </w:r>
-      <w:bookmarkEnd w:id="100"/>
+        <w:t xml:space="preserve"> 8</w:t>
+      </w:r>
       <w:bookmarkEnd w:id="101"/>
-    </w:p>
-    <w:p>
-      <w:pPr>
-        <w:pStyle w:val="Heading4"/>
-      </w:pPr>
-      <w:r>
-        <w:t>Co-expression network for D9 and cadmium HPO genes</w:t>
-      </w:r>
-    </w:p>
-    <w:p>
-      <w:pPr>
-        <w:pStyle w:val="Subtitle"/>
-      </w:pPr>
-      <w:r>
-        <w:t xml:space="preserve">Co-expression interactions among high-priority candidate (HPO) genes were identified in the ZmRoot network for Cd and visualized at several levels. Panel </w:t>
-      </w:r>
-      <w:r>
-        <w:rPr>
-          <w:b/>
-        </w:rPr>
-        <w:t>(</w:t>
-      </w:r>
-      <w:r>
-        <w:rPr>
-          <w:b/>
-        </w:rPr>
-        <w:t>A)</w:t>
-      </w:r>
-      <w:r>
-        <w:t xml:space="preserve"> shows local interactions among the 126 cadmium HPO genes (red nodes). Genes are grouped and positioned based on chromosomal location. Interactions among HPO genes and D9 (GRMZM2G024973) are highlighted in yellow. Panel </w:t>
-      </w:r>
-      <w:r>
-        <w:rPr>
-          <w:b/>
-        </w:rPr>
-        <w:t>(</w:t>
-      </w:r>
-      <w:r>
-        <w:rPr>
-          <w:b/>
-        </w:rPr>
-        <w:t>B)</w:t>
-      </w:r>
-      <w:r>
-        <w:t xml:space="preserve"> shows a force-directed layout of </w:t>
-      </w:r>
-      <w:r>
-        <w:rPr>
-          <w:i/>
-        </w:rPr>
-        <w:t>D9</w:t>
-      </w:r>
-      <w:r>
-        <w:t xml:space="preserve"> with HPO neighbors. Circled genes show sets of genes with previously known roles in elemental accumulation.</w:t>
-      </w:r>
-    </w:p>
-    <w:p>
-      <w:pPr>
-        <w:pStyle w:val="Heading2"/>
-      </w:pPr>
-      <w:bookmarkStart w:id="102" w:name="_Ref484091798"/>
-      <w:r>
-        <w:t>Figure</w:t>
-      </w:r>
-      <w:r>
-        <w:t xml:space="preserve"> 8</w:t>
-      </w:r>
-      <w:bookmarkEnd w:id="102"/>
     </w:p>
     <w:p>
       <w:pPr>
@@ -20868,13 +20831,81 @@
           <w:rStyle w:val="SubtleEmphasis"/>
         </w:rPr>
       </w:pPr>
-      <w:bookmarkStart w:id="103" w:name="_Ref458774860"/>
+      <w:bookmarkStart w:id="102" w:name="_Ref458774860"/>
       <w:r>
         <w:rPr>
           <w:rStyle w:val="SubtleEmphasis"/>
         </w:rPr>
         <w:t>Table 1</w:t>
       </w:r>
+      <w:bookmarkEnd w:id="102"/>
+    </w:p>
+    <w:p>
+      <w:pPr>
+        <w:pStyle w:val="Heading3"/>
+      </w:pPr>
+      <w:r>
+        <w:t>Significantly co-expressed GO terms</w:t>
+      </w:r>
+    </w:p>
+    <w:p>
+      <w:pPr>
+        <w:pStyle w:val="Subtitle"/>
+      </w:pPr>
+      <w:r>
+        <w:t>Co-expression was measured among genes within each GO term that had co-expression data in each network using both density (</w:t>
+      </w:r>
+      <w:r>
+        <w:fldChar w:fldCharType="begin"/>
+      </w:r>
+      <w:r>
+        <w:instrText xml:space="preserve"> REF _Ref447101528 \h  \* MERGEFORMAT </w:instrText>
+      </w:r>
+      <w:r>
+        <w:fldChar w:fldCharType="separate"/>
+      </w:r>
+      <w:r>
+        <w:t>Eq.</w:t>
+      </w:r>
+      <w:r>
+        <w:t xml:space="preserve"> </w:t>
+      </w:r>
+      <w:r>
+        <w:t>1</w:t>
+      </w:r>
+      <w:r>
+        <w:fldChar w:fldCharType="end"/>
+      </w:r>
+      <w:r>
+        <w:t>) and locality (</w:t>
+      </w:r>
+      <w:r>
+        <w:fldChar w:fldCharType="begin"/>
+      </w:r>
+      <w:r>
+        <w:instrText xml:space="preserve"> REF _Ref464049667 \h  \* MERGEFORMAT </w:instrText>
+      </w:r>
+      <w:r>
+        <w:fldChar w:fldCharType="separate"/>
+      </w:r>
+      <w:r>
+        <w:t>Eq. 2</w:t>
+      </w:r>
+      <w:r>
+        <w:fldChar w:fldCharType="end"/>
+      </w:r>
+      <w:r>
+        <w:t>). Significance of co-expression metrics was assessed by comparing values to 1,000 random gene sets of the same size.</w:t>
+      </w:r>
+    </w:p>
+    <w:p>
+      <w:pPr>
+        <w:pStyle w:val="Heading2"/>
+      </w:pPr>
+      <w:bookmarkStart w:id="103" w:name="_Ref458774880"/>
+      <w:r>
+        <w:t>Table 2</w:t>
+      </w:r>
       <w:bookmarkEnd w:id="103"/>
     </w:p>
     <w:p>
@@ -20882,7 +20913,7 @@
         <w:pStyle w:val="Heading3"/>
       </w:pPr>
       <w:r>
-        <w:t>Significantly co-expressed GO terms</w:t>
+        <w:t>Gene co-expression network cluster assignments</w:t>
       </w:r>
     </w:p>
     <w:p>
@@ -20890,94 +20921,26 @@
         <w:pStyle w:val="Subtitle"/>
       </w:pPr>
       <w:r>
-        <w:t>Co-expression was measured among genes within each GO term that had co-expression data in each network using both density (</w:t>
-      </w:r>
-      <w:r>
-        <w:fldChar w:fldCharType="begin"/>
-      </w:r>
-      <w:r>
-        <w:instrText xml:space="preserve"> REF _Ref447101528 \h  \* MERGEFORMAT </w:instrText>
-      </w:r>
-      <w:r>
-        <w:fldChar w:fldCharType="separate"/>
-      </w:r>
-      <w:r>
-        <w:t>Eq.</w:t>
-      </w:r>
-      <w:r>
-        <w:t xml:space="preserve"> </w:t>
-      </w:r>
-      <w:r>
-        <w:t>1</w:t>
-      </w:r>
-      <w:r>
-        <w:fldChar w:fldCharType="end"/>
-      </w:r>
-      <w:r>
-        <w:t>) and locality (</w:t>
-      </w:r>
-      <w:r>
-        <w:fldChar w:fldCharType="begin"/>
-      </w:r>
-      <w:r>
-        <w:instrText xml:space="preserve"> REF _Ref464049667 \h  \* MERGEFORMAT </w:instrText>
-      </w:r>
-      <w:r>
-        <w:fldChar w:fldCharType="separate"/>
-      </w:r>
-      <w:r>
-        <w:t>Eq. 2</w:t>
-      </w:r>
-      <w:r>
-        <w:fldChar w:fldCharType="end"/>
-      </w:r>
-      <w:r>
-        <w:t>). Significance of co-expression metrics was assessed by comparing values to 1,000 random gene sets of the same size.</w:t>
+        <w:t>Gene clusters were calculated by running the Markov Cluster (MCL) algorithm on the co-expression matrix. Cluster values designate network specific gene clusters and are not compared across networks.</w:t>
+      </w:r>
+    </w:p>
+    <w:p>
+      <w:pPr>
+        <w:pStyle w:val="Heading1"/>
+      </w:pPr>
+      <w:r>
+        <w:t>Supplementary Figures</w:t>
       </w:r>
     </w:p>
     <w:p>
       <w:pPr>
         <w:pStyle w:val="Heading2"/>
       </w:pPr>
-      <w:bookmarkStart w:id="104" w:name="_Ref458774880"/>
-      <w:r>
-        <w:t>Table 2</w:t>
+      <w:bookmarkStart w:id="104" w:name="_Ref447013206"/>
+      <w:r>
+        <w:t>Supp. Figure 1</w:t>
       </w:r>
       <w:bookmarkEnd w:id="104"/>
-    </w:p>
-    <w:p>
-      <w:pPr>
-        <w:pStyle w:val="Heading3"/>
-      </w:pPr>
-      <w:r>
-        <w:t>Gene co-expression network cluster assignments</w:t>
-      </w:r>
-    </w:p>
-    <w:p>
-      <w:pPr>
-        <w:pStyle w:val="Subtitle"/>
-      </w:pPr>
-      <w:r>
-        <w:t>Gene clusters were calculated by running the Markov Cluster (MCL) algorithm on the co-expression matrix. Cluster values designate network specific gene clusters and are not compared across networks.</w:t>
-      </w:r>
-    </w:p>
-    <w:p>
-      <w:pPr>
-        <w:pStyle w:val="Heading1"/>
-      </w:pPr>
-      <w:r>
-        <w:t>Supplementary Figures</w:t>
-      </w:r>
-    </w:p>
-    <w:p>
-      <w:pPr>
-        <w:pStyle w:val="Heading2"/>
-      </w:pPr>
-      <w:bookmarkStart w:id="105" w:name="_Ref447013206"/>
-      <w:r>
-        <w:t>Supp. Figure 1</w:t>
-      </w:r>
-      <w:bookmarkEnd w:id="105"/>
     </w:p>
     <w:p>
       <w:pPr>
@@ -21141,10 +21104,153 @@
       <w:pPr>
         <w:pStyle w:val="Heading2"/>
       </w:pPr>
-      <w:bookmarkStart w:id="106" w:name="_Ref447013895"/>
+      <w:bookmarkStart w:id="105" w:name="_Ref447013895"/>
       <w:r>
         <w:t>Supp. Figure 2</w:t>
       </w:r>
+      <w:bookmarkEnd w:id="105"/>
+    </w:p>
+    <w:p>
+      <w:pPr>
+        <w:pStyle w:val="Heading3"/>
+      </w:pPr>
+      <w:r>
+        <w:t xml:space="preserve">ZmSAM </w:t>
+      </w:r>
+      <w:r>
+        <w:t>network heal</w:t>
+      </w:r>
+      <w:r>
+        <w:t>th</w:t>
+      </w:r>
+    </w:p>
+    <w:p>
+      <w:pPr>
+        <w:pStyle w:val="Subtitle"/>
+      </w:pPr>
+      <w:r>
+        <w:t>Global network health of the maize</w:t>
+      </w:r>
+      <w:r>
+        <w:t xml:space="preserve"> ZmSAM co-expression network. </w:t>
+      </w:r>
+      <w:r>
+        <w:rPr>
+          <w:b/>
+        </w:rPr>
+        <w:t>(A</w:t>
+      </w:r>
+      <w:r>
+        <w:rPr>
+          <w:b/>
+        </w:rPr>
+        <w:t>)</w:t>
+      </w:r>
+      <w:r>
+        <w:t xml:space="preserve"> Raw Pearson correlation coefficient distribution of all co-expression interactions. </w:t>
+      </w:r>
+      <w:r>
+        <w:rPr>
+          <w:b/>
+        </w:rPr>
+        <w:t>(B</w:t>
+      </w:r>
+      <w:r>
+        <w:rPr>
+          <w:b/>
+        </w:rPr>
+        <w:t>)</w:t>
+      </w:r>
+      <w:r>
+        <w:t xml:space="preserve"> Variance</w:t>
+      </w:r>
+      <w:r>
+        <w:t>-</w:t>
+      </w:r>
+      <w:r>
+        <w:t>stabilized and mean cent</w:t>
+      </w:r>
+      <w:r>
+        <w:t xml:space="preserve">ered network interactions. </w:t>
+      </w:r>
+      <w:r>
+        <w:rPr>
+          <w:b/>
+        </w:rPr>
+        <w:t>(C</w:t>
+      </w:r>
+      <w:r>
+        <w:rPr>
+          <w:b/>
+        </w:rPr>
+        <w:t>)</w:t>
+      </w:r>
+      <w:r>
+        <w:t xml:space="preserve"> </w:t>
+      </w:r>
+      <w:r>
+        <w:t xml:space="preserve">A </w:t>
+      </w:r>
+      <w:r>
+        <w:t>v</w:t>
+      </w:r>
+      <w:r>
+        <w:t xml:space="preserve">olcano plot showing empirical density for genes in each GO term compared to the corresponding </w:t>
+      </w:r>
+      <w:r>
+        <w:rPr>
+          <w:i/>
+        </w:rPr>
+        <w:t>p</w:t>
+      </w:r>
+      <w:r>
+        <w:t>-value derived from measuring density in 1</w:t>
+      </w:r>
+      <w:r>
+        <w:t>,</w:t>
+      </w:r>
+      <w:r>
+        <w:t>000 random gene sets of the same size.</w:t>
+      </w:r>
+      <w:r>
+        <w:t xml:space="preserve"> </w:t>
+      </w:r>
+      <w:r>
+        <w:rPr>
+          <w:b/>
+        </w:rPr>
+        <w:t>(D</w:t>
+      </w:r>
+      <w:r>
+        <w:rPr>
+          <w:b/>
+        </w:rPr>
+        <w:t>)</w:t>
+      </w:r>
+      <w:r>
+        <w:t xml:space="preserve"> Degree distribution of </w:t>
+      </w:r>
+      <w:r>
+        <w:t>t</w:t>
+      </w:r>
+      <w:r>
+        <w:t>issue/</w:t>
+      </w:r>
+      <w:r>
+        <w:t>d</w:t>
+      </w:r>
+      <w:r>
+        <w:t>evelopmental co-expression network compared to power law, exponential, and truncated power law distributions.</w:t>
+      </w:r>
+    </w:p>
+    <w:p>
+      <w:pPr>
+        <w:pStyle w:val="Heading2"/>
+      </w:pPr>
+      <w:bookmarkStart w:id="106" w:name="_Ref447015478"/>
+      <w:r>
+        <w:t>Supp. Figure 3</w:t>
+      </w:r>
       <w:bookmarkEnd w:id="106"/>
     </w:p>
     <w:p>
@@ -21152,13 +21258,13 @@
         <w:pStyle w:val="Heading3"/>
       </w:pPr>
       <w:r>
-        <w:t xml:space="preserve">ZmSAM </w:t>
-      </w:r>
-      <w:r>
-        <w:t>network heal</w:t>
-      </w:r>
-      <w:r>
-        <w:t>th</w:t>
+        <w:t xml:space="preserve">ZmRoot </w:t>
+      </w:r>
+      <w:r>
+        <w:t>network he</w:t>
+      </w:r>
+      <w:r>
+        <w:t>alth</w:t>
       </w:r>
     </w:p>
     <w:p>
@@ -21169,7 +21275,7 @@
         <w:t>Global network health of the maize</w:t>
       </w:r>
       <w:r>
-        <w:t xml:space="preserve"> ZmSAM co-expression network. </w:t>
+        <w:t xml:space="preserve"> ZmRoot co-expression network. </w:t>
       </w:r>
       <w:r>
         <w:rPr>
@@ -21214,12 +21320,18 @@
         <w:rPr>
           <w:b/>
         </w:rPr>
-        <w:t>(C</w:t>
+        <w:t>(</w:t>
       </w:r>
       <w:r>
         <w:rPr>
           <w:b/>
         </w:rPr>
+        <w:t>C</w:t>
+      </w:r>
+      <w:r>
+        <w:rPr>
+          <w:b/>
+        </w:rPr>
         <w:t>)</w:t>
       </w:r>
       <w:r>
@@ -21265,173 +21377,24 @@
         <w:t>)</w:t>
       </w:r>
       <w:r>
-        <w:t xml:space="preserve"> Degree distribution of </w:t>
-      </w:r>
-      <w:r>
-        <w:t>t</w:t>
-      </w:r>
-      <w:r>
-        <w:t>issue/</w:t>
-      </w:r>
-      <w:r>
-        <w:t>d</w:t>
-      </w:r>
-      <w:r>
-        <w:t>evelopmental co-expression network compared to power law, exponential, and truncated power law distributions.</w:t>
+        <w:t xml:space="preserve"> D</w:t>
+      </w:r>
+      <w:r>
+        <w:t>egree distribution of ZmRoot</w:t>
+      </w:r>
+      <w:r>
+        <w:t xml:space="preserve"> co-expression network compared to power law, exponential, and truncated power law distributions.</w:t>
       </w:r>
     </w:p>
     <w:p>
       <w:pPr>
         <w:pStyle w:val="Heading2"/>
       </w:pPr>
-      <w:bookmarkStart w:id="107" w:name="_Ref447015478"/>
-      <w:r>
-        <w:t>Supp. Figure 3</w:t>
+      <w:bookmarkStart w:id="107" w:name="_Ref447187909"/>
+      <w:r>
+        <w:t>Supp. Figure 4</w:t>
       </w:r>
       <w:bookmarkEnd w:id="107"/>
-    </w:p>
-    <w:p>
-      <w:pPr>
-        <w:pStyle w:val="Heading3"/>
-      </w:pPr>
-      <w:r>
-        <w:t xml:space="preserve">ZmRoot </w:t>
-      </w:r>
-      <w:r>
-        <w:t>network he</w:t>
-      </w:r>
-      <w:r>
-        <w:t>alth</w:t>
-      </w:r>
-    </w:p>
-    <w:p>
-      <w:pPr>
-        <w:pStyle w:val="Subtitle"/>
-      </w:pPr>
-      <w:r>
-        <w:t>Global network health of the maize</w:t>
-      </w:r>
-      <w:r>
-        <w:t xml:space="preserve"> ZmRoot co-expression network. </w:t>
-      </w:r>
-      <w:r>
-        <w:rPr>
-          <w:b/>
-        </w:rPr>
-        <w:t>(A</w:t>
-      </w:r>
-      <w:r>
-        <w:rPr>
-          <w:b/>
-        </w:rPr>
-        <w:t>)</w:t>
-      </w:r>
-      <w:r>
-        <w:t xml:space="preserve"> Raw Pearson correlation coefficient distribution of all co-expression interactions. </w:t>
-      </w:r>
-      <w:r>
-        <w:rPr>
-          <w:b/>
-        </w:rPr>
-        <w:t>(B</w:t>
-      </w:r>
-      <w:r>
-        <w:rPr>
-          <w:b/>
-        </w:rPr>
-        <w:t>)</w:t>
-      </w:r>
-      <w:r>
-        <w:t xml:space="preserve"> Variance</w:t>
-      </w:r>
-      <w:r>
-        <w:t>-</w:t>
-      </w:r>
-      <w:r>
-        <w:t>stabilized and mean cent</w:t>
-      </w:r>
-      <w:r>
-        <w:t xml:space="preserve">ered network interactions. </w:t>
-      </w:r>
-      <w:r>
-        <w:rPr>
-          <w:b/>
-        </w:rPr>
-        <w:t>(</w:t>
-      </w:r>
-      <w:r>
-        <w:rPr>
-          <w:b/>
-        </w:rPr>
-        <w:t>C</w:t>
-      </w:r>
-      <w:r>
-        <w:rPr>
-          <w:b/>
-        </w:rPr>
-        <w:t>)</w:t>
-      </w:r>
-      <w:r>
-        <w:t xml:space="preserve"> </w:t>
-      </w:r>
-      <w:r>
-        <w:t xml:space="preserve">A </w:t>
-      </w:r>
-      <w:r>
-        <w:t>v</w:t>
-      </w:r>
-      <w:r>
-        <w:t xml:space="preserve">olcano plot showing empirical density for genes in each GO term compared to the corresponding </w:t>
-      </w:r>
-      <w:r>
-        <w:rPr>
-          <w:i/>
-        </w:rPr>
-        <w:t>p</w:t>
-      </w:r>
-      <w:r>
-        <w:t>-value derived from measuring density in 1</w:t>
-      </w:r>
-      <w:r>
-        <w:t>,</w:t>
-      </w:r>
-      <w:r>
-        <w:t>000 random gene sets of the same size.</w:t>
-      </w:r>
-      <w:r>
-        <w:t xml:space="preserve"> </w:t>
-      </w:r>
-      <w:r>
-        <w:rPr>
-          <w:b/>
-        </w:rPr>
-        <w:t>(D</w:t>
-      </w:r>
-      <w:r>
-        <w:rPr>
-          <w:b/>
-        </w:rPr>
-        <w:t>)</w:t>
-      </w:r>
-      <w:r>
-        <w:t xml:space="preserve"> D</w:t>
-      </w:r>
-      <w:r>
-        <w:t>egree distribution of ZmRoot</w:t>
-      </w:r>
-      <w:r>
-        <w:t xml:space="preserve"> co-expression network compared to power law, exponential, and truncated power law distributions.</w:t>
-      </w:r>
-    </w:p>
-    <w:p>
-      <w:pPr>
-        <w:pStyle w:val="Heading2"/>
-      </w:pPr>
-      <w:bookmarkStart w:id="108" w:name="_Ref447187909"/>
-      <w:r>
-        <w:t>Supp. Figure 4</w:t>
-      </w:r>
-      <w:bookmarkEnd w:id="108"/>
     </w:p>
     <w:p>
       <w:pPr>
@@ -21622,10 +21585,141 @@
       <w:pPr>
         <w:pStyle w:val="Heading2"/>
       </w:pPr>
-      <w:bookmarkStart w:id="109" w:name="_Ref470857301"/>
+      <w:bookmarkStart w:id="108" w:name="_Ref470857301"/>
       <w:r>
         <w:t>Supp. Figure 5</w:t>
       </w:r>
+      <w:bookmarkEnd w:id="108"/>
+    </w:p>
+    <w:p>
+      <w:pPr>
+        <w:pStyle w:val="Heading3"/>
+      </w:pPr>
+      <w:r>
+        <w:t>FCR supplemental figure</w:t>
+      </w:r>
+    </w:p>
+    <w:p>
+      <w:pPr>
+        <w:pStyle w:val="Subtitle"/>
+      </w:pPr>
+      <w:r>
+        <w:t xml:space="preserve">Panel </w:t>
+      </w:r>
+      <w:r>
+        <w:rPr>
+          <w:b/>
+        </w:rPr>
+        <w:t>(A)</w:t>
+      </w:r>
+      <w:r>
+        <w:t xml:space="preserve"> shows the</w:t>
+      </w:r>
+      <w:r>
+        <w:t xml:space="preserve"> absolute number of GO terms that remain significantly co-expressed at varying levels of FCR in each network. Red curves show all GO terms with an initial co-expression </w:t>
+      </w:r>
+      <w:r>
+        <w:rPr>
+          <w:i/>
+        </w:rPr>
+        <w:t>p</w:t>
+      </w:r>
+      <w:r>
+        <w:t xml:space="preserve">-value ≤ 0.05. Blue and </w:t>
+      </w:r>
+      <w:r>
+        <w:t xml:space="preserve">violet </w:t>
+      </w:r>
+      <w:r>
+        <w:t xml:space="preserve">curves show GO terms with either moderate or strong initial co-expression. Panels </w:t>
+      </w:r>
+      <w:r>
+        <w:rPr>
+          <w:b/>
+        </w:rPr>
+        <w:t>(B-C)</w:t>
+      </w:r>
+      <w:r>
+        <w:t xml:space="preserve"> show the percent and absolute number of GO terms that remain significantly co-expressed at varying levels of FCR. The red curves show small GO terms (</w:t>
+      </w:r>
+      <w:r>
+        <w:t xml:space="preserve">50 ≤ </w:t>
+      </w:r>
+      <w:r>
+        <w:rPr>
+          <w:i/>
+        </w:rPr>
+        <w:t>n</w:t>
+      </w:r>
+      <w:r>
+        <w:t xml:space="preserve"> </w:t>
+      </w:r>
+      <w:r>
+        <w:t>&lt;</w:t>
+      </w:r>
+      <w:r>
+        <w:t xml:space="preserve"> </w:t>
+      </w:r>
+      <w:r>
+        <w:t>65), the blue curve</w:t>
+      </w:r>
+      <w:r>
+        <w:t>s</w:t>
+      </w:r>
+      <w:r>
+        <w:t xml:space="preserve"> show medium sized GO terms (</w:t>
+      </w:r>
+      <w:r>
+        <w:t>65 ≤</w:t>
+      </w:r>
+      <w:r>
+        <w:t xml:space="preserve"> </w:t>
+      </w:r>
+      <w:r>
+        <w:rPr>
+          <w:i/>
+        </w:rPr>
+        <w:t>n</w:t>
+      </w:r>
+      <w:r>
+        <w:t xml:space="preserve"> &lt; 80) and the </w:t>
+      </w:r>
+      <w:r>
+        <w:t xml:space="preserve">violet </w:t>
+      </w:r>
+      <w:r>
+        <w:t>curve</w:t>
+      </w:r>
+      <w:r>
+        <w:t>s</w:t>
+      </w:r>
+      <w:r>
+        <w:t xml:space="preserve"> show large terms (</w:t>
+      </w:r>
+      <w:r>
+        <w:t>80 ≤</w:t>
+      </w:r>
+      <w:r>
+        <w:t xml:space="preserve"> </w:t>
+      </w:r>
+      <w:r>
+        <w:rPr>
+          <w:i/>
+        </w:rPr>
+        <w:t>n</w:t>
+      </w:r>
+      <w:r>
+        <w:t xml:space="preserve"> &lt; 100).</w:t>
+      </w:r>
+    </w:p>
+    <w:p>
+      <w:pPr>
+        <w:pStyle w:val="Heading2"/>
+      </w:pPr>
+      <w:bookmarkStart w:id="109" w:name="_Ref481678956"/>
+      <w:r>
+        <w:t>Supp. Figure 6</w:t>
+      </w:r>
       <w:bookmarkEnd w:id="109"/>
     </w:p>
     <w:p>
@@ -21633,7 +21727,16 @@
         <w:pStyle w:val="Heading3"/>
       </w:pPr>
       <w:r>
-        <w:t>FCR supplemental figure</w:t>
+        <w:t>Distribution</w:t>
+      </w:r>
+      <w:r>
+        <w:t xml:space="preserve"> of Pearson correlation coefficients between gene</w:t>
+      </w:r>
+      <w:r>
+        <w:t>-</w:t>
+      </w:r>
+      <w:r>
+        <w:t>specific density and locality</w:t>
       </w:r>
     </w:p>
     <w:p>
@@ -21641,301 +21744,232 @@
         <w:pStyle w:val="Subtitle"/>
       </w:pPr>
       <w:r>
-        <w:t xml:space="preserve">Panel </w:t>
-      </w:r>
-      <w:r>
-        <w:rPr>
-          <w:b/>
-        </w:rPr>
-        <w:t>(A)</w:t>
-      </w:r>
-      <w:r>
-        <w:t xml:space="preserve"> shows the</w:t>
-      </w:r>
-      <w:r>
-        <w:t xml:space="preserve"> absolute number of GO terms that remain significantly co-expressed at varying levels of FCR in each network. Red curves show all GO terms with an initial co-expression </w:t>
-      </w:r>
-      <w:r>
-        <w:rPr>
-          <w:i/>
-        </w:rPr>
-        <w:t>p</w:t>
-      </w:r>
-      <w:r>
-        <w:t xml:space="preserve">-value ≤ 0.05. Blue and </w:t>
-      </w:r>
-      <w:r>
-        <w:t xml:space="preserve">violet </w:t>
-      </w:r>
-      <w:r>
-        <w:t xml:space="preserve">curves show GO terms with either moderate or strong initial co-expression. Panels </w:t>
-      </w:r>
-      <w:r>
-        <w:rPr>
-          <w:b/>
-        </w:rPr>
-        <w:t>(B-C)</w:t>
-      </w:r>
-      <w:r>
-        <w:t xml:space="preserve"> show the percent and absolute number of GO terms that remain significantly co-expressed at varying levels of FCR. The red curves show small GO terms (</w:t>
-      </w:r>
-      <w:r>
-        <w:t xml:space="preserve">50 ≤ </w:t>
-      </w:r>
-      <w:r>
-        <w:rPr>
-          <w:i/>
-        </w:rPr>
-        <w:t>n</w:t>
-      </w:r>
-      <w:r>
-        <w:t xml:space="preserve"> </w:t>
-      </w:r>
-      <w:r>
-        <w:t>&lt;</w:t>
-      </w:r>
-      <w:r>
-        <w:t xml:space="preserve"> </w:t>
-      </w:r>
-      <w:r>
-        <w:t>65), the blue curve</w:t>
-      </w:r>
-      <w:r>
-        <w:t>s</w:t>
-      </w:r>
-      <w:r>
-        <w:t xml:space="preserve"> show medium sized GO terms (</w:t>
-      </w:r>
-      <w:r>
-        <w:t>65 ≤</w:t>
-      </w:r>
-      <w:r>
-        <w:t xml:space="preserve"> </w:t>
-      </w:r>
-      <w:r>
-        <w:rPr>
-          <w:i/>
-        </w:rPr>
-        <w:t>n</w:t>
-      </w:r>
-      <w:r>
-        <w:t xml:space="preserve"> &lt; 80) and the </w:t>
-      </w:r>
-      <w:r>
-        <w:t xml:space="preserve">violet </w:t>
-      </w:r>
-      <w:r>
-        <w:t>curve</w:t>
-      </w:r>
-      <w:r>
-        <w:t>s</w:t>
-      </w:r>
-      <w:r>
-        <w:t xml:space="preserve"> show large terms (</w:t>
-      </w:r>
-      <w:r>
-        <w:t>80 ≤</w:t>
-      </w:r>
-      <w:r>
-        <w:t xml:space="preserve"> </w:t>
-      </w:r>
-      <w:r>
-        <w:rPr>
-          <w:i/>
-        </w:rPr>
-        <w:t>n</w:t>
-      </w:r>
-      <w:r>
-        <w:t xml:space="preserve"> &lt; 100).</w:t>
+        <w:t>Pearson correlation was measured between gene</w:t>
+      </w:r>
+      <w:r>
+        <w:t>-</w:t>
+      </w:r>
+      <w:r>
+        <w:t>specific density and locality in eac</w:t>
+      </w:r>
+      <w:r>
+        <w:t>h network</w:t>
+      </w:r>
+      <w:r>
+        <w:t xml:space="preserve"> for both</w:t>
+      </w:r>
+      <w:r>
+        <w:t xml:space="preserve"> ionome elements </w:t>
+      </w:r>
+      <w:r>
+        <w:t>and</w:t>
+      </w:r>
+      <w:r>
+        <w:t xml:space="preserve"> GO terms</w:t>
+      </w:r>
+      <w:r>
+        <w:t xml:space="preserve">. </w:t>
+      </w:r>
+      <w:r>
+        <w:t>PC</w:t>
+      </w:r>
+      <w:r>
+        <w:t>Cs between metrics were calculated</w:t>
+      </w:r>
+      <w:r>
+        <w:t xml:space="preserve"> by grouping s</w:t>
+      </w:r>
+      <w:r>
+        <w:t>ets of</w:t>
+      </w:r>
+      <w:r>
+        <w:t xml:space="preserve"> genes in either </w:t>
+      </w:r>
+      <w:r>
+        <w:t xml:space="preserve">ionome </w:t>
+      </w:r>
+      <w:r>
+        <w:t>elements (e.g.</w:t>
+      </w:r>
+      <w:r>
+        <w:t>,</w:t>
+      </w:r>
+      <w:r>
+        <w:t xml:space="preserve"> Al, Fe) or </w:t>
+      </w:r>
+      <w:r>
+        <w:t xml:space="preserve">GO </w:t>
+      </w:r>
+      <w:r>
+        <w:t xml:space="preserve">terms </w:t>
+      </w:r>
+      <w:r>
+        <w:t>at</w:t>
+      </w:r>
+      <w:r>
+        <w:t xml:space="preserve"> the same</w:t>
+      </w:r>
+      <w:r>
+        <w:t xml:space="preserve"> SNP-to-gene mapping parameters</w:t>
+      </w:r>
+      <w:r>
+        <w:t xml:space="preserve"> </w:t>
+      </w:r>
+      <w:r>
+        <w:t>(</w:t>
+      </w:r>
+      <w:r>
+        <w:t>50</w:t>
+      </w:r>
+      <w:r>
+        <w:t>-</w:t>
+      </w:r>
+      <w:r>
+        <w:t>,</w:t>
+      </w:r>
+      <w:r>
+        <w:t xml:space="preserve"> </w:t>
+      </w:r>
+      <w:r>
+        <w:t>100</w:t>
+      </w:r>
+      <w:r>
+        <w:t>-,</w:t>
+      </w:r>
+      <w:r>
+        <w:t xml:space="preserve"> and 500</w:t>
+      </w:r>
+      <w:r>
+        <w:t>-</w:t>
+      </w:r>
+      <w:r>
+        <w:t xml:space="preserve">kb </w:t>
+      </w:r>
+      <w:r>
+        <w:t>window si</w:t>
+      </w:r>
+      <w:r>
+        <w:t xml:space="preserve">ze and </w:t>
+      </w:r>
+      <w:r>
+        <w:t>one</w:t>
+      </w:r>
+      <w:r>
+        <w:t>,</w:t>
+      </w:r>
+      <w:r>
+        <w:t xml:space="preserve"> </w:t>
+      </w:r>
+      <w:r>
+        <w:t>two</w:t>
+      </w:r>
+      <w:r>
+        <w:t xml:space="preserve">, and </w:t>
+      </w:r>
+      <w:r>
+        <w:t>five</w:t>
+      </w:r>
+      <w:r>
+        <w:t xml:space="preserve"> gene flank limits</w:t>
+      </w:r>
+      <w:r>
+        <w:t>)</w:t>
+      </w:r>
+      <w:r>
+        <w:t>.</w:t>
+      </w:r>
+      <w:r>
+        <w:t xml:space="preserve"> The distribution shows the PCCs between the metrics aggregated across all SNP-to-gene mapping parameters.</w:t>
       </w:r>
     </w:p>
     <w:p>
       <w:pPr>
         <w:pStyle w:val="Heading2"/>
       </w:pPr>
-      <w:bookmarkStart w:id="110" w:name="_Ref481678956"/>
-      <w:r>
-        <w:t>Supp. Figure 6</w:t>
-      </w:r>
-      <w:bookmarkEnd w:id="110"/>
-    </w:p>
-    <w:p>
-      <w:pPr>
-        <w:pStyle w:val="Heading3"/>
-      </w:pPr>
-      <w:r>
-        <w:t>Distribution</w:t>
-      </w:r>
-      <w:r>
-        <w:t xml:space="preserve"> of Pearson correlation coefficients between gene</w:t>
-      </w:r>
-      <w:r>
-        <w:t>-</w:t>
-      </w:r>
-      <w:r>
-        <w:t>specific density and locality</w:t>
-      </w:r>
-    </w:p>
-    <w:p>
-      <w:pPr>
-        <w:pStyle w:val="Subtitle"/>
-      </w:pPr>
-      <w:r>
-        <w:t>Pearson correlation was measured between gene</w:t>
-      </w:r>
-      <w:r>
-        <w:t>-</w:t>
-      </w:r>
-      <w:r>
-        <w:t>specific density and locality in eac</w:t>
-      </w:r>
-      <w:r>
-        <w:t>h network</w:t>
-      </w:r>
-      <w:r>
-        <w:t xml:space="preserve"> for both</w:t>
-      </w:r>
-      <w:r>
-        <w:t xml:space="preserve"> ionome elements </w:t>
-      </w:r>
-      <w:r>
-        <w:t>and</w:t>
-      </w:r>
-      <w:r>
-        <w:t xml:space="preserve"> GO terms</w:t>
-      </w:r>
-      <w:r>
-        <w:t xml:space="preserve">. </w:t>
-      </w:r>
-      <w:r>
-        <w:t>PC</w:t>
-      </w:r>
-      <w:r>
-        <w:t>Cs between metrics were calculated</w:t>
-      </w:r>
-      <w:r>
-        <w:t xml:space="preserve"> by grouping s</w:t>
-      </w:r>
-      <w:r>
-        <w:t>ets of</w:t>
-      </w:r>
-      <w:r>
-        <w:t xml:space="preserve"> genes in either </w:t>
-      </w:r>
-      <w:r>
-        <w:t xml:space="preserve">ionome </w:t>
-      </w:r>
-      <w:r>
-        <w:t>elements (e.g.</w:t>
-      </w:r>
-      <w:r>
-        <w:t>,</w:t>
-      </w:r>
-      <w:r>
-        <w:t xml:space="preserve"> Al, Fe) or </w:t>
-      </w:r>
-      <w:r>
-        <w:t xml:space="preserve">GO </w:t>
-      </w:r>
-      <w:r>
-        <w:t xml:space="preserve">terms </w:t>
-      </w:r>
-      <w:r>
-        <w:t>at</w:t>
-      </w:r>
-      <w:r>
-        <w:t xml:space="preserve"> the same</w:t>
-      </w:r>
-      <w:r>
-        <w:t xml:space="preserve"> SNP-to-gene mapping parameters</w:t>
-      </w:r>
-      <w:r>
-        <w:t xml:space="preserve"> </w:t>
-      </w:r>
-      <w:r>
-        <w:t>(</w:t>
-      </w:r>
-      <w:r>
-        <w:t>50</w:t>
-      </w:r>
-      <w:r>
-        <w:t>-</w:t>
-      </w:r>
-      <w:r>
-        <w:t>,</w:t>
-      </w:r>
-      <w:r>
-        <w:t xml:space="preserve"> </w:t>
-      </w:r>
-      <w:r>
-        <w:t>100</w:t>
-      </w:r>
-      <w:r>
-        <w:t>-,</w:t>
-      </w:r>
-      <w:r>
-        <w:t xml:space="preserve"> and 500</w:t>
-      </w:r>
-      <w:r>
-        <w:t>-</w:t>
-      </w:r>
-      <w:r>
-        <w:t xml:space="preserve">kb </w:t>
-      </w:r>
-      <w:r>
-        <w:t>window si</w:t>
-      </w:r>
-      <w:r>
-        <w:t xml:space="preserve">ze and </w:t>
-      </w:r>
-      <w:r>
-        <w:t>one</w:t>
-      </w:r>
-      <w:r>
-        <w:t>,</w:t>
-      </w:r>
-      <w:r>
-        <w:t xml:space="preserve"> </w:t>
-      </w:r>
-      <w:r>
-        <w:t>two</w:t>
-      </w:r>
-      <w:r>
-        <w:t xml:space="preserve">, and </w:t>
-      </w:r>
-      <w:r>
-        <w:t>five</w:t>
-      </w:r>
-      <w:r>
-        <w:t xml:space="preserve"> gene flank limits</w:t>
-      </w:r>
-      <w:r>
-        <w:t>)</w:t>
-      </w:r>
-      <w:r>
-        <w:t>.</w:t>
-      </w:r>
-      <w:r>
-        <w:t xml:space="preserve"> The distribution shows the PCCs between the metrics aggregated across all SNP-to-gene mapping parameters.</w:t>
-      </w:r>
-    </w:p>
-    <w:p>
-      <w:pPr>
-        <w:pStyle w:val="Heading2"/>
-      </w:pPr>
-      <w:bookmarkStart w:id="111" w:name="_Ref486000600"/>
+      <w:bookmarkStart w:id="110" w:name="_Ref486000600"/>
       <w:r>
         <w:lastRenderedPageBreak/>
         <w:t>Supp. Figure 7</w:t>
       </w:r>
+      <w:bookmarkEnd w:id="110"/>
+    </w:p>
+    <w:p>
+      <w:pPr>
+        <w:pStyle w:val="Heading3"/>
+      </w:pPr>
+      <w:r>
+        <w:t>Element HPO candidate gene overlap</w:t>
+      </w:r>
+      <w:r>
+        <w:t xml:space="preserve"> heatmap</w:t>
+      </w:r>
+    </w:p>
+    <w:p>
+      <w:pPr>
+        <w:pStyle w:val="Subtitle"/>
+      </w:pPr>
+      <w:r>
+        <w:t>Overlap between the 610 HPO genes discovered between different elements by either density or locality and in a</w:t>
+      </w:r>
+      <w:r>
+        <w:t>ny network. The diagonal (grey</w:t>
+      </w:r>
+      <w:r>
+        <w:t xml:space="preserve">) shows the number of HPO genes discovered for each element. Values in the upper triangular region show the number of genes that overlap between elements. </w:t>
+      </w:r>
+      <w:r>
+        <w:t xml:space="preserve">Cells are shaded green based on the total number of genes they share. </w:t>
+      </w:r>
+      <w:r>
+        <w:t xml:space="preserve">The values in the lower triangle designate the </w:t>
+      </w:r>
+      <w:r>
+        <w:rPr>
+          <w:i/>
+        </w:rPr>
+        <w:t>p</w:t>
+      </w:r>
+      <w:r>
+        <w:t xml:space="preserve">-values (hypergeometric) for overlap between the two sets </w:t>
+      </w:r>
+      <w:r>
+        <w:t>of HPO genes. R</w:t>
+      </w:r>
+      <w:r>
+        <w:t>ed</w:t>
+      </w:r>
+      <w:r>
+        <w:t xml:space="preserve"> shaded cells</w:t>
+      </w:r>
+      <w:r>
+        <w:t xml:space="preserve"> indicate significance with Bonferroni correction</w:t>
+      </w:r>
+      <w:r>
+        <w:t xml:space="preserve"> for multiple testing</w:t>
+      </w:r>
+      <w:r>
+        <w:t>.</w:t>
+      </w:r>
+      <w:bookmarkStart w:id="111" w:name="_GoBack"/>
       <w:bookmarkEnd w:id="111"/>
     </w:p>
+    <w:p/>
+    <w:p>
+      <w:pPr>
+        <w:pStyle w:val="Heading2"/>
+      </w:pPr>
+      <w:bookmarkStart w:id="112" w:name="_Ref489428564"/>
+      <w:r>
+        <w:t>Supp. Figure 8</w:t>
+      </w:r>
+      <w:bookmarkEnd w:id="112"/>
+    </w:p>
     <w:p>
       <w:pPr>
         <w:pStyle w:val="Heading3"/>
       </w:pPr>
       <w:r>
-        <w:t>Element HPO candidate gene overlap</w:t>
+        <w:t>Number of intervening genes between HPO gene and GWAS locus</w:t>
       </w:r>
     </w:p>
     <w:p>
@@ -21943,35 +21977,52 @@
         <w:pStyle w:val="Subtitle"/>
       </w:pPr>
       <w:r>
-        <w:t xml:space="preserve">Overlap between the 610 HPO genes discovered between different elements by either density or locality and in any network. The diagonal (bolded) shows the number of HPO genes discovered for each element. Values in the upper triangular region show the number of genes that overlap between elements. The values in the lower triangle designate the </w:t>
-      </w:r>
-      <w:r>
-        <w:rPr>
-          <w:i/>
-        </w:rPr>
-        <w:t>p</w:t>
-      </w:r>
-      <w:r>
-        <w:t>-values (hypergeometric) for overlap between the two sets of HPO genes. Starred (*) values indicate significance with Bonferroni correction.</w:t>
-      </w:r>
-    </w:p>
-    <w:p/>
+        <w:t xml:space="preserve">The distribution of positional candidates and HPO genes. Panel </w:t>
+      </w:r>
+      <w:r>
+        <w:rPr>
+          <w:b/>
+        </w:rPr>
+        <w:t>(A)</w:t>
+      </w:r>
+      <w:r>
+        <w:t xml:space="preserve"> shows the distribution in the number of positional candidates between each of the 610 HPO genes and an effective locus (note: intervening gene could also be an HPO gene). Panel </w:t>
+      </w:r>
+      <w:r>
+        <w:rPr>
+          <w:b/>
+        </w:rPr>
+        <w:t>(B)</w:t>
+      </w:r>
+      <w:r>
+        <w:t xml:space="preserve"> shows candidate genes near GWAS SNPs, ranked by their absolute distance to effective loci. The distribution shows the rank of the absolute distance (either upstream or downstream) of HPO genes. In both panels, the inset plot shows the lower end of the distributions. Panel </w:t>
+      </w:r>
+      <w:r>
+        <w:rPr>
+          <w:b/>
+        </w:rPr>
+        <w:t>(C)</w:t>
+      </w:r>
+      <w:r>
+        <w:t xml:space="preserve"> shows the distance between the center of HPO genes and the center of the effective locus identified by GWAS.</w:t>
+      </w:r>
+    </w:p>
     <w:p>
       <w:pPr>
         <w:pStyle w:val="Heading2"/>
       </w:pPr>
-      <w:bookmarkStart w:id="112" w:name="_Ref489428564"/>
-      <w:r>
-        <w:t>Supp. Figure 8</w:t>
-      </w:r>
-      <w:bookmarkEnd w:id="112"/>
+      <w:bookmarkStart w:id="113" w:name="_Ref483951527"/>
+      <w:r>
+        <w:t>Supp. Figure 9</w:t>
+      </w:r>
+      <w:bookmarkEnd w:id="113"/>
     </w:p>
     <w:p>
       <w:pPr>
         <w:pStyle w:val="Heading3"/>
       </w:pPr>
       <w:r>
-        <w:t>Number of intervening genes between HPO gene and GWAS locus</w:t>
+        <w:t>GO biological process enrichment for the ionome</w:t>
       </w:r>
     </w:p>
     <w:p>
@@ -21979,64 +22030,11 @@
         <w:pStyle w:val="Subtitle"/>
       </w:pPr>
       <w:r>
-        <w:t xml:space="preserve">The distribution of positional candidates and HPO genes. Panel </w:t>
-      </w:r>
-      <w:r>
-        <w:rPr>
-          <w:b/>
-        </w:rPr>
-        <w:t>(A)</w:t>
-      </w:r>
-      <w:r>
-        <w:t xml:space="preserve"> shows the distribution in the number of positional candidates between each of the 610 HPO genes and an effective locus (note: intervening gene could also be an HPO gene). Panel </w:t>
-      </w:r>
-      <w:r>
-        <w:rPr>
-          <w:b/>
-        </w:rPr>
-        <w:t>(B)</w:t>
-      </w:r>
-      <w:r>
-        <w:t xml:space="preserve"> shows candidate genes near GWAS SNPs, ranked by their absolute distance to effective loci. The distribution shows the rank of the absolute distance (either upstream or downstream) of HPO genes. In both panels, the inset plot shows the lower end of the distributions. Panel </w:t>
-      </w:r>
-      <w:r>
-        <w:rPr>
-          <w:b/>
-        </w:rPr>
-        <w:t>(C)</w:t>
-      </w:r>
-      <w:r>
-        <w:t xml:space="preserve"> shows the distance between the center of HPO genes and the center of the effective locus identified by GWAS.</w:t>
-      </w:r>
-    </w:p>
-    <w:p>
-      <w:pPr>
-        <w:pStyle w:val="Heading2"/>
-      </w:pPr>
-      <w:bookmarkStart w:id="113" w:name="_Ref483951527"/>
-      <w:r>
-        <w:t>Supp. Figure 9</w:t>
-      </w:r>
-      <w:bookmarkEnd w:id="113"/>
-    </w:p>
-    <w:p>
-      <w:pPr>
-        <w:pStyle w:val="Heading3"/>
-      </w:pPr>
-      <w:r>
-        <w:t>GO biological process enrichment for the ionome</w:t>
-      </w:r>
-    </w:p>
-    <w:p>
-      <w:pPr>
-        <w:pStyle w:val="Subtitle"/>
-      </w:pPr>
-      <w:r>
-        <w:t xml:space="preserve">The HPO+ gene sets were analyzed for GO enrichment in the “biological process” namespace. Each node represents a GO term organized hierarchically in a tree with directed edges designating parent terms. Shaded </w:t>
+        <w:t xml:space="preserve">The HPO+ gene sets were analyzed for GO enrichment in the “biological process” namespace. Each node represents a GO term organized </w:t>
       </w:r>
       <w:r>
         <w:lastRenderedPageBreak/>
-        <w:t>terms were enriched for HPO+ genes (</w:t>
+        <w:t>hierarchically in a tree with directed edges designating parent terms. Shaded terms were enriched for HPO+ genes (</w:t>
       </w:r>
       <w:r>
         <w:rPr>
@@ -23218,7 +23216,15 @@
         <w:t>the a</w:t>
       </w:r>
       <w:r>
-        <w:t>ccumulation of triacylglycerols and</w:t>
+        <w:t xml:space="preserve">ccumulation of </w:t>
+      </w:r>
+      <w:proofErr w:type="spellStart"/>
+      <w:r>
+        <w:t>triacylglycerols</w:t>
+      </w:r>
+      <w:proofErr w:type="spellEnd"/>
+      <w:r>
+        <w:t xml:space="preserve"> and</w:t>
       </w:r>
       <w:r>
         <w:t xml:space="preserve"> </w:t>
@@ -23961,11 +23967,9 @@
       <w:r>
         <w:t xml:space="preserve">), which is a key component of the sulfur and selenium assimilation pathway and plays a role in the formation of the substrate for protein and metabolite sulfation (ZmRoot-Se). At another locus, Camoco identified a cysteine </w:t>
       </w:r>
-      <w:proofErr w:type="spellStart"/>
       <w:r>
         <w:t>desulfurase</w:t>
       </w:r>
-      <w:proofErr w:type="spellEnd"/>
       <w:r>
         <w:t xml:space="preserve"> (GRMZM2G581155), critical for the metabolism of sulfur amino acids and the biosynthesis of the 21st amino acid selenocysteine, as an HPO gene (ZmRoot-Se).</w:t>
       </w:r>
@@ -24430,7 +24434,7 @@
 </file>
 
 <file path=word/comments.xml><?xml version="1.0" encoding="utf-8"?>
-<w:comments xmlns:wpc="http://schemas.microsoft.com/office/word/2010/wordprocessingCanvas" xmlns:cx="http://schemas.microsoft.com/office/drawing/2014/chartex" xmlns:cx1="http://schemas.microsoft.com/office/drawing/2015/9/8/chartex" xmlns:mc="http://schemas.openxmlformats.org/markup-compatibility/2006" xmlns:o="urn:schemas-microsoft-com:office:office" xmlns:r="http://schemas.openxmlformats.org/officeDocument/2006/relationships" xmlns:m="http://schemas.openxmlformats.org/officeDocument/2006/math" xmlns:v="urn:schemas-microsoft-com:vml" xmlns:wp14="http://schemas.microsoft.com/office/word/2010/wordprocessingDrawing" xmlns:wp="http://schemas.openxmlformats.org/drawingml/2006/wordprocessingDrawing" xmlns:w10="urn:schemas-microsoft-com:office:word" xmlns:w="http://schemas.openxmlformats.org/wordprocessingml/2006/main" xmlns:w14="http://schemas.microsoft.com/office/word/2010/wordml" xmlns:w15="http://schemas.microsoft.com/office/word/2012/wordml" xmlns:w16se="http://schemas.microsoft.com/office/word/2015/wordml/symex" xmlns:wpg="http://schemas.microsoft.com/office/word/2010/wordprocessingGroup" xmlns:wpi="http://schemas.microsoft.com/office/word/2010/wordprocessingInk" xmlns:wne="http://schemas.microsoft.com/office/word/2006/wordml" xmlns:wps="http://schemas.microsoft.com/office/word/2010/wordprocessingShape" mc:Ignorable="w14 w15 w16se wp14">
+<w:comments xmlns:wpc="http://schemas.microsoft.com/office/word/2010/wordprocessingCanvas" xmlns:cx="http://schemas.microsoft.com/office/drawing/2014/chartex" xmlns:mc="http://schemas.openxmlformats.org/markup-compatibility/2006" xmlns:o="urn:schemas-microsoft-com:office:office" xmlns:r="http://schemas.openxmlformats.org/officeDocument/2006/relationships" xmlns:m="http://schemas.openxmlformats.org/officeDocument/2006/math" xmlns:v="urn:schemas-microsoft-com:vml" xmlns:wp14="http://schemas.microsoft.com/office/word/2010/wordprocessingDrawing" xmlns:wp="http://schemas.openxmlformats.org/drawingml/2006/wordprocessingDrawing" xmlns:w10="urn:schemas-microsoft-com:office:word" xmlns:w="http://schemas.openxmlformats.org/wordprocessingml/2006/main" xmlns:w14="http://schemas.microsoft.com/office/word/2010/wordml" xmlns:w15="http://schemas.microsoft.com/office/word/2012/wordml" xmlns:w16se="http://schemas.microsoft.com/office/word/2015/wordml/symex" xmlns:wpg="http://schemas.microsoft.com/office/word/2010/wordprocessingGroup" xmlns:wpi="http://schemas.microsoft.com/office/word/2010/wordprocessingInk" xmlns:wne="http://schemas.microsoft.com/office/word/2006/wordml" xmlns:wps="http://schemas.microsoft.com/office/word/2010/wordprocessingShape" mc:Ignorable="w14 w15 w16se wp14">
   <w:comment w:id="0" w:author="Rob" w:date="2017-12-28T16:48:00Z" w:initials="r">
     <w:p>
       <w:pPr>
@@ -24547,14 +24551,14 @@
 </file>
 
 <file path=word/commentsExtended.xml><?xml version="1.0" encoding="utf-8"?>
-<w15:commentsEx xmlns:wpc="http://schemas.microsoft.com/office/word/2010/wordprocessingCanvas" xmlns:cx="http://schemas.microsoft.com/office/drawing/2014/chartex" xmlns:cx1="http://schemas.microsoft.com/office/drawing/2015/9/8/chartex" xmlns:mc="http://schemas.openxmlformats.org/markup-compatibility/2006" xmlns:o="urn:schemas-microsoft-com:office:office" xmlns:r="http://schemas.openxmlformats.org/officeDocument/2006/relationships" xmlns:m="http://schemas.openxmlformats.org/officeDocument/2006/math" xmlns:v="urn:schemas-microsoft-com:vml" xmlns:wp14="http://schemas.microsoft.com/office/word/2010/wordprocessingDrawing" xmlns:wp="http://schemas.openxmlformats.org/drawingml/2006/wordprocessingDrawing" xmlns:w10="urn:schemas-microsoft-com:office:word" xmlns:w="http://schemas.openxmlformats.org/wordprocessingml/2006/main" xmlns:w14="http://schemas.microsoft.com/office/word/2010/wordml" xmlns:w15="http://schemas.microsoft.com/office/word/2012/wordml" xmlns:w16se="http://schemas.microsoft.com/office/word/2015/wordml/symex" xmlns:wpg="http://schemas.microsoft.com/office/word/2010/wordprocessingGroup" xmlns:wpi="http://schemas.microsoft.com/office/word/2010/wordprocessingInk" xmlns:wne="http://schemas.microsoft.com/office/word/2006/wordml" xmlns:wps="http://schemas.microsoft.com/office/word/2010/wordprocessingShape" mc:Ignorable="w14 w15 w16se wp14">
+<w15:commentsEx xmlns:wpc="http://schemas.microsoft.com/office/word/2010/wordprocessingCanvas" xmlns:cx="http://schemas.microsoft.com/office/drawing/2014/chartex" xmlns:mc="http://schemas.openxmlformats.org/markup-compatibility/2006" xmlns:o="urn:schemas-microsoft-com:office:office" xmlns:r="http://schemas.openxmlformats.org/officeDocument/2006/relationships" xmlns:m="http://schemas.openxmlformats.org/officeDocument/2006/math" xmlns:v="urn:schemas-microsoft-com:vml" xmlns:wp14="http://schemas.microsoft.com/office/word/2010/wordprocessingDrawing" xmlns:wp="http://schemas.openxmlformats.org/drawingml/2006/wordprocessingDrawing" xmlns:w10="urn:schemas-microsoft-com:office:word" xmlns:w="http://schemas.openxmlformats.org/wordprocessingml/2006/main" xmlns:w14="http://schemas.microsoft.com/office/word/2010/wordml" xmlns:w15="http://schemas.microsoft.com/office/word/2012/wordml" xmlns:w16se="http://schemas.microsoft.com/office/word/2015/wordml/symex" xmlns:wpg="http://schemas.microsoft.com/office/word/2010/wordprocessingGroup" xmlns:wpi="http://schemas.microsoft.com/office/word/2010/wordprocessingInk" xmlns:wne="http://schemas.microsoft.com/office/word/2006/wordml" xmlns:wps="http://schemas.microsoft.com/office/word/2010/wordprocessingShape" mc:Ignorable="w14 w15 w16se wp14">
   <w15:commentEx w15:paraId="5EED8015" w15:done="0"/>
   <w15:commentEx w15:paraId="2CAA28EF" w15:done="0"/>
 </w15:commentsEx>
 </file>
 
 <file path=word/endnotes.xml><?xml version="1.0" encoding="utf-8"?>
-<w:endnotes xmlns:wpc="http://schemas.microsoft.com/office/word/2010/wordprocessingCanvas" xmlns:cx="http://schemas.microsoft.com/office/drawing/2014/chartex" xmlns:cx1="http://schemas.microsoft.com/office/drawing/2015/9/8/chartex" xmlns:mc="http://schemas.openxmlformats.org/markup-compatibility/2006" xmlns:o="urn:schemas-microsoft-com:office:office" xmlns:r="http://schemas.openxmlformats.org/officeDocument/2006/relationships" xmlns:m="http://schemas.openxmlformats.org/officeDocument/2006/math" xmlns:v="urn:schemas-microsoft-com:vml" xmlns:wp14="http://schemas.microsoft.com/office/word/2010/wordprocessingDrawing" xmlns:wp="http://schemas.openxmlformats.org/drawingml/2006/wordprocessingDrawing" xmlns:w10="urn:schemas-microsoft-com:office:word" xmlns:w="http://schemas.openxmlformats.org/wordprocessingml/2006/main" xmlns:w14="http://schemas.microsoft.com/office/word/2010/wordml" xmlns:w15="http://schemas.microsoft.com/office/word/2012/wordml" xmlns:w16se="http://schemas.microsoft.com/office/word/2015/wordml/symex" xmlns:wpg="http://schemas.microsoft.com/office/word/2010/wordprocessingGroup" xmlns:wpi="http://schemas.microsoft.com/office/word/2010/wordprocessingInk" xmlns:wne="http://schemas.microsoft.com/office/word/2006/wordml" xmlns:wps="http://schemas.microsoft.com/office/word/2010/wordprocessingShape" mc:Ignorable="w14 w15 w16se wp14">
+<w:endnotes xmlns:wpc="http://schemas.microsoft.com/office/word/2010/wordprocessingCanvas" xmlns:cx="http://schemas.microsoft.com/office/drawing/2014/chartex" xmlns:mc="http://schemas.openxmlformats.org/markup-compatibility/2006" xmlns:o="urn:schemas-microsoft-com:office:office" xmlns:r="http://schemas.openxmlformats.org/officeDocument/2006/relationships" xmlns:m="http://schemas.openxmlformats.org/officeDocument/2006/math" xmlns:v="urn:schemas-microsoft-com:vml" xmlns:wp14="http://schemas.microsoft.com/office/word/2010/wordprocessingDrawing" xmlns:wp="http://schemas.openxmlformats.org/drawingml/2006/wordprocessingDrawing" xmlns:w10="urn:schemas-microsoft-com:office:word" xmlns:w="http://schemas.openxmlformats.org/wordprocessingml/2006/main" xmlns:w14="http://schemas.microsoft.com/office/word/2010/wordml" xmlns:w15="http://schemas.microsoft.com/office/word/2012/wordml" xmlns:w16se="http://schemas.microsoft.com/office/word/2015/wordml/symex" xmlns:wpg="http://schemas.microsoft.com/office/word/2010/wordprocessingGroup" xmlns:wpi="http://schemas.microsoft.com/office/word/2010/wordprocessingInk" xmlns:wne="http://schemas.microsoft.com/office/word/2006/wordml" xmlns:wps="http://schemas.microsoft.com/office/word/2010/wordprocessingShape" mc:Ignorable="w14 w15 w16se wp14">
   <w:endnote w:type="separator" w:id="-1">
     <w:p>
       <w:r>
@@ -24580,7 +24584,7 @@
 </file>
 
 <file path=word/footer1.xml><?xml version="1.0" encoding="utf-8"?>
-<w:ftr xmlns:wpc="http://schemas.microsoft.com/office/word/2010/wordprocessingCanvas" xmlns:cx="http://schemas.microsoft.com/office/drawing/2014/chartex" xmlns:cx1="http://schemas.microsoft.com/office/drawing/2015/9/8/chartex" xmlns:mc="http://schemas.openxmlformats.org/markup-compatibility/2006" xmlns:o="urn:schemas-microsoft-com:office:office" xmlns:r="http://schemas.openxmlformats.org/officeDocument/2006/relationships" xmlns:m="http://schemas.openxmlformats.org/officeDocument/2006/math" xmlns:v="urn:schemas-microsoft-com:vml" xmlns:wp14="http://schemas.microsoft.com/office/word/2010/wordprocessingDrawing" xmlns:wp="http://schemas.openxmlformats.org/drawingml/2006/wordprocessingDrawing" xmlns:w10="urn:schemas-microsoft-com:office:word" xmlns:w="http://schemas.openxmlformats.org/wordprocessingml/2006/main" xmlns:w14="http://schemas.microsoft.com/office/word/2010/wordml" xmlns:w15="http://schemas.microsoft.com/office/word/2012/wordml" xmlns:w16se="http://schemas.microsoft.com/office/word/2015/wordml/symex" xmlns:wpg="http://schemas.microsoft.com/office/word/2010/wordprocessingGroup" xmlns:wpi="http://schemas.microsoft.com/office/word/2010/wordprocessingInk" xmlns:wne="http://schemas.microsoft.com/office/word/2006/wordml" xmlns:wps="http://schemas.microsoft.com/office/word/2010/wordprocessingShape" mc:Ignorable="w14 w15 w16se wp14">
+<w:ftr xmlns:wpc="http://schemas.microsoft.com/office/word/2010/wordprocessingCanvas" xmlns:cx="http://schemas.microsoft.com/office/drawing/2014/chartex" xmlns:mc="http://schemas.openxmlformats.org/markup-compatibility/2006" xmlns:o="urn:schemas-microsoft-com:office:office" xmlns:r="http://schemas.openxmlformats.org/officeDocument/2006/relationships" xmlns:m="http://schemas.openxmlformats.org/officeDocument/2006/math" xmlns:v="urn:schemas-microsoft-com:vml" xmlns:wp14="http://schemas.microsoft.com/office/word/2010/wordprocessingDrawing" xmlns:wp="http://schemas.openxmlformats.org/drawingml/2006/wordprocessingDrawing" xmlns:w10="urn:schemas-microsoft-com:office:word" xmlns:w="http://schemas.openxmlformats.org/wordprocessingml/2006/main" xmlns:w14="http://schemas.microsoft.com/office/word/2010/wordml" xmlns:w15="http://schemas.microsoft.com/office/word/2012/wordml" xmlns:w16se="http://schemas.microsoft.com/office/word/2015/wordml/symex" xmlns:wpg="http://schemas.microsoft.com/office/word/2010/wordprocessingGroup" xmlns:wpi="http://schemas.microsoft.com/office/word/2010/wordprocessingInk" xmlns:wne="http://schemas.microsoft.com/office/word/2006/wordml" xmlns:wps="http://schemas.microsoft.com/office/word/2010/wordprocessingShape" mc:Ignorable="w14 w15 w16se wp14">
   <w:sdt>
     <w:sdtPr>
       <w:id w:val="1448506825"/>
@@ -24612,7 +24616,7 @@
           <w:rPr>
             <w:noProof/>
           </w:rPr>
-          <w:t>19</w:t>
+          <w:t>63</w:t>
         </w:r>
         <w:r>
           <w:rPr>
@@ -24632,7 +24636,7 @@
 </file>
 
 <file path=word/footnotes.xml><?xml version="1.0" encoding="utf-8"?>
-<w:footnotes xmlns:wpc="http://schemas.microsoft.com/office/word/2010/wordprocessingCanvas" xmlns:cx="http://schemas.microsoft.com/office/drawing/2014/chartex" xmlns:cx1="http://schemas.microsoft.com/office/drawing/2015/9/8/chartex" xmlns:mc="http://schemas.openxmlformats.org/markup-compatibility/2006" xmlns:o="urn:schemas-microsoft-com:office:office" xmlns:r="http://schemas.openxmlformats.org/officeDocument/2006/relationships" xmlns:m="http://schemas.openxmlformats.org/officeDocument/2006/math" xmlns:v="urn:schemas-microsoft-com:vml" xmlns:wp14="http://schemas.microsoft.com/office/word/2010/wordprocessingDrawing" xmlns:wp="http://schemas.openxmlformats.org/drawingml/2006/wordprocessingDrawing" xmlns:w10="urn:schemas-microsoft-com:office:word" xmlns:w="http://schemas.openxmlformats.org/wordprocessingml/2006/main" xmlns:w14="http://schemas.microsoft.com/office/word/2010/wordml" xmlns:w15="http://schemas.microsoft.com/office/word/2012/wordml" xmlns:w16se="http://schemas.microsoft.com/office/word/2015/wordml/symex" xmlns:wpg="http://schemas.microsoft.com/office/word/2010/wordprocessingGroup" xmlns:wpi="http://schemas.microsoft.com/office/word/2010/wordprocessingInk" xmlns:wne="http://schemas.microsoft.com/office/word/2006/wordml" xmlns:wps="http://schemas.microsoft.com/office/word/2010/wordprocessingShape" mc:Ignorable="w14 w15 w16se wp14">
+<w:footnotes xmlns:wpc="http://schemas.microsoft.com/office/word/2010/wordprocessingCanvas" xmlns:cx="http://schemas.microsoft.com/office/drawing/2014/chartex" xmlns:mc="http://schemas.openxmlformats.org/markup-compatibility/2006" xmlns:o="urn:schemas-microsoft-com:office:office" xmlns:r="http://schemas.openxmlformats.org/officeDocument/2006/relationships" xmlns:m="http://schemas.openxmlformats.org/officeDocument/2006/math" xmlns:v="urn:schemas-microsoft-com:vml" xmlns:wp14="http://schemas.microsoft.com/office/word/2010/wordprocessingDrawing" xmlns:wp="http://schemas.openxmlformats.org/drawingml/2006/wordprocessingDrawing" xmlns:w10="urn:schemas-microsoft-com:office:word" xmlns:w="http://schemas.openxmlformats.org/wordprocessingml/2006/main" xmlns:w14="http://schemas.microsoft.com/office/word/2010/wordml" xmlns:w15="http://schemas.microsoft.com/office/word/2012/wordml" xmlns:w16se="http://schemas.microsoft.com/office/word/2015/wordml/symex" xmlns:wpg="http://schemas.microsoft.com/office/word/2010/wordprocessingGroup" xmlns:wpi="http://schemas.microsoft.com/office/word/2010/wordprocessingInk" xmlns:wne="http://schemas.microsoft.com/office/word/2006/wordml" xmlns:wps="http://schemas.microsoft.com/office/word/2010/wordprocessingShape" mc:Ignorable="w14 w15 w16se wp14">
   <w:footnote w:type="separator" w:id="-1">
     <w:p>
       <w:r>
@@ -24658,7 +24662,7 @@
 </file>
 
 <file path=word/header1.xml><?xml version="1.0" encoding="utf-8"?>
-<w:hdr xmlns:wpc="http://schemas.microsoft.com/office/word/2010/wordprocessingCanvas" xmlns:cx="http://schemas.microsoft.com/office/drawing/2014/chartex" xmlns:cx1="http://schemas.microsoft.com/office/drawing/2015/9/8/chartex" xmlns:mc="http://schemas.openxmlformats.org/markup-compatibility/2006" xmlns:o="urn:schemas-microsoft-com:office:office" xmlns:r="http://schemas.openxmlformats.org/officeDocument/2006/relationships" xmlns:m="http://schemas.openxmlformats.org/officeDocument/2006/math" xmlns:v="urn:schemas-microsoft-com:vml" xmlns:wp14="http://schemas.microsoft.com/office/word/2010/wordprocessingDrawing" xmlns:wp="http://schemas.openxmlformats.org/drawingml/2006/wordprocessingDrawing" xmlns:w10="urn:schemas-microsoft-com:office:word" xmlns:w="http://schemas.openxmlformats.org/wordprocessingml/2006/main" xmlns:w14="http://schemas.microsoft.com/office/word/2010/wordml" xmlns:w15="http://schemas.microsoft.com/office/word/2012/wordml" xmlns:w16se="http://schemas.microsoft.com/office/word/2015/wordml/symex" xmlns:wpg="http://schemas.microsoft.com/office/word/2010/wordprocessingGroup" xmlns:wpi="http://schemas.microsoft.com/office/word/2010/wordprocessingInk" xmlns:wne="http://schemas.microsoft.com/office/word/2006/wordml" xmlns:wps="http://schemas.microsoft.com/office/word/2010/wordprocessingShape" mc:Ignorable="w14 w15 w16se wp14">
+<w:hdr xmlns:wpc="http://schemas.microsoft.com/office/word/2010/wordprocessingCanvas" xmlns:cx="http://schemas.microsoft.com/office/drawing/2014/chartex" xmlns:mc="http://schemas.openxmlformats.org/markup-compatibility/2006" xmlns:o="urn:schemas-microsoft-com:office:office" xmlns:r="http://schemas.openxmlformats.org/officeDocument/2006/relationships" xmlns:m="http://schemas.openxmlformats.org/officeDocument/2006/math" xmlns:v="urn:schemas-microsoft-com:vml" xmlns:wp14="http://schemas.microsoft.com/office/word/2010/wordprocessingDrawing" xmlns:wp="http://schemas.openxmlformats.org/drawingml/2006/wordprocessingDrawing" xmlns:w10="urn:schemas-microsoft-com:office:word" xmlns:w="http://schemas.openxmlformats.org/wordprocessingml/2006/main" xmlns:w14="http://schemas.microsoft.com/office/word/2010/wordml" xmlns:w15="http://schemas.microsoft.com/office/word/2012/wordml" xmlns:w16se="http://schemas.microsoft.com/office/word/2015/wordml/symex" xmlns:wpg="http://schemas.microsoft.com/office/word/2010/wordprocessingGroup" xmlns:wpi="http://schemas.microsoft.com/office/word/2010/wordprocessingInk" xmlns:wne="http://schemas.microsoft.com/office/word/2006/wordml" xmlns:wps="http://schemas.microsoft.com/office/word/2010/wordprocessingShape" mc:Ignorable="w14 w15 w16se wp14">
   <w:p>
     <w:pPr>
       <w:pStyle w:val="Header"/>
@@ -24668,7 +24672,7 @@
 </file>
 
 <file path=word/numbering.xml><?xml version="1.0" encoding="utf-8"?>
-<w:numbering xmlns:wpc="http://schemas.microsoft.com/office/word/2010/wordprocessingCanvas" xmlns:cx="http://schemas.microsoft.com/office/drawing/2014/chartex" xmlns:cx1="http://schemas.microsoft.com/office/drawing/2015/9/8/chartex" xmlns:mc="http://schemas.openxmlformats.org/markup-compatibility/2006" xmlns:o="urn:schemas-microsoft-com:office:office" xmlns:r="http://schemas.openxmlformats.org/officeDocument/2006/relationships" xmlns:m="http://schemas.openxmlformats.org/officeDocument/2006/math" xmlns:v="urn:schemas-microsoft-com:vml" xmlns:wp14="http://schemas.microsoft.com/office/word/2010/wordprocessingDrawing" xmlns:wp="http://schemas.openxmlformats.org/drawingml/2006/wordprocessingDrawing" xmlns:w10="urn:schemas-microsoft-com:office:word" xmlns:w="http://schemas.openxmlformats.org/wordprocessingml/2006/main" xmlns:w14="http://schemas.microsoft.com/office/word/2010/wordml" xmlns:w15="http://schemas.microsoft.com/office/word/2012/wordml" xmlns:w16se="http://schemas.microsoft.com/office/word/2015/wordml/symex" xmlns:wpg="http://schemas.microsoft.com/office/word/2010/wordprocessingGroup" xmlns:wpi="http://schemas.microsoft.com/office/word/2010/wordprocessingInk" xmlns:wne="http://schemas.microsoft.com/office/word/2006/wordml" xmlns:wps="http://schemas.microsoft.com/office/word/2010/wordprocessingShape" mc:Ignorable="w14 w15 w16se wp14">
+<w:numbering xmlns:wpc="http://schemas.microsoft.com/office/word/2010/wordprocessingCanvas" xmlns:cx="http://schemas.microsoft.com/office/drawing/2014/chartex" xmlns:mc="http://schemas.openxmlformats.org/markup-compatibility/2006" xmlns:o="urn:schemas-microsoft-com:office:office" xmlns:r="http://schemas.openxmlformats.org/officeDocument/2006/relationships" xmlns:m="http://schemas.openxmlformats.org/officeDocument/2006/math" xmlns:v="urn:schemas-microsoft-com:vml" xmlns:wp14="http://schemas.microsoft.com/office/word/2010/wordprocessingDrawing" xmlns:wp="http://schemas.openxmlformats.org/drawingml/2006/wordprocessingDrawing" xmlns:w10="urn:schemas-microsoft-com:office:word" xmlns:w="http://schemas.openxmlformats.org/wordprocessingml/2006/main" xmlns:w14="http://schemas.microsoft.com/office/word/2010/wordml" xmlns:w15="http://schemas.microsoft.com/office/word/2012/wordml" xmlns:w16se="http://schemas.microsoft.com/office/word/2015/wordml/symex" xmlns:wpg="http://schemas.microsoft.com/office/word/2010/wordprocessingGroup" xmlns:wpi="http://schemas.microsoft.com/office/word/2010/wordprocessingInk" xmlns:wne="http://schemas.microsoft.com/office/word/2006/wordml" xmlns:wps="http://schemas.microsoft.com/office/word/2010/wordprocessingShape" mc:Ignorable="w14 w15 w16se wp14">
   <w:abstractNum w:abstractNumId="0" w15:restartNumberingAfterBreak="0">
     <w:nsid w:val="04557165"/>
     <w:multiLevelType w:val="hybridMultilevel"/>
@@ -25665,7 +25669,7 @@
 </file>
 
 <file path=word/people.xml><?xml version="1.0" encoding="utf-8"?>
-<w15:people xmlns:wpc="http://schemas.microsoft.com/office/word/2010/wordprocessingCanvas" xmlns:cx="http://schemas.microsoft.com/office/drawing/2014/chartex" xmlns:cx1="http://schemas.microsoft.com/office/drawing/2015/9/8/chartex" xmlns:mc="http://schemas.openxmlformats.org/markup-compatibility/2006" xmlns:o="urn:schemas-microsoft-com:office:office" xmlns:r="http://schemas.openxmlformats.org/officeDocument/2006/relationships" xmlns:m="http://schemas.openxmlformats.org/officeDocument/2006/math" xmlns:v="urn:schemas-microsoft-com:vml" xmlns:wp14="http://schemas.microsoft.com/office/word/2010/wordprocessingDrawing" xmlns:wp="http://schemas.openxmlformats.org/drawingml/2006/wordprocessingDrawing" xmlns:w10="urn:schemas-microsoft-com:office:word" xmlns:w="http://schemas.openxmlformats.org/wordprocessingml/2006/main" xmlns:w14="http://schemas.microsoft.com/office/word/2010/wordml" xmlns:w15="http://schemas.microsoft.com/office/word/2012/wordml" xmlns:w16se="http://schemas.microsoft.com/office/word/2015/wordml/symex" xmlns:wpg="http://schemas.microsoft.com/office/word/2010/wordprocessingGroup" xmlns:wpi="http://schemas.microsoft.com/office/word/2010/wordprocessingInk" xmlns:wne="http://schemas.microsoft.com/office/word/2006/wordml" xmlns:wps="http://schemas.microsoft.com/office/word/2010/wordprocessingShape" mc:Ignorable="w14 w15 w16se wp14">
+<w15:people xmlns:wpc="http://schemas.microsoft.com/office/word/2010/wordprocessingCanvas" xmlns:cx="http://schemas.microsoft.com/office/drawing/2014/chartex" xmlns:mc="http://schemas.openxmlformats.org/markup-compatibility/2006" xmlns:o="urn:schemas-microsoft-com:office:office" xmlns:r="http://schemas.openxmlformats.org/officeDocument/2006/relationships" xmlns:m="http://schemas.openxmlformats.org/officeDocument/2006/math" xmlns:v="urn:schemas-microsoft-com:vml" xmlns:wp14="http://schemas.microsoft.com/office/word/2010/wordprocessingDrawing" xmlns:wp="http://schemas.openxmlformats.org/drawingml/2006/wordprocessingDrawing" xmlns:w10="urn:schemas-microsoft-com:office:word" xmlns:w="http://schemas.openxmlformats.org/wordprocessingml/2006/main" xmlns:w14="http://schemas.microsoft.com/office/word/2010/wordml" xmlns:w15="http://schemas.microsoft.com/office/word/2012/wordml" xmlns:w16se="http://schemas.microsoft.com/office/word/2015/wordml/symex" xmlns:wpg="http://schemas.microsoft.com/office/word/2010/wordprocessingGroup" xmlns:wpi="http://schemas.microsoft.com/office/word/2010/wordprocessingInk" xmlns:wne="http://schemas.microsoft.com/office/word/2006/wordml" xmlns:wps="http://schemas.microsoft.com/office/word/2010/wordprocessingShape" mc:Ignorable="w14 w15 w16se wp14">
   <w15:person w15:author="Rob">
     <w15:presenceInfo w15:providerId="None" w15:userId="Rob"/>
   </w15:person>
@@ -26891,7 +26895,7 @@
 </file>
 
 <file path=customXml/itemProps1.xml><?xml version="1.0" encoding="utf-8"?>
-<ds:datastoreItem xmlns:ds="http://schemas.openxmlformats.org/officeDocument/2006/customXml" ds:itemID="{78A35B1B-CD92-4046-8399-33726CD64C79}">
+<ds:datastoreItem xmlns:ds="http://schemas.openxmlformats.org/officeDocument/2006/customXml" ds:itemID="{B1A958FC-B583-4D05-92BA-2253AC8F0A77}">
   <ds:schemaRefs>
     <ds:schemaRef ds:uri="http://schemas.openxmlformats.org/officeDocument/2006/bibliography"/>
   </ds:schemaRefs>

</xml_diff>

<commit_message>
fix headers for figure legends
</commit_message>
<xml_diff>
--- a/Manuscript.docx
+++ b/Manuscript.docx
@@ -8,8 +8,6 @@
         <w:spacing w:line="480" w:lineRule="auto"/>
         <w:jc w:val="center"/>
       </w:pPr>
-      <w:bookmarkStart w:id="0" w:name="_GoBack"/>
-      <w:bookmarkEnd w:id="0"/>
       <w:r>
         <w:t xml:space="preserve">Integrating </w:t>
       </w:r>
@@ -526,11 +524,11 @@
         </w:numPr>
         <w:jc w:val="left"/>
       </w:pPr>
-      <w:bookmarkStart w:id="1" w:name="_Ref488755432"/>
+      <w:bookmarkStart w:id="0" w:name="_Ref488755432"/>
       <w:r>
         <w:t>Biomedical Informatics and Computational Biology Graduate Program, University of Minnesota, Minneapolis, MN, USA</w:t>
       </w:r>
-      <w:bookmarkEnd w:id="1"/>
+      <w:bookmarkEnd w:id="0"/>
     </w:p>
     <w:p>
       <w:pPr>
@@ -541,14 +539,14 @@
         </w:numPr>
         <w:jc w:val="left"/>
       </w:pPr>
-      <w:bookmarkStart w:id="2" w:name="_Ref488755454"/>
+      <w:bookmarkStart w:id="1" w:name="_Ref488755454"/>
       <w:r>
         <w:t>Department of Agronomy and Plant Genetics</w:t>
       </w:r>
       <w:r>
         <w:t>, University of Minnesota, St. Paul, MN, USA</w:t>
       </w:r>
-      <w:bookmarkEnd w:id="2"/>
+      <w:bookmarkEnd w:id="1"/>
     </w:p>
     <w:p>
       <w:pPr>
@@ -559,7 +557,7 @@
         </w:numPr>
         <w:jc w:val="left"/>
       </w:pPr>
-      <w:bookmarkStart w:id="3" w:name="_Ref488755655"/>
+      <w:bookmarkStart w:id="2" w:name="_Ref488755655"/>
       <w:r>
         <w:t>Department of Computer Science</w:t>
       </w:r>
@@ -569,7 +567,7 @@
       <w:r>
         <w:t>, University of Minnesota, Minneapolis, MN, USA</w:t>
       </w:r>
-      <w:bookmarkEnd w:id="3"/>
+      <w:bookmarkEnd w:id="2"/>
     </w:p>
     <w:p>
       <w:pPr>
@@ -580,14 +578,14 @@
         </w:numPr>
         <w:jc w:val="left"/>
       </w:pPr>
-      <w:bookmarkStart w:id="4" w:name="_Ref488755530"/>
+      <w:bookmarkStart w:id="3" w:name="_Ref488755530"/>
       <w:r>
         <w:t>Cayuga Genetics Consulting Group LLC</w:t>
       </w:r>
       <w:r>
         <w:t>, Ithaca, NY, USA</w:t>
       </w:r>
-      <w:bookmarkEnd w:id="4"/>
+      <w:bookmarkEnd w:id="3"/>
     </w:p>
     <w:p>
       <w:pPr>
@@ -598,11 +596,11 @@
         </w:numPr>
         <w:jc w:val="left"/>
       </w:pPr>
-      <w:bookmarkStart w:id="5" w:name="_Ref488755534"/>
+      <w:bookmarkStart w:id="4" w:name="_Ref488755534"/>
       <w:r>
         <w:t>Department of Biochemistry, Purdue University, West Lafayette, IN, USA</w:t>
       </w:r>
-      <w:bookmarkEnd w:id="5"/>
+      <w:bookmarkEnd w:id="4"/>
     </w:p>
     <w:p>
       <w:pPr>
@@ -613,11 +611,11 @@
         </w:numPr>
         <w:jc w:val="left"/>
       </w:pPr>
-      <w:bookmarkStart w:id="6" w:name="_Ref488755539"/>
+      <w:bookmarkStart w:id="5" w:name="_Ref488755539"/>
       <w:r>
         <w:t>Donald Danforth Plant Science Center, St. Louis, MO, USA</w:t>
       </w:r>
-      <w:bookmarkEnd w:id="6"/>
+      <w:bookmarkEnd w:id="5"/>
     </w:p>
     <w:p>
       <w:pPr>
@@ -628,14 +626,14 @@
         </w:numPr>
         <w:jc w:val="left"/>
       </w:pPr>
-      <w:bookmarkStart w:id="7" w:name="_Ref488755546"/>
+      <w:bookmarkStart w:id="6" w:name="_Ref488755546"/>
       <w:r>
         <w:t>USDA-ARS Plant Genetics Re</w:t>
       </w:r>
       <w:r>
         <w:t>search Unit, St. Louis, MO, USA</w:t>
       </w:r>
-      <w:bookmarkEnd w:id="7"/>
+      <w:bookmarkEnd w:id="6"/>
     </w:p>
     <w:p>
       <w:pPr>
@@ -9646,7 +9644,7 @@
       <w:r>
         <w:t xml:space="preserve"> This suggests that biological signal was enriched by our novel combination of expression level polymorphisms and GWAS and provided evidence of novel associations between multiple pathways and elemental homeostasis. </w:t>
       </w:r>
-      <w:bookmarkStart w:id="8" w:name="_Ref469995568"/>
+      <w:bookmarkStart w:id="7" w:name="_Ref469995568"/>
       <w:r>
         <w:t>I</w:t>
       </w:r>
@@ -10541,12 +10539,12 @@
       <w:pPr>
         <w:pStyle w:val="Heading1"/>
       </w:pPr>
-      <w:bookmarkStart w:id="9" w:name="_Ref487125611"/>
+      <w:bookmarkStart w:id="8" w:name="_Ref487125611"/>
       <w:r>
         <w:t>Discussion</w:t>
       </w:r>
+      <w:bookmarkEnd w:id="7"/>
       <w:bookmarkEnd w:id="8"/>
-      <w:bookmarkEnd w:id="9"/>
     </w:p>
     <w:p>
       <w:r>
@@ -13000,11 +12998,11 @@
       <w:pPr>
         <w:pStyle w:val="Heading1"/>
       </w:pPr>
-      <w:bookmarkStart w:id="10" w:name="_Ref463088833"/>
+      <w:bookmarkStart w:id="9" w:name="_Ref463088833"/>
       <w:r>
         <w:t>Methods</w:t>
       </w:r>
-      <w:bookmarkEnd w:id="10"/>
+      <w:bookmarkEnd w:id="9"/>
     </w:p>
     <w:p>
       <w:pPr>
@@ -14690,7 +14688,7 @@
           <w:rFonts w:eastAsiaTheme="minorEastAsia"/>
         </w:rPr>
       </w:pPr>
-      <w:bookmarkStart w:id="11" w:name="_Ref447101528"/>
+      <w:bookmarkStart w:id="10" w:name="_Ref447101528"/>
       <w:r>
         <w:rPr>
           <w:rFonts w:eastAsiaTheme="minorEastAsia"/>
@@ -14709,7 +14707,7 @@
         </w:rPr>
         <w:t>1</w:t>
       </w:r>
-      <w:bookmarkEnd w:id="11"/>
+      <w:bookmarkEnd w:id="10"/>
     </w:p>
     <w:p>
       <w:pPr>
@@ -15077,19 +15075,19 @@
         <w:pStyle w:val="Heading3"/>
         <w:jc w:val="left"/>
       </w:pPr>
-      <w:bookmarkStart w:id="12" w:name="_Ref447101545"/>
-      <w:bookmarkStart w:id="13" w:name="_Ref464049667"/>
+      <w:bookmarkStart w:id="11" w:name="_Ref447101545"/>
+      <w:bookmarkStart w:id="12" w:name="_Ref464049667"/>
       <w:r>
         <w:t>Eq.</w:t>
       </w:r>
+      <w:bookmarkEnd w:id="11"/>
+      <w:r>
+        <w:t xml:space="preserve"> </w:t>
+      </w:r>
+      <w:r>
+        <w:t>2</w:t>
+      </w:r>
       <w:bookmarkEnd w:id="12"/>
-      <w:r>
-        <w:t xml:space="preserve"> </w:t>
-      </w:r>
-      <w:r>
-        <w:t>2</w:t>
-      </w:r>
-      <w:bookmarkEnd w:id="13"/>
     </w:p>
     <w:p>
       <w:pPr>
@@ -15224,28 +15222,28 @@
           <w:rFonts w:eastAsiaTheme="minorEastAsia"/>
         </w:rPr>
       </w:pPr>
-      <w:bookmarkStart w:id="14" w:name="_Ref447101563"/>
-      <w:bookmarkStart w:id="15" w:name="_Ref464738379"/>
+      <w:bookmarkStart w:id="13" w:name="_Ref447101563"/>
+      <w:bookmarkStart w:id="14" w:name="_Ref464738379"/>
       <w:r>
         <w:rPr>
           <w:rFonts w:eastAsiaTheme="minorEastAsia"/>
         </w:rPr>
         <w:t>Eq.</w:t>
       </w:r>
+      <w:bookmarkEnd w:id="13"/>
+      <w:r>
+        <w:rPr>
+          <w:rFonts w:eastAsiaTheme="minorEastAsia"/>
+        </w:rPr>
+        <w:t xml:space="preserve"> </w:t>
+      </w:r>
+      <w:r>
+        <w:rPr>
+          <w:rFonts w:eastAsiaTheme="minorEastAsia"/>
+        </w:rPr>
+        <w:t>3</w:t>
+      </w:r>
       <w:bookmarkEnd w:id="14"/>
-      <w:r>
-        <w:rPr>
-          <w:rFonts w:eastAsiaTheme="minorEastAsia"/>
-        </w:rPr>
-        <w:t xml:space="preserve"> </w:t>
-      </w:r>
-      <w:r>
-        <w:rPr>
-          <w:rFonts w:eastAsiaTheme="minorEastAsia"/>
-        </w:rPr>
-        <w:t>3</w:t>
-      </w:r>
-      <w:bookmarkEnd w:id="15"/>
     </w:p>
     <w:p>
       <w:pPr>
@@ -15464,7 +15462,7 @@
         <w:pStyle w:val="Heading3"/>
         <w:jc w:val="left"/>
       </w:pPr>
-      <w:bookmarkStart w:id="16" w:name="_Ref447101571"/>
+      <w:bookmarkStart w:id="15" w:name="_Ref447101571"/>
       <w:r>
         <w:t>Eq.</w:t>
       </w:r>
@@ -15474,7 +15472,7 @@
       <w:r>
         <w:t>4</w:t>
       </w:r>
-      <w:bookmarkEnd w:id="16"/>
+      <w:bookmarkEnd w:id="15"/>
     </w:p>
     <w:p>
       <w:pPr>
@@ -15863,14 +15861,14 @@
       <w:pPr>
         <w:pStyle w:val="Heading3"/>
       </w:pPr>
-      <w:bookmarkStart w:id="17" w:name="_Ref484125232"/>
+      <w:bookmarkStart w:id="16" w:name="_Ref484125232"/>
       <w:r>
         <w:t>Eq.</w:t>
       </w:r>
       <w:r>
         <w:t xml:space="preserve"> 5</w:t>
       </w:r>
-      <w:bookmarkEnd w:id="17"/>
+      <w:bookmarkEnd w:id="16"/>
     </w:p>
     <w:p>
       <m:oMathPara>
@@ -15993,16 +15991,16 @@
       <w:pPr>
         <w:pStyle w:val="Heading3"/>
       </w:pPr>
-      <w:bookmarkStart w:id="18" w:name="_Ref458775441"/>
-      <w:bookmarkStart w:id="19" w:name="_Ref484125256"/>
+      <w:bookmarkStart w:id="17" w:name="_Ref458775441"/>
+      <w:bookmarkStart w:id="18" w:name="_Ref484125256"/>
       <w:r>
         <w:t>Eq.</w:t>
       </w:r>
       <w:r>
         <w:t xml:space="preserve"> 6</w:t>
       </w:r>
+      <w:bookmarkEnd w:id="17"/>
       <w:bookmarkEnd w:id="18"/>
-      <w:bookmarkEnd w:id="19"/>
     </w:p>
     <w:p>
       <m:oMathPara>
@@ -19059,11 +19057,11 @@
       <w:pPr>
         <w:pStyle w:val="Heading2"/>
       </w:pPr>
-      <w:bookmarkStart w:id="20" w:name="_Ref444765587"/>
+      <w:bookmarkStart w:id="19" w:name="_Ref444765587"/>
       <w:r>
         <w:t>Figure 1</w:t>
       </w:r>
-      <w:bookmarkEnd w:id="20"/>
+      <w:bookmarkEnd w:id="19"/>
       <w:r>
         <w:tab/>
       </w:r>
@@ -19323,11 +19321,11 @@
       <w:pPr>
         <w:pStyle w:val="Heading2"/>
       </w:pPr>
-      <w:bookmarkStart w:id="21" w:name="_Ref487124030"/>
+      <w:bookmarkStart w:id="20" w:name="_Ref487124030"/>
       <w:r>
         <w:t>Figure 2</w:t>
       </w:r>
-      <w:bookmarkEnd w:id="21"/>
+      <w:bookmarkEnd w:id="20"/>
     </w:p>
     <w:p>
       <w:pPr>
@@ -19472,14 +19470,14 @@
       <w:pPr>
         <w:pStyle w:val="Heading2"/>
       </w:pPr>
-      <w:bookmarkStart w:id="22" w:name="_Ref456807908"/>
-      <w:bookmarkStart w:id="23" w:name="_Ref458794783"/>
+      <w:bookmarkStart w:id="21" w:name="_Ref456807908"/>
+      <w:bookmarkStart w:id="22" w:name="_Ref458794783"/>
       <w:r>
         <w:lastRenderedPageBreak/>
         <w:t>Figure 3</w:t>
       </w:r>
+      <w:bookmarkEnd w:id="21"/>
       <w:bookmarkEnd w:id="22"/>
-      <w:bookmarkEnd w:id="23"/>
     </w:p>
     <w:p>
       <w:pPr>
@@ -19559,13 +19557,13 @@
       <w:pPr>
         <w:pStyle w:val="Heading2"/>
       </w:pPr>
-      <w:bookmarkStart w:id="24" w:name="_Ref458700744"/>
+      <w:bookmarkStart w:id="23" w:name="_Ref458700744"/>
       <w:r>
         <w:t>Figure 4</w:t>
       </w:r>
-      <w:bookmarkStart w:id="25" w:name="EditPoint"/>
+      <w:bookmarkStart w:id="24" w:name="EditPoint"/>
+      <w:bookmarkEnd w:id="23"/>
       <w:bookmarkEnd w:id="24"/>
-      <w:bookmarkEnd w:id="25"/>
     </w:p>
     <w:p>
       <w:pPr>
@@ -19646,13 +19644,13 @@
       <w:pPr>
         <w:pStyle w:val="Heading2"/>
       </w:pPr>
-      <w:bookmarkStart w:id="26" w:name="_Ref458721156"/>
-      <w:bookmarkStart w:id="27" w:name="_Ref447197618"/>
+      <w:bookmarkStart w:id="25" w:name="_Ref458721156"/>
+      <w:bookmarkStart w:id="26" w:name="_Ref447197618"/>
       <w:r>
         <w:t>Figure 5</w:t>
       </w:r>
+      <w:bookmarkEnd w:id="25"/>
       <w:bookmarkEnd w:id="26"/>
-      <w:bookmarkEnd w:id="27"/>
     </w:p>
     <w:p>
       <w:pPr>
@@ -19714,11 +19712,11 @@
       <w:pPr>
         <w:pStyle w:val="Heading2"/>
       </w:pPr>
-      <w:bookmarkStart w:id="28" w:name="_Ref485996339"/>
+      <w:bookmarkStart w:id="27" w:name="_Ref485996339"/>
       <w:r>
         <w:t>Figure 6</w:t>
       </w:r>
-      <w:bookmarkEnd w:id="28"/>
+      <w:bookmarkEnd w:id="27"/>
     </w:p>
     <w:p>
       <w:pPr>
@@ -19782,8 +19780,8 @@
       <w:pPr>
         <w:pStyle w:val="Heading2"/>
       </w:pPr>
-      <w:bookmarkStart w:id="29" w:name="_Ref481757037"/>
-      <w:bookmarkStart w:id="30" w:name="_Ref484529183"/>
+      <w:bookmarkStart w:id="28" w:name="_Ref481757037"/>
+      <w:bookmarkStart w:id="29" w:name="_Ref484529183"/>
       <w:r>
         <w:lastRenderedPageBreak/>
         <w:t>Figure</w:t>
@@ -19791,50 +19789,58 @@
       <w:r>
         <w:t xml:space="preserve"> 7</w:t>
       </w:r>
+      <w:bookmarkEnd w:id="28"/>
       <w:bookmarkEnd w:id="29"/>
+    </w:p>
+    <w:p>
+      <w:pPr>
+        <w:pStyle w:val="Heading3"/>
+      </w:pPr>
+      <w:r>
+        <w:t>Co-expression network for D9 and cadmium HPO genes</w:t>
+      </w:r>
+    </w:p>
+    <w:p>
+      <w:pPr>
+        <w:pStyle w:val="Subtitle"/>
+      </w:pPr>
+      <w:r>
+        <w:t xml:space="preserve">Co-expression interactions among high-priority candidate (HPO) genes were identified in the ZmRoot network for Cd and visualized at several levels. Panel </w:t>
+      </w:r>
+      <w:r>
+        <w:rPr>
+          <w:b/>
+        </w:rPr>
+        <w:t>(</w:t>
+      </w:r>
+      <w:r>
+        <w:rPr>
+          <w:b/>
+        </w:rPr>
+        <w:t>A)</w:t>
+      </w:r>
+      <w:r>
+        <w:t xml:space="preserve"> shows local interactions among the 126 cadmium HPO genes (red nodes). Genes are grouped and positioned based on chromosomal location. Interactions among HPO genes and D9 (GRMZM2G024973) are highlighted in yellow. Panel </w:t>
+      </w:r>
+      <w:r>
+        <w:rPr>
+          <w:b/>
+        </w:rPr>
+        <w:t>(</w:t>
+      </w:r>
+      <w:r>
+        <w:rPr>
+          <w:b/>
+        </w:rPr>
+        <w:t>B</w:t>
+      </w:r>
+      <w:bookmarkStart w:id="30" w:name="_GoBack"/>
       <w:bookmarkEnd w:id="30"/>
-    </w:p>
-    <w:p>
-      <w:pPr>
-        <w:pStyle w:val="Heading4"/>
-      </w:pPr>
-      <w:r>
-        <w:t>Co-expression network for D9 and cadmium HPO genes</w:t>
-      </w:r>
-    </w:p>
-    <w:p>
-      <w:pPr>
-        <w:pStyle w:val="Subtitle"/>
-      </w:pPr>
-      <w:r>
-        <w:t xml:space="preserve">Co-expression interactions among high-priority candidate (HPO) genes were identified in the ZmRoot network for Cd and visualized at several levels. Panel </w:t>
-      </w:r>
       <w:r>
         <w:rPr>
           <w:b/>
         </w:rPr>
-        <w:t>(</w:t>
-      </w:r>
-      <w:r>
-        <w:rPr>
-          <w:b/>
-        </w:rPr>
-        <w:t>A)</w:t>
-      </w:r>
-      <w:r>
-        <w:t xml:space="preserve"> shows local interactions among the 126 cadmium HPO genes (red nodes). Genes are grouped and positioned based on chromosomal location. Interactions among HPO genes and D9 (GRMZM2G024973) are highlighted in yellow. Panel </w:t>
-      </w:r>
-      <w:r>
-        <w:rPr>
-          <w:b/>
-        </w:rPr>
-        <w:t>(</w:t>
-      </w:r>
-      <w:r>
-        <w:rPr>
-          <w:b/>
-        </w:rPr>
-        <w:t>B)</w:t>
+        <w:t>)</w:t>
       </w:r>
       <w:r>
         <w:t xml:space="preserve"> shows a force-directed layout of </w:t>
@@ -19864,7 +19870,7 @@
     </w:p>
     <w:p>
       <w:pPr>
-        <w:pStyle w:val="Heading4"/>
+        <w:pStyle w:val="Heading3"/>
       </w:pPr>
       <w:r>
         <w:t xml:space="preserve">Ionomic profiles of </w:t>
@@ -23926,7 +23932,7 @@
           <w:rPr>
             <w:noProof/>
           </w:rPr>
-          <w:t>1</w:t>
+          <w:t>50</w:t>
         </w:r>
         <w:r>
           <w:rPr>
@@ -26197,7 +26203,7 @@
 </file>
 
 <file path=customXml/itemProps1.xml><?xml version="1.0" encoding="utf-8"?>
-<ds:datastoreItem xmlns:ds="http://schemas.openxmlformats.org/officeDocument/2006/customXml" ds:itemID="{9871080B-782E-4502-8938-F047437486EB}">
+<ds:datastoreItem xmlns:ds="http://schemas.openxmlformats.org/officeDocument/2006/customXml" ds:itemID="{59F7E146-DE62-44C0-8ED6-3C7AB3EF0543}">
   <ds:schemaRefs>
     <ds:schemaRef ds:uri="http://schemas.openxmlformats.org/officeDocument/2006/bibliography"/>
   </ds:schemaRefs>

</xml_diff>

<commit_message>
rename all tables in order
</commit_message>
<xml_diff>
--- a/Manuscript.docx
+++ b/Manuscript.docx
@@ -888,11 +888,7 @@
         <w:t xml:space="preserve">non-human, </w:t>
       </w:r>
       <w:r>
-        <w:t xml:space="preserve">non-model </w:t>
-      </w:r>
-      <w:r>
-        <w:lastRenderedPageBreak/>
-        <w:t>species where functional annotations are sparse</w:t>
+        <w:t>non-model species where functional annotations are sparse</w:t>
       </w:r>
       <w:r>
         <w:t xml:space="preserve"> and there is frequently little information available for prioritizing candidate</w:t>
@@ -1100,11 +1096,7 @@
         <w:t>S</w:t>
       </w:r>
       <w:r>
-        <w:t xml:space="preserve"> often identify tens to hundreds of loci containing </w:t>
-      </w:r>
-      <w:r>
-        <w:lastRenderedPageBreak/>
-        <w:t>hundreds of single</w:t>
+        <w:t xml:space="preserve"> often identify tens to hundreds of loci containing hundreds of single</w:t>
       </w:r>
       <w:r>
         <w:t>-</w:t>
@@ -1839,11 +1831,7 @@
         <w:t xml:space="preserve"> </w:t>
       </w:r>
       <w:r>
-        <w:t xml:space="preserve">development or within different genetic backgrounds, helps establish how a </w:t>
-      </w:r>
-      <w:r>
-        <w:lastRenderedPageBreak/>
-        <w:t>gene’s expression is linked to its biological function</w:t>
+        <w:t>development or within different genetic backgrounds, helps establish how a gene’s expression is linked to its biological function</w:t>
       </w:r>
       <w:r>
         <w:t>, including variation in phenotype. Comparing the similarity of two genes</w:t>
@@ -2496,7 +2484,6 @@
         <w:spacing w:line="360" w:lineRule="auto"/>
       </w:pPr>
       <w:r>
-        <w:lastRenderedPageBreak/>
         <w:t xml:space="preserve">We evaluated the utility of </w:t>
       </w:r>
       <w:r>
@@ -3049,11 +3036,7 @@
         <w:t xml:space="preserve"> measures the</w:t>
       </w:r>
       <w:r>
-        <w:t xml:space="preserve"> average </w:t>
-      </w:r>
-      <w:r>
-        <w:lastRenderedPageBreak/>
-        <w:t xml:space="preserve">interaction strength between all pairwise combinations of </w:t>
+        <w:t xml:space="preserve"> average interaction strength between all pairwise combinations of </w:t>
       </w:r>
       <w:r>
         <w:t xml:space="preserve">genes </w:t>
@@ -3715,11 +3698,7 @@
         <w:t>ent types of expression experiments</w:t>
       </w:r>
       <w:r>
-        <w:t xml:space="preserve"> (the term accession is used here to </w:t>
-      </w:r>
-      <w:r>
-        <w:lastRenderedPageBreak/>
-        <w:t>differentia</w:t>
+        <w:t xml:space="preserve"> (the term accession is used here to differentia</w:t>
       </w:r>
       <w:r>
         <w:t>te samples, tissues, conditions,</w:t>
@@ -4230,11 +4209,7 @@
         <w:t>).</w:t>
       </w:r>
       <w:r>
-        <w:t xml:space="preserve">  Indeed we observed enrichment for a large number of GO terms for both metrics in all three </w:t>
-      </w:r>
-      <w:r>
-        <w:lastRenderedPageBreak/>
-        <w:t>networks,</w:t>
+        <w:t xml:space="preserve">  Indeed we observed enrichment for a large number of GO terms for both metrics in all three networks,</w:t>
       </w:r>
       <w:r>
         <w:t xml:space="preserve"> as well similar levels of</w:t>
@@ -4918,7 +4893,6 @@
         <w:spacing w:line="360" w:lineRule="auto"/>
       </w:pPr>
       <w:r>
-        <w:lastRenderedPageBreak/>
         <w:t>Evaluation of the Camoco framework</w:t>
       </w:r>
     </w:p>
@@ -5566,11 +5540,7 @@
         <w:t>MCR</w:t>
       </w:r>
       <w:r>
-        <w:t xml:space="preserve"> is a function of the genetic </w:t>
-      </w:r>
-      <w:r>
-        <w:lastRenderedPageBreak/>
-        <w:t xml:space="preserve">architecture of the phenotype as well as the degree of </w:t>
+        <w:t xml:space="preserve"> is a function of the genetic architecture of the phenotype as well as the degree of </w:t>
       </w:r>
       <w:r>
         <w:t>power within</w:t>
@@ -6154,11 +6124,7 @@
         <w:t xml:space="preserve"> indicating that</w:t>
       </w:r>
       <w:r>
-        <w:t xml:space="preserve"> this </w:t>
-      </w:r>
-      <w:r>
-        <w:lastRenderedPageBreak/>
-        <w:t xml:space="preserve">approach </w:t>
+        <w:t xml:space="preserve"> this approach </w:t>
       </w:r>
       <w:r>
         <w:t xml:space="preserve">is </w:t>
@@ -6982,11 +6948,7 @@
         <w:t xml:space="preserve">results with MCR, </w:t>
       </w:r>
       <w:r>
-        <w:t xml:space="preserve">GO terms </w:t>
-      </w:r>
-      <w:r>
-        <w:lastRenderedPageBreak/>
-        <w:t xml:space="preserve">with stronger initial co-expression </w:t>
+        <w:t xml:space="preserve">GO terms with stronger initial co-expression </w:t>
       </w:r>
       <w:r>
         <w:t>we</w:t>
@@ -7490,11 +7452,7 @@
         <w:t xml:space="preserve">are </w:t>
       </w:r>
       <w:r>
-        <w:t xml:space="preserve">scalable to thousands of </w:t>
-      </w:r>
-      <w:r>
-        <w:lastRenderedPageBreak/>
-        <w:t>accessions</w:t>
+        <w:t>scalable to thousands of accessions</w:t>
       </w:r>
       <w:r>
         <w:t xml:space="preserve"> </w:t>
@@ -8324,11 +8282,7 @@
         <w:t xml:space="preserve">in </w:t>
       </w:r>
       <w:r>
-        <w:t xml:space="preserve">at least two SNP-to-gene mapping parameter settings </w:t>
-      </w:r>
-      <w:r>
-        <w:lastRenderedPageBreak/>
-        <w:t>(e.g.</w:t>
+        <w:t>at least two SNP-to-gene mapping parameter settings (e.g.</w:t>
       </w:r>
       <w:r>
         <w:t>,</w:t>
@@ -8909,11 +8863,7 @@
         <w:t>specific level to measure</w:t>
       </w:r>
       <w:r>
-        <w:t xml:space="preserve"> the strength of a given candidate causal gene’s co-expression relationships with genes in other </w:t>
-      </w:r>
-      <w:r>
-        <w:lastRenderedPageBreak/>
-        <w:t>GWAS-identified loci (</w:t>
+        <w:t xml:space="preserve"> the strength of a given candidate causal gene’s co-expression relationships with genes in other GWAS-identified loci (</w:t>
       </w:r>
       <w:r>
         <w:t>s</w:t>
@@ -9661,11 +9611,7 @@
         <w:t xml:space="preserve">highly pleiotropic </w:t>
       </w:r>
       <w:r>
-        <w:t xml:space="preserve">effects on the maize kernel </w:t>
-      </w:r>
-      <w:r>
-        <w:lastRenderedPageBreak/>
-        <w:t xml:space="preserve">ionome is </w:t>
+        <w:t xml:space="preserve">effects on the maize kernel ionome is </w:t>
       </w:r>
       <w:r>
         <w:rPr>
@@ -10082,11 +10028,63 @@
         <w:t xml:space="preserve"> </w:t>
       </w:r>
       <w:r>
-        <w:t>are present in the root-based co-expression network (ZmRoot). There was only moderate, but positive, co-</w:t>
-      </w:r>
-      <w:r>
-        <w:lastRenderedPageBreak/>
-        <w:t xml:space="preserve">expression between </w:t>
+        <w:t>are present in the root-based co-expression network (ZmRoot</w:t>
+      </w:r>
+      <w:r>
+        <w:t xml:space="preserve">).  </w:t>
+      </w:r>
+      <w:r>
+        <w:t xml:space="preserve">In the ZmRoot network, </w:t>
+      </w:r>
+      <w:r>
+        <w:t>D9</w:t>
+      </w:r>
+      <w:r>
+        <w:t xml:space="preserve"> was strongly co-expressed with 38 other HPO genes</w:t>
+      </w:r>
+      <w:r>
+        <w:t xml:space="preserve"> </w:t>
+      </w:r>
+      <w:r>
+        <w:t>(</w:t>
+      </w:r>
+      <w:r>
+        <w:fldChar w:fldCharType="begin"/>
+      </w:r>
+      <w:r>
+        <w:instrText xml:space="preserve"> REF _Ref481757037 \h </w:instrText>
+      </w:r>
+      <w:r>
+        <w:fldChar w:fldCharType="separate"/>
+      </w:r>
+      <w:r>
+        <w:t>Figure 7</w:t>
+      </w:r>
+      <w:r>
+        <w:fldChar w:fldCharType="end"/>
+      </w:r>
+      <w:r>
+        <w:t xml:space="preserve">; See </w:t>
+      </w:r>
+      <w:r>
+        <w:fldChar w:fldCharType="begin"/>
+      </w:r>
+      <w:r>
+        <w:instrText xml:space="preserve"> REF _Ref502242324 \h </w:instrText>
+      </w:r>
+      <w:r>
+        <w:fldChar w:fldCharType="separate"/>
+      </w:r>
+      <w:r>
+        <w:t>Supplementary Text</w:t>
+      </w:r>
+      <w:r>
+        <w:fldChar w:fldCharType="end"/>
+      </w:r>
+      <w:bookmarkStart w:id="8" w:name="_GoBack"/>
+      <w:bookmarkEnd w:id="8"/>
+      <w:r>
+        <w:t xml:space="preserve">). There was only moderate, but positive, co-expression between </w:t>
       </w:r>
       <w:r>
         <w:t>D8</w:t>
@@ -10667,11 +10665,7 @@
         <w:t>D8-mpl</w:t>
       </w:r>
       <w:r>
-        <w:t xml:space="preserve"> allele did recapitulate </w:t>
-      </w:r>
-      <w:r>
-        <w:lastRenderedPageBreak/>
-        <w:t xml:space="preserve">the accumulation effect, and our data demonstrate that both </w:t>
+        <w:t xml:space="preserve"> allele did recapitulate the accumulation effect, and our data demonstrate that both </w:t>
       </w:r>
       <w:r>
         <w:t>D8</w:t>
@@ -10744,12 +10738,12 @@
         <w:pStyle w:val="Heading1"/>
         <w:spacing w:line="360" w:lineRule="auto"/>
       </w:pPr>
-      <w:bookmarkStart w:id="8" w:name="_Ref487125611"/>
+      <w:bookmarkStart w:id="9" w:name="_Ref487125611"/>
       <w:r>
         <w:t>Discussion</w:t>
       </w:r>
       <w:bookmarkEnd w:id="7"/>
-      <w:bookmarkEnd w:id="8"/>
+      <w:bookmarkEnd w:id="9"/>
     </w:p>
     <w:p>
       <w:pPr>
@@ -10913,11 +10907,7 @@
         <w:t>to</w:t>
       </w:r>
       <w:r>
-        <w:t xml:space="preserve"> the discovery </w:t>
-      </w:r>
-      <w:r>
-        <w:lastRenderedPageBreak/>
-        <w:t xml:space="preserve">process and </w:t>
+        <w:t xml:space="preserve"> the discovery process and </w:t>
       </w:r>
       <w:r>
         <w:t>necessarily</w:t>
@@ -11308,11 +11298,7 @@
         <w:t xml:space="preserve">filters </w:t>
       </w:r>
       <w:r>
-        <w:t>and were absent from the three co-</w:t>
-      </w:r>
-      <w:r>
-        <w:lastRenderedPageBreak/>
-        <w:t>expression networks analyzed here</w:t>
+        <w:t>and were absent from the three co-expression networks analyzed here</w:t>
       </w:r>
       <w:r>
         <w:t>; they</w:t>
@@ -11785,7 +11771,6 @@
         <w:spacing w:line="360" w:lineRule="auto"/>
       </w:pPr>
       <w:r>
-        <w:lastRenderedPageBreak/>
         <w:t>O</w:t>
       </w:r>
       <w:r>
@@ -12186,7 +12171,6 @@
         <w:t xml:space="preserve">. </w:t>
       </w:r>
       <w:r>
-        <w:lastRenderedPageBreak/>
         <w:t>Instead, o</w:t>
       </w:r>
       <w:r>
@@ -12676,11 +12660,7 @@
         <w:t xml:space="preserve">observed </w:t>
       </w:r>
       <w:r>
-        <w:t xml:space="preserve">for </w:t>
-      </w:r>
-      <w:r>
-        <w:lastRenderedPageBreak/>
-        <w:t>density and locality of GO terms.</w:t>
+        <w:t>for density and locality of GO terms.</w:t>
       </w:r>
       <w:r>
         <w:t xml:space="preserve"> </w:t>
@@ -12996,11 +12976,11 @@
         <w:pStyle w:val="Heading1"/>
         <w:spacing w:line="360" w:lineRule="auto"/>
       </w:pPr>
-      <w:bookmarkStart w:id="9" w:name="_Ref463088833"/>
+      <w:bookmarkStart w:id="10" w:name="_Ref463088833"/>
       <w:r>
         <w:t>Methods</w:t>
       </w:r>
-      <w:bookmarkEnd w:id="9"/>
+      <w:bookmarkEnd w:id="10"/>
     </w:p>
     <w:p>
       <w:pPr>
@@ -13008,6 +12988,113 @@
         <w:spacing w:line="360" w:lineRule="auto"/>
       </w:pPr>
       <w:r>
+        <w:t>Availability of data and material</w:t>
+      </w:r>
+    </w:p>
+    <w:p>
+      <w:pPr>
+        <w:spacing w:line="360" w:lineRule="auto"/>
+      </w:pPr>
+      <w:r>
+        <w:t>Full GWAS information for all traits studied here are publically available from Ziegler et al.</w:t>
+      </w:r>
+      <w:r>
+        <w:fldChar w:fldCharType="begin" w:fldLock="1"/>
+      </w:r>
+      <w:r>
+        <w:instrText>ADDIN CSL_CITATION { "citationItems" : [ { "id" : "ITEM-1", "itemData" : { "abstract" : "Elemental accumulation in seeds is the product of a combination of environment and a wide variety of genetically controlled physiological processes. We measured the kernel elemental composition of the Nested Association Mapping (NAM) of maize ( Zea mays L.) grown in 4 different environments. Analysis of variance revealed strong effects of genotype, environment and genotype by environment interactions. Using Joint-linkage mapping on a set of 7000 markers we identified 354 quantitative trait loci (QTL) across 20 elements, four environments and a combination of the environments. Leveraging 20 M SNPs derived from genome resequencing on the parents of the population, genome-wide association mapping studies (GWAS) detected 8573 loci. While most of the GWAS SNPs were located near genes not previously implicated in elemental regulation, several SNPs were located next to orthologs of well-characterized elemental regulation genes.", "author" : [ { "dropping-particle" : "", "family" : "Ziegler", "given" : "Greg", "non-dropping-particle" : "", "parse-names" : false, "suffix" : "" }, { "dropping-particle" : "", "family" : "Kear", "given" : "Philip J.", "non-dropping-particle" : "", "parse-names" : false, "suffix" : "" }, { "dropping-particle" : "", "family" : "Wu", "given" : "Di", "non-dropping-particle" : "", "parse-names" : false, "suffix" : "" }, { "dropping-particle" : "", "family" : "Ziyomo", "given" : "Catherine", "non-dropping-particle" : "", "parse-names" : false, "suffix" : "" }, { "dropping-particle" : "", "family" : "Lipka", "given" : "Alexander E.", "non-dropping-particle" : "", "parse-names" : false, "suffix" : "" }, { "dropping-particle" : "", "family" : "Gore", "given" : "Michael", "non-dropping-particle" : "", "parse-names" : false, "suffix" : "" }, { "dropping-particle" : "", "family" : "Hoekenga", "given" : "Owen", "non-dropping-particle" : "", "parse-names" : false, "suffix" : "" }, { "dropping-particle" : "", "family" : "Baxter", "given" : "Ivan", "non-dropping-particle" : "", "parse-names" : false, "suffix" : "" } ], "container-title" : "bioRxiv", "id" : "ITEM-1", "issue" : "May", "issued" : { "date-parts" : [ [ "2017" ] ] }, "title" : "Elemental Accumulation in Kernels of the Maize Nested Association Mapping Panel Reveals Signals of Gene by Environment Interactions", "type" : "article-journal" }, "uris" : [ "http://www.mendeley.com/documents/?uuid=660dcd76-0106-47c5-bf02-a1d3a54b2760" ] } ], "mendeley" : { "formattedCitation" : "[43]", "plainTextFormattedCitation" : "[43]", "previouslyFormattedCitation" : "[43]" }, "properties" : { "noteIndex" : 0 }, "schema" : "https://github.com/citation-style-language/schema/raw/master/csl-citation.json" }</w:instrText>
+      </w:r>
+      <w:r>
+        <w:fldChar w:fldCharType="separate"/>
+      </w:r>
+      <w:r>
+        <w:rPr>
+          <w:noProof/>
+        </w:rPr>
+        <w:t>[43]</w:t>
+      </w:r>
+      <w:r>
+        <w:fldChar w:fldCharType="end"/>
+      </w:r>
+      <w:r>
+        <w:t xml:space="preserve">. FPKM values from RNA-Seq data for the ZmSAM network was used from Stelpflug et al. </w:t>
+      </w:r>
+      <w:r>
+        <w:fldChar w:fldCharType="begin" w:fldLock="1"/>
+      </w:r>
+      <w:r>
+        <w:instrText>ADDIN CSL_CITATION { "citationItems" : [ { "id" : "ITEM-1", "itemData" : { "DOI" : "10.3835/plantgenome2015.04.0025", "ISBN" : "3143624892", "author" : [ { "dropping-particle" : "", "family" : "Stelpflug", "given" : "Scott C.", "non-dropping-particle" : "", "parse-names" : false, "suffix" : "" }, { "dropping-particle" : "", "family" : "Rajandeep", "given" : "Sekhon", "non-dropping-particle" : "", "parse-names" : false, "suffix" : "" }, { "dropping-particle" : "", "family" : "Vaillancourt", "given" : "Brieanne", "non-dropping-particle" : "", "parse-names" : false, "suffix" : "" }, { "dropping-particle" : "", "family" : "Hirsch", "given" : "Candice N.", "non-dropping-particle" : "", "parse-names" : false, "suffix" : "" }, { "dropping-particle" : "", "family" : "Buell", "given" : "C. Robin", "non-dropping-particle" : "", "parse-names" : false, "suffix" : "" }, { "dropping-particle" : "De", "family" : "Leon", "given" : "Natalia", "non-dropping-particle" : "", "parse-names" : false, "suffix" : "" }, { "dropping-particle" : "", "family" : "Kaeppler", "given" : "Shawn M.", "non-dropping-particle" : "", "parse-names" : false, "suffix" : "" } ], "container-title" : "The Plant Genome", "id" : "ITEM-1", "issue" : "608", "issued" : { "date-parts" : [ [ "2015" ] ] }, "page" : "314-362", "title" : "An expanded maize gene expression atlas based on RNA-sequencing and its use to explore root development", "type" : "article-journal" }, "uris" : [ "http://www.mendeley.com/documents/?uuid=84097702-2d97-4731-b6cc-2ddbfa5b933d" ] } ], "mendeley" : { "formattedCitation" : "[38]", "plainTextFormattedCitation" : "[38]", "previouslyFormattedCitation" : "[38]" }, "properties" : { "noteIndex" : 0 }, "schema" : "https://github.com/citation-style-language/schema/raw/master/csl-citation.json" }</w:instrText>
+      </w:r>
+      <w:r>
+        <w:fldChar w:fldCharType="separate"/>
+      </w:r>
+      <w:r>
+        <w:rPr>
+          <w:noProof/>
+        </w:rPr>
+        <w:t>[38]</w:t>
+      </w:r>
+      <w:r>
+        <w:fldChar w:fldCharType="end"/>
+      </w:r>
+      <w:r>
+        <w:t xml:space="preserve">. FPKM values for the ZmPAN network is available from Hirsch et al. </w:t>
+      </w:r>
+      <w:r>
+        <w:fldChar w:fldCharType="begin" w:fldLock="1"/>
+      </w:r>
+      <w:r>
+        <w:instrText>ADDIN CSL_CITATION { "citationItems" : [ { "id" : "ITEM-1", "itemData" : { "DOI" : "10.1105/tpc.113.119982", "ISSN" : "1532-298X", "PMID" : "24488960", "abstract" : "Genomes at the species level are dynamic, with genes present in every individual (core) and genes in a subset of individuals (dispensable) that collectively constitute the pan-genome. Using transcriptome sequencing of seedling RNA from 503 maize (Zea mays) inbred lines to characterize the maize pan-genome, we identified 8681 representative transcript assemblies (RTAs) with 16.4% expressed in all lines and 82.7% expressed in subsets of the lines. Interestingly, with linkage disequilibrium mapping, 76.7% of the RTAs with at least one single nucleotide polymorphism (SNP) could be mapped to a single genetic position, distributed primarily throughout the nonpericentromeric portion of the genome. Stepwise iterative clustering of RTAs suggests, within the context of the genotypes used in this study, that the maize genome is restricted and further sampling of seedling RNA within this germplasm base will result in minimal discovery. Genome-wide association studies based on SNPs and transcript abundance in the pan-genome revealed loci associated with the timing of the juvenile-to-adult vegetative and vegetative-to-reproductive developmental transitions, two traits important for fitness and adaptation. This study revealed the dynamic nature of the maize pan-genome and demonstrated that a substantial portion of variation may lie outside the single reference genome for a species.", "author" : [ { "dropping-particle" : "", "family" : "Hirsch", "given" : "Candice N", "non-dropping-particle" : "", "parse-names" : false, "suffix" : "" }, { "dropping-particle" : "", "family" : "Foerster", "given" : "Jillian M", "non-dropping-particle" : "", "parse-names" : false, "suffix" : "" }, { "dropping-particle" : "", "family" : "Johnson", "given" : "James M", "non-dropping-particle" : "", "parse-names" : false, "suffix" : "" }, { "dropping-particle" : "", "family" : "Sekhon", "given" : "Rajandeep S", "non-dropping-particle" : "", "parse-names" : false, "suffix" : "" }, { "dropping-particle" : "", "family" : "Muttoni", "given" : "German", "non-dropping-particle" : "", "parse-names" : false, "suffix" : "" }, { "dropping-particle" : "", "family" : "Vaillancourt", "given" : "Brieanne", "non-dropping-particle" : "", "parse-names" : false, "suffix" : "" }, { "dropping-particle" : "", "family" : "Pe\u00f1agaricano", "given" : "Francisco", "non-dropping-particle" : "", "parse-names" : false, "suffix" : "" }, { "dropping-particle" : "", "family" : "Lindquist", "given" : "Erika", "non-dropping-particle" : "", "parse-names" : false, "suffix" : "" }, { "dropping-particle" : "", "family" : "Pedraza", "given" : "Mary Ann", "non-dropping-particle" : "", "parse-names" : false, "suffix" : "" }, { "dropping-particle" : "", "family" : "Barry", "given" : "Kerrie", "non-dropping-particle" : "", "parse-names" : false, "suffix" : "" }, { "dropping-particle" : "", "family" : "Leon", "given" : "Natalia", "non-dropping-particle" : "de", "parse-names" : false, "suffix" : "" }, { "dropping-particle" : "", "family" : "Kaeppler", "given" : "Shawn M", "non-dropping-particle" : "", "parse-names" : false, "suffix" : "" }, { "dropping-particle" : "", "family" : "Buell", "given" : "C Robin", "non-dropping-particle" : "", "parse-names" : false, "suffix" : "" } ], "container-title" : "The Plant cell", "id" : "ITEM-1", "issue" : "1", "issued" : { "date-parts" : [ [ "2014", "1", "31" ] ] }, "page" : "121-35", "title" : "Insights into the maize pan-genome and pan-transcriptome.", "type" : "article-journal", "volume" : "26" }, "uris" : [ "http://www.mendeley.com/documents/?uuid=17aeb77d-33bc-4dfa-a24b-a90351174307" ] } ], "mendeley" : { "formattedCitation" : "[37]", "plainTextFormattedCitation" : "[37]", "previouslyFormattedCitation" : "[37]" }, "properties" : { "noteIndex" : 0 }, "schema" : "https://github.com/citation-style-language/schema/raw/master/csl-citation.json" }</w:instrText>
+      </w:r>
+      <w:r>
+        <w:fldChar w:fldCharType="separate"/>
+      </w:r>
+      <w:r>
+        <w:rPr>
+          <w:noProof/>
+        </w:rPr>
+        <w:t>[37]</w:t>
+      </w:r>
+      <w:r>
+        <w:fldChar w:fldCharType="end"/>
+      </w:r>
+      <w:r>
+        <w:t xml:space="preserve">. Raw RNASeq data used to build the ZmRoot network are available in NCBI BioProject </w:t>
+      </w:r>
+      <w:r>
+        <w:t>PRJNA304663</w:t>
+      </w:r>
+      <w:r>
+        <w:t>. All computer source code used in this study is available from http://www.github.com/schae234/Camoco</w:t>
+      </w:r>
+      <w:r>
+        <w:fldChar w:fldCharType="begin" w:fldLock="1"/>
+      </w:r>
+      <w:r>
+        <w:instrText>ADDIN CSL_CITATION { "citationItems" : [ { "id" : "ITEM-1", "itemData" : { "DOI" : "DOI:10.5281/zenodo.1049133", "id" : "ITEM-1", "issued" : { "date-parts" : [ [ "0" ] ] }, "title" : "Camoco Github Repository", "type" : "webpage" }, "uris" : [ "http://www.mendeley.com/documents/?uuid=b86532c1-5949-4da1-b3e8-b937fce073e1", "http://www.mendeley.com/documents/?uuid=65fa08ab-6226-4b5a-82c6-83e24cddb635" ] } ], "mendeley" : { "formattedCitation" : "[63]", "plainTextFormattedCitation" : "[63]", "previouslyFormattedCitation" : "[63]" }, "properties" : { "noteIndex" : 0 }, "schema" : "https://github.com/citation-style-language/schema/raw/master/csl-citation.json" }</w:instrText>
+      </w:r>
+      <w:r>
+        <w:fldChar w:fldCharType="separate"/>
+      </w:r>
+      <w:r>
+        <w:rPr>
+          <w:noProof/>
+        </w:rPr>
+        <w:t>[63]</w:t>
+      </w:r>
+      <w:r>
+        <w:fldChar w:fldCharType="end"/>
+      </w:r>
+      <w:r>
+        <w:t>.</w:t>
+      </w:r>
+    </w:p>
+    <w:p>
+      <w:pPr>
+        <w:pStyle w:val="Heading2"/>
+        <w:spacing w:line="360" w:lineRule="auto"/>
+      </w:pPr>
+      <w:r>
         <w:t>Software implementation of Camoco</w:t>
       </w:r>
     </w:p>
@@ -13076,12 +13163,7 @@
         <w:t xml:space="preserve">gene </w:t>
       </w:r>
       <w:r>
-        <w:t>co-expression networks. Camoco was developed to build and analyze co-expression net</w:t>
-      </w:r>
-      <w:bookmarkStart w:id="10" w:name="_GoBack"/>
-      <w:bookmarkEnd w:id="10"/>
-      <w:r>
-        <w:t>works from gene transcript expression data (i.e.</w:t>
+        <w:t>co-expression networks. Camoco was developed to build and analyze co-expression networks from gene transcript expression data (i.e.</w:t>
       </w:r>
       <w:r>
         <w:t>,</w:t>
@@ -13323,7 +13405,6 @@
         <w:spacing w:line="360" w:lineRule="auto"/>
       </w:pPr>
       <w:r>
-        <w:lastRenderedPageBreak/>
         <w:t>min_expr_level: 0.001  (expression</w:t>
       </w:r>
       <w:r>
@@ -13748,7 +13829,6 @@
         <w:spacing w:line="360" w:lineRule="auto"/>
       </w:pPr>
       <w:r>
-        <w:lastRenderedPageBreak/>
         <w:t>Zm</w:t>
       </w:r>
       <w:r>
@@ -14354,11 +14434,7 @@
         <w:t>,</w:t>
       </w:r>
       <w:r>
-        <w:t xml:space="preserve"> co-expression among GO terms was </w:t>
-      </w:r>
-      <w:r>
-        <w:lastRenderedPageBreak/>
-        <w:t xml:space="preserve">compared to </w:t>
+        <w:t xml:space="preserve"> co-expression among GO terms was compared to </w:t>
       </w:r>
       <w:r>
         <w:t>random gene sets of the same size</w:t>
@@ -14965,7 +15041,6 @@
         <w:t xml:space="preserve">were </w:t>
       </w:r>
       <w:r>
-        <w:lastRenderedPageBreak/>
         <w:t>standard normalized,</w:t>
       </w:r>
       <w:r>
@@ -15765,7 +15840,6 @@
         <w:spacing w:line="360" w:lineRule="auto"/>
       </w:pPr>
       <w:r>
-        <w:lastRenderedPageBreak/>
         <w:t>Statistica</w:t>
       </w:r>
       <w:r>
@@ -16300,7 +16374,6 @@
         <w:spacing w:line="360" w:lineRule="auto"/>
       </w:pPr>
       <w:r>
-        <w:lastRenderedPageBreak/>
         <w:t xml:space="preserve">Adding false candidate genes by expanding </w:t>
       </w:r>
       <w:r>
@@ -16709,11 +16782,7 @@
         <w:t>s</w:t>
       </w:r>
       <w:r>
-        <w:t xml:space="preserve"> except those on the given chromosome. Association </w:t>
-      </w:r>
-      <w:r>
-        <w:lastRenderedPageBreak/>
-        <w:t>analysis for each trait was performed 100 times by randomly sampling, without replacement, 80% of the lines from each population.</w:t>
+        <w:t xml:space="preserve"> except those on the given chromosome. Association analysis for each trait was performed 100 times by randomly sampling, without replacement, 80% of the lines from each population.</w:t>
       </w:r>
     </w:p>
     <w:p>
@@ -17066,7 +17135,6 @@
         <w:spacing w:line="360" w:lineRule="auto"/>
       </w:pPr>
       <w:r>
-        <w:lastRenderedPageBreak/>
         <w:t>Reduced</w:t>
       </w:r>
       <w:r>
@@ -17143,356 +17211,121 @@
     <w:p>
       <w:pPr>
         <w:pStyle w:val="Heading1"/>
-        <w:spacing w:line="360" w:lineRule="auto"/>
-      </w:pPr>
-      <w:r>
-        <w:t>Declarations</w:t>
-      </w:r>
-    </w:p>
-    <w:p>
-      <w:pPr>
-        <w:pStyle w:val="Heading2"/>
-        <w:spacing w:line="360" w:lineRule="auto"/>
-      </w:pPr>
-      <w:r>
-        <w:t>Ethics approval and consent to participate</w:t>
-      </w:r>
-    </w:p>
-    <w:p>
-      <w:pPr>
-        <w:spacing w:line="360" w:lineRule="auto"/>
-      </w:pPr>
-      <w:r>
-        <w:t>Not applicable.</w:t>
-      </w:r>
-    </w:p>
-    <w:p>
-      <w:pPr>
-        <w:pStyle w:val="Heading2"/>
-        <w:spacing w:line="360" w:lineRule="auto"/>
-      </w:pPr>
-      <w:r>
-        <w:t>Consent for publication</w:t>
-      </w:r>
-    </w:p>
-    <w:p>
-      <w:pPr>
-        <w:spacing w:line="360" w:lineRule="auto"/>
-      </w:pPr>
-      <w:r>
-        <w:t>Not applicable.</w:t>
-      </w:r>
-    </w:p>
-    <w:p>
-      <w:pPr>
-        <w:pStyle w:val="Heading2"/>
-        <w:spacing w:line="360" w:lineRule="auto"/>
-      </w:pPr>
-      <w:r>
-        <w:t>Availability of data and material</w:t>
-      </w:r>
-    </w:p>
-    <w:p>
-      <w:pPr>
-        <w:spacing w:line="360" w:lineRule="auto"/>
-      </w:pPr>
-      <w:r>
-        <w:t>Full GWAS information for all traits studied here are publically available from Ziegler et al.</w:t>
-      </w:r>
-      <w:r>
-        <w:fldChar w:fldCharType="begin" w:fldLock="1"/>
-      </w:r>
-      <w:r>
-        <w:instrText>ADDIN CSL_CITATION { "citationItems" : [ { "id" : "ITEM-1", "itemData" : { "abstract" : "Elemental accumulation in seeds is the product of a combination of environment and a wide variety of genetically controlled physiological processes. We measured the kernel elemental composition of the Nested Association Mapping (NAM) of maize ( Zea mays L.) grown in 4 different environments. Analysis of variance revealed strong effects of genotype, environment and genotype by environment interactions. Using Joint-linkage mapping on a set of 7000 markers we identified 354 quantitative trait loci (QTL) across 20 elements, four environments and a combination of the environments. Leveraging 20 M SNPs derived from genome resequencing on the parents of the population, genome-wide association mapping studies (GWAS) detected 8573 loci. While most of the GWAS SNPs were located near genes not previously implicated in elemental regulation, several SNPs were located next to orthologs of well-characterized elemental regulation genes.", "author" : [ { "dropping-particle" : "", "family" : "Ziegler", "given" : "Greg", "non-dropping-particle" : "", "parse-names" : false, "suffix" : "" }, { "dropping-particle" : "", "family" : "Kear", "given" : "Philip J.", "non-dropping-particle" : "", "parse-names" : false, "suffix" : "" }, { "dropping-particle" : "", "family" : "Wu", "given" : "Di", "non-dropping-particle" : "", "parse-names" : false, "suffix" : "" }, { "dropping-particle" : "", "family" : "Ziyomo", "given" : "Catherine", "non-dropping-particle" : "", "parse-names" : false, "suffix" : "" }, { "dropping-particle" : "", "family" : "Lipka", "given" : "Alexander E.", "non-dropping-particle" : "", "parse-names" : false, "suffix" : "" }, { "dropping-particle" : "", "family" : "Gore", "given" : "Michael", "non-dropping-particle" : "", "parse-names" : false, "suffix" : "" }, { "dropping-particle" : "", "family" : "Hoekenga", "given" : "Owen", "non-dropping-particle" : "", "parse-names" : false, "suffix" : "" }, { "dropping-particle" : "", "family" : "Baxter", "given" : "Ivan", "non-dropping-particle" : "", "parse-names" : false, "suffix" : "" } ], "container-title" : "bioRxiv", "id" : "ITEM-1", "issue" : "May", "issued" : { "date-parts" : [ [ "2017" ] ] }, "title" : "Elemental Accumulation in Kernels of the Maize Nested Association Mapping Panel Reveals Signals of Gene by Environment Interactions", "type" : "article-journal" }, "uris" : [ "http://www.mendeley.com/documents/?uuid=660dcd76-0106-47c5-bf02-a1d3a54b2760" ] } ], "mendeley" : { "formattedCitation" : "[43]", "plainTextFormattedCitation" : "[43]", "previouslyFormattedCitation" : "[43]" }, "properties" : { "noteIndex" : 0 }, "schema" : "https://github.com/citation-style-language/schema/raw/master/csl-citation.json" }</w:instrText>
-      </w:r>
-      <w:r>
-        <w:fldChar w:fldCharType="separate"/>
-      </w:r>
-      <w:r>
-        <w:rPr>
-          <w:noProof/>
-        </w:rPr>
-        <w:t>[43]</w:t>
-      </w:r>
-      <w:r>
-        <w:fldChar w:fldCharType="end"/>
+      </w:pPr>
+      <w:r>
+        <w:t>Acknowledgements</w:t>
+      </w:r>
+    </w:p>
+    <w:p>
+      <w:pPr>
+        <w:spacing w:line="360" w:lineRule="auto"/>
+      </w:pPr>
+      <w:r>
+        <w:t xml:space="preserve">We would like to thank Ben VanderSluis, Henry Ward, and </w:t>
+      </w:r>
+      <w:r>
+        <w:t>Joanna Dinsmore</w:t>
+      </w:r>
+      <w:r>
+        <w:t xml:space="preserve"> for their helpful comments</w:t>
+      </w:r>
+      <w:r>
+        <w:t xml:space="preserve"> and feedback</w:t>
+      </w:r>
+      <w:r>
+        <w:t xml:space="preserve"> in writing this article. We would also like to thank Abby Cabunoc-</w:t>
+      </w:r>
+      <w:r>
+        <w:t>Mayes</w:t>
+      </w:r>
+      <w:r>
+        <w:t xml:space="preserve"> and other members of the Mozilla Science Lab for their</w:t>
+      </w:r>
+      <w:r>
+        <w:t xml:space="preserve"> mentorship and</w:t>
+      </w:r>
+      <w:r>
+        <w:t xml:space="preserve"> help in making Camoco a free and open scientific resource.</w:t>
+      </w:r>
+    </w:p>
+    <w:p>
+      <w:pPr>
+        <w:pStyle w:val="Heading1"/>
+      </w:pPr>
+      <w:r>
+        <w:t>Authors' contributions</w:t>
+      </w:r>
+    </w:p>
+    <w:p>
+      <w:pPr>
+        <w:spacing w:line="360" w:lineRule="auto"/>
+      </w:pPr>
+      <w:r>
+        <w:t>Experimental concept and design:</w:t>
+      </w:r>
+      <w:r>
+        <w:t xml:space="preserve"> CLM, OH, IB</w:t>
+      </w:r>
+      <w:r>
+        <w:t>; Sample collection and data contribution:</w:t>
+      </w:r>
+      <w:r>
+        <w:t xml:space="preserve"> IB</w:t>
+      </w:r>
+      <w:r>
+        <w:t>; Data analysis and interpretation:</w:t>
+      </w:r>
+      <w:r>
+        <w:t xml:space="preserve"> RS, JM, OH, BD, IB, CLM</w:t>
+      </w:r>
+      <w:r>
+        <w:t>; Computational support:</w:t>
+      </w:r>
+      <w:r>
+        <w:t xml:space="preserve"> JJ</w:t>
+      </w:r>
+      <w:r>
+        <w:t>; Manuscript writing and figures:</w:t>
+      </w:r>
+      <w:r>
+        <w:t xml:space="preserve"> RS, BD, IB, CLM</w:t>
+      </w:r>
+      <w:r>
+        <w:t>; Manuscript review: All authors read and</w:t>
+      </w:r>
+      <w:r>
+        <w:t xml:space="preserve"> approved the final manuscript.</w:t>
+      </w:r>
+    </w:p>
+    <w:p>
+      <w:pPr>
+        <w:pStyle w:val="Heading1"/>
+      </w:pPr>
+      <w:r>
+        <w:t>Funding</w:t>
+      </w:r>
+    </w:p>
+    <w:p>
+      <w:pPr>
+        <w:spacing w:line="360" w:lineRule="auto"/>
+      </w:pPr>
+      <w:r>
+        <w:t>This work was supported by funding from the National Science Foundation (IOS-1126950, IOS-1444503, IOS-1450341), the USDA Agricultural Research Service (5070-21000-039-00D), and the USDA National Institute for Food and Agriculture (</w:t>
+      </w:r>
+      <w:r>
+        <w:t>2016-67012-24841)</w:t>
       </w:r>
       <w:r>
         <w:t xml:space="preserve">. </w:t>
       </w:r>
       <w:r>
-        <w:t xml:space="preserve">FPKM values from RNA-Seq data for the ZmSAM network was used from Stelpflug et al. </w:t>
-      </w:r>
-      <w:r>
-        <w:fldChar w:fldCharType="begin" w:fldLock="1"/>
-      </w:r>
-      <w:r>
-        <w:instrText>ADDIN CSL_CITATION { "citationItems" : [ { "id" : "ITEM-1", "itemData" : { "DOI" : "10.3835/plantgenome2015.04.0025", "ISBN" : "3143624892", "author" : [ { "dropping-particle" : "", "family" : "Stelpflug", "given" : "Scott C.", "non-dropping-particle" : "", "parse-names" : false, "suffix" : "" }, { "dropping-particle" : "", "family" : "Rajandeep", "given" : "Sekhon", "non-dropping-particle" : "", "parse-names" : false, "suffix" : "" }, { "dropping-particle" : "", "family" : "Vaillancourt", "given" : "Brieanne", "non-dropping-particle" : "", "parse-names" : false, "suffix" : "" }, { "dropping-particle" : "", "family" : "Hirsch", "given" : "Candice N.", "non-dropping-particle" : "", "parse-names" : false, "suffix" : "" }, { "dropping-particle" : "", "family" : "Buell", "given" : "C. Robin", "non-dropping-particle" : "", "parse-names" : false, "suffix" : "" }, { "dropping-particle" : "De", "family" : "Leon", "given" : "Natalia", "non-dropping-particle" : "", "parse-names" : false, "suffix" : "" }, { "dropping-particle" : "", "family" : "Kaeppler", "given" : "Shawn M.", "non-dropping-particle" : "", "parse-names" : false, "suffix" : "" } ], "container-title" : "The Plant Genome", "id" : "ITEM-1", "issue" : "608", "issued" : { "date-parts" : [ [ "2015" ] ] }, "page" : "314-362", "title" : "An expanded maize gene expression atlas based on RNA-sequencing and its use to explore root development", "type" : "article-journal" }, "uris" : [ "http://www.mendeley.com/documents/?uuid=84097702-2d97-4731-b6cc-2ddbfa5b933d" ] } ], "mendeley" : { "formattedCitation" : "[38]", "plainTextFormattedCitation" : "[38]", "previouslyFormattedCitation" : "[38]" }, "properties" : { "noteIndex" : 0 }, "schema" : "https://github.com/citation-style-language/schema/raw/master/csl-citation.json" }</w:instrText>
-      </w:r>
-      <w:r>
-        <w:fldChar w:fldCharType="separate"/>
-      </w:r>
-      <w:r>
-        <w:rPr>
-          <w:noProof/>
-        </w:rPr>
-        <w:t>[38]</w:t>
-      </w:r>
-      <w:r>
-        <w:fldChar w:fldCharType="end"/>
-      </w:r>
-      <w:r>
-        <w:t>. FPKM values for the</w:t>
-      </w:r>
-      <w:r>
-        <w:t xml:space="preserve"> ZmPAN network </w:t>
-      </w:r>
-      <w:r>
-        <w:t>is</w:t>
-      </w:r>
-      <w:r>
-        <w:t xml:space="preserve"> available from Hirsch et al</w:t>
-      </w:r>
-      <w:r>
-        <w:t>.</w:t>
-      </w:r>
-      <w:r>
-        <w:t xml:space="preserve"> </w:t>
-      </w:r>
-      <w:r>
-        <w:lastRenderedPageBreak/>
-        <w:fldChar w:fldCharType="begin" w:fldLock="1"/>
-      </w:r>
-      <w:r>
-        <w:instrText>ADDIN CSL_CITATION { "citationItems" : [ { "id" : "ITEM-1", "itemData" : { "DOI" : "10.1105/tpc.113.119982", "ISSN" : "1532-298X", "PMID" : "24488960", "abstract" : "Genomes at the species level are dynamic, with genes present in every individual (core) and genes in a subset of individuals (dispensable) that collectively constitute the pan-genome. Using transcriptome sequencing of seedling RNA from 503 maize (Zea mays) inbred lines to characterize the maize pan-genome, we identified 8681 representative transcript assemblies (RTAs) with 16.4% expressed in all lines and 82.7% expressed in subsets of the lines. Interestingly, with linkage disequilibrium mapping, 76.7% of the RTAs with at least one single nucleotide polymorphism (SNP) could be mapped to a single genetic position, distributed primarily throughout the nonpericentromeric portion of the genome. Stepwise iterative clustering of RTAs suggests, within the context of the genotypes used in this study, that the maize genome is restricted and further sampling of seedling RNA within this germplasm base will result in minimal discovery. Genome-wide association studies based on SNPs and transcript abundance in the pan-genome revealed loci associated with the timing of the juvenile-to-adult vegetative and vegetative-to-reproductive developmental transitions, two traits important for fitness and adaptation. This study revealed the dynamic nature of the maize pan-genome and demonstrated that a substantial portion of variation may lie outside the single reference genome for a species.", "author" : [ { "dropping-particle" : "", "family" : "Hirsch", "given" : "Candice N", "non-dropping-particle" : "", "parse-names" : false, "suffix" : "" }, { "dropping-particle" : "", "family" : "Foerster", "given" : "Jillian M", "non-dropping-particle" : "", "parse-names" : false, "suffix" : "" }, { "dropping-particle" : "", "family" : "Johnson", "given" : "James M", "non-dropping-particle" : "", "parse-names" : false, "suffix" : "" }, { "dropping-particle" : "", "family" : "Sekhon", "given" : "Rajandeep S", "non-dropping-particle" : "", "parse-names" : false, "suffix" : "" }, { "dropping-particle" : "", "family" : "Muttoni", "given" : "German", "non-dropping-particle" : "", "parse-names" : false, "suffix" : "" }, { "dropping-particle" : "", "family" : "Vaillancourt", "given" : "Brieanne", "non-dropping-particle" : "", "parse-names" : false, "suffix" : "" }, { "dropping-particle" : "", "family" : "Pe\u00f1agaricano", "given" : "Francisco", "non-dropping-particle" : "", "parse-names" : false, "suffix" : "" }, { "dropping-particle" : "", "family" : "Lindquist", "given" : "Erika", "non-dropping-particle" : "", "parse-names" : false, "suffix" : "" }, { "dropping-particle" : "", "family" : "Pedraza", "given" : "Mary Ann", "non-dropping-particle" : "", "parse-names" : false, "suffix" : "" }, { "dropping-particle" : "", "family" : "Barry", "given" : "Kerrie", "non-dropping-particle" : "", "parse-names" : false, "suffix" : "" }, { "dropping-particle" : "", "family" : "Leon", "given" : "Natalia", "non-dropping-particle" : "de", "parse-names" : false, "suffix" : "" }, { "dropping-particle" : "", "family" : "Kaeppler", "given" : "Shawn M", "non-dropping-particle" : "", "parse-names" : false, "suffix" : "" }, { "dropping-particle" : "", "family" : "Buell", "given" : "C Robin", "non-dropping-particle" : "", "parse-names" : false, "suffix" : "" } ], "container-title" : "The Plant cell", "id" : "ITEM-1", "issue" : "1", "issued" : { "date-parts" : [ [ "2014", "1", "31" ] ] }, "page" : "121-35", "title" : "Insights into the maize pan-genome and pan-transcriptome.", "type" : "article-journal", "volume" : "26" }, "uris" : [ "http://www.mendeley.com/documents/?uuid=17aeb77d-33bc-4dfa-a24b-a90351174307" ] } ], "mendeley" : { "formattedCitation" : "[37]", "plainTextFormattedCitation" : "[37]", "previouslyFormattedCitation" : "[37]" }, "properties" : { "noteIndex" : 0 }, "schema" : "https://github.com/citation-style-language/schema/raw/master/csl-citation.json" }</w:instrText>
-      </w:r>
-      <w:r>
-        <w:fldChar w:fldCharType="separate"/>
-      </w:r>
-      <w:r>
-        <w:rPr>
-          <w:noProof/>
-        </w:rPr>
-        <w:t>[37]</w:t>
-      </w:r>
-      <w:r>
-        <w:fldChar w:fldCharType="end"/>
-      </w:r>
-      <w:r>
-        <w:t>.</w:t>
-      </w:r>
-      <w:r>
-        <w:t xml:space="preserve"> Raw RNASeq data used to build the ZmRoot network are available in NCBI BioProject </w:t>
-      </w:r>
-      <w:r>
-        <w:t>PRJNA304663</w:t>
-      </w:r>
-      <w:r>
-        <w:t xml:space="preserve">. All </w:t>
-      </w:r>
-      <w:r>
-        <w:t xml:space="preserve">computer </w:t>
-      </w:r>
-      <w:r>
-        <w:t>source code used in this study is available from http://www.github.com/schae234/Camoco</w:t>
-      </w:r>
-      <w:r>
-        <w:fldChar w:fldCharType="begin" w:fldLock="1"/>
-      </w:r>
-      <w:r>
-        <w:instrText>ADDIN CSL_CITATION { "citationItems" : [ { "id" : "ITEM-1", "itemData" : { "DOI" : "DOI:10.5281/zenodo.1049133", "id" : "ITEM-1", "issued" : { "date-parts" : [ [ "0" ] ] }, "title" : "Camoco Github Repository", "type" : "webpage" }, "uris" : [ "http://www.mendeley.com/documents/?uuid=b86532c1-5949-4da1-b3e8-b937fce073e1", "http://www.mendeley.com/documents/?uuid=65fa08ab-6226-4b5a-82c6-83e24cddb635" ] } ], "mendeley" : { "formattedCitation" : "[63]", "plainTextFormattedCitation" : "[63]", "previouslyFormattedCitation" : "[63]" }, "properties" : { "noteIndex" : 0 }, "schema" : "https://github.com/citation-style-language/schema/raw/master/csl-citation.json" }</w:instrText>
-      </w:r>
-      <w:r>
-        <w:fldChar w:fldCharType="separate"/>
-      </w:r>
-      <w:r>
-        <w:rPr>
-          <w:noProof/>
-        </w:rPr>
-        <w:t>[63]</w:t>
-      </w:r>
-      <w:r>
-        <w:fldChar w:fldCharType="end"/>
-      </w:r>
-      <w:r>
-        <w:t>.</w:t>
-      </w:r>
-    </w:p>
-    <w:p>
-      <w:pPr>
-        <w:pStyle w:val="Heading2"/>
-        <w:spacing w:line="360" w:lineRule="auto"/>
-      </w:pPr>
-      <w:r>
-        <w:t>Competing interests</w:t>
-      </w:r>
-    </w:p>
-    <w:p>
-      <w:pPr>
-        <w:spacing w:line="360" w:lineRule="auto"/>
-      </w:pPr>
-      <w:r>
-        <w:t>The authors declare they have no competing interests.</w:t>
-      </w:r>
-    </w:p>
-    <w:p>
-      <w:pPr>
-        <w:pStyle w:val="Heading2"/>
-        <w:spacing w:line="360" w:lineRule="auto"/>
-      </w:pPr>
-      <w:r>
-        <w:t>Funding</w:t>
-      </w:r>
-    </w:p>
-    <w:p>
-      <w:pPr>
-        <w:spacing w:line="360" w:lineRule="auto"/>
-      </w:pPr>
-      <w:r>
-        <w:t>This work was supported</w:t>
-      </w:r>
-      <w:r>
-        <w:t xml:space="preserve"> by </w:t>
-      </w:r>
-      <w:r>
-        <w:t xml:space="preserve">funding from the National Science </w:t>
-      </w:r>
-      <w:r>
-        <w:t>Foundation (</w:t>
-      </w:r>
-      <w:r>
-        <w:t>IOS-1126950</w:t>
-      </w:r>
-      <w:r>
-        <w:t>,</w:t>
-      </w:r>
-      <w:r>
-        <w:t xml:space="preserve"> IOS-1444503</w:t>
-      </w:r>
-      <w:r>
-        <w:t>, IOS-1450341</w:t>
-      </w:r>
-      <w:r>
-        <w:t>)</w:t>
-      </w:r>
-      <w:r>
-        <w:t xml:space="preserve">, </w:t>
-      </w:r>
-      <w:r>
-        <w:t xml:space="preserve">the </w:t>
-      </w:r>
-      <w:r>
-        <w:t xml:space="preserve">USDA </w:t>
-      </w:r>
-      <w:r>
-        <w:t xml:space="preserve">Agricultural Research Service </w:t>
-      </w:r>
-      <w:r>
-        <w:t>(</w:t>
-      </w:r>
-      <w:r>
-        <w:t>5070-21000-039-00D)</w:t>
-      </w:r>
-      <w:r>
-        <w:t>, and the USDA National Institute for Food and Agriculture (</w:t>
-      </w:r>
-      <w:r>
-        <w:t>2016-67012-24841)</w:t>
-      </w:r>
-      <w:r>
-        <w:t xml:space="preserve">. </w:t>
-      </w:r>
-      <w:r>
         <w:t>Funding sources played no role in the design of this study or the collection, analysis, and the interpretation of data and in writing the manuscript.</w:t>
       </w:r>
     </w:p>
     <w:p>
       <w:pPr>
-        <w:pStyle w:val="Heading2"/>
-        <w:spacing w:line="360" w:lineRule="auto"/>
-      </w:pPr>
-      <w:r>
-        <w:t>Authors' contributions</w:t>
-      </w:r>
-    </w:p>
-    <w:p>
-      <w:pPr>
-        <w:spacing w:line="360" w:lineRule="auto"/>
-      </w:pPr>
-      <w:r>
-        <w:t>Experimental concept and design:</w:t>
-      </w:r>
-      <w:r>
-        <w:t xml:space="preserve"> CLM, OH, IB</w:t>
-      </w:r>
-      <w:r>
-        <w:t>; Sample collection and data contribution:</w:t>
-      </w:r>
-      <w:r>
-        <w:t xml:space="preserve"> IB</w:t>
-      </w:r>
-      <w:r>
-        <w:t>; Data analysis and interpretation:</w:t>
-      </w:r>
-      <w:r>
-        <w:t xml:space="preserve"> RS, JM, OH, BD, IB, CLM</w:t>
-      </w:r>
-      <w:r>
-        <w:t>; Computational support:</w:t>
-      </w:r>
-      <w:r>
-        <w:t xml:space="preserve"> JJ</w:t>
-      </w:r>
-      <w:r>
-        <w:t>; Manuscript writing and figures:</w:t>
-      </w:r>
-      <w:r>
-        <w:t xml:space="preserve"> RS, BD, IB, CLM</w:t>
-      </w:r>
-      <w:r>
-        <w:t>; Manuscript review: All authors read and approved the final manuscript.</w:t>
-      </w:r>
-    </w:p>
-    <w:p>
-      <w:pPr>
-        <w:pStyle w:val="Heading2"/>
-        <w:spacing w:line="360" w:lineRule="auto"/>
-      </w:pPr>
-      <w:r>
-        <w:t>Acknowledgements</w:t>
-      </w:r>
-    </w:p>
-    <w:p>
-      <w:pPr>
-        <w:spacing w:line="360" w:lineRule="auto"/>
-      </w:pPr>
-      <w:r>
-        <w:t xml:space="preserve">We would like to thank Ben VanderSluis, Henry Ward, and </w:t>
-      </w:r>
-      <w:r>
-        <w:t>Joanna Dinsmore</w:t>
-      </w:r>
-      <w:r>
-        <w:t xml:space="preserve"> for their helpful comments</w:t>
-      </w:r>
-      <w:r>
-        <w:t xml:space="preserve"> and feedback</w:t>
-      </w:r>
-      <w:r>
-        <w:t xml:space="preserve"> in writing this article. We would also like to thank Abby Cabunoc-</w:t>
-      </w:r>
-      <w:r>
-        <w:t>Mayes</w:t>
-      </w:r>
-      <w:r>
-        <w:t xml:space="preserve"> and other members of the Mozilla Science Lab for their</w:t>
-      </w:r>
-      <w:r>
-        <w:t xml:space="preserve"> mentorship and</w:t>
-      </w:r>
-      <w:r>
-        <w:t xml:space="preserve"> help in making Camoco a free and open scientific resource.</w:t>
-      </w:r>
+        <w:spacing w:line="360" w:lineRule="auto"/>
+      </w:pPr>
     </w:p>
     <w:p>
       <w:pPr>
@@ -17575,16 +17408,7 @@
           <w:noProof/>
           <w:szCs w:val="24"/>
         </w:rPr>
-        <w:t xml:space="preserve">3. Peiffer JA, Romay MC, Gore MA, Flint-Garcia SA, Zhang Z, Millard MJ, et al. The </w:t>
-      </w:r>
-      <w:r>
-        <w:rPr>
-          <w:rFonts w:cs="Times New Roman"/>
-          <w:noProof/>
-          <w:szCs w:val="24"/>
-        </w:rPr>
-        <w:lastRenderedPageBreak/>
-        <w:t xml:space="preserve">Genetic Architecture of Maize Height. Genetics. 2014; </w:t>
+        <w:t xml:space="preserve">3. Peiffer JA, Romay MC, Gore MA, Flint-Garcia SA, Zhang Z, Millard MJ, et al. The Genetic Architecture of Maize Height. Genetics. 2014; </w:t>
       </w:r>
     </w:p>
     <w:p>
@@ -17804,16 +17628,7 @@
           <w:noProof/>
           <w:szCs w:val="24"/>
         </w:rPr>
-        <w:t xml:space="preserve">13. Castelletti S, Tuberosa R, Pindo M, Salvi S. A MITE transposon insertion is associated with differential methylation at the maize flowering time QTL Vgt1. G3 </w:t>
-      </w:r>
-      <w:r>
-        <w:rPr>
-          <w:rFonts w:cs="Times New Roman"/>
-          <w:noProof/>
-          <w:szCs w:val="24"/>
-        </w:rPr>
-        <w:lastRenderedPageBreak/>
-        <w:t xml:space="preserve">(Bethesda). 2014;4:805–12. </w:t>
+        <w:t xml:space="preserve">13. Castelletti S, Tuberosa R, Pindo M, Salvi S. A MITE transposon insertion is associated with differential methylation at the maize flowering time QTL Vgt1. G3 (Bethesda). 2014;4:805–12. </w:t>
       </w:r>
     </w:p>
     <w:p>
@@ -18033,16 +17848,7 @@
           <w:noProof/>
           <w:szCs w:val="24"/>
         </w:rPr>
-        <w:t xml:space="preserve">23. Swanson-Wagner R, Briskine R, Schaefer R, Hufford MB, Ross-Ibarra J, Myers CL, </w:t>
-      </w:r>
-      <w:r>
-        <w:rPr>
-          <w:rFonts w:cs="Times New Roman"/>
-          <w:noProof/>
-          <w:szCs w:val="24"/>
-        </w:rPr>
-        <w:lastRenderedPageBreak/>
-        <w:t xml:space="preserve">et al. Reshaping of the maize transcriptome by domestication. PNAS. National Acad Sciences; 2012;109:11878–83. </w:t>
+        <w:t xml:space="preserve">23. Swanson-Wagner R, Briskine R, Schaefer R, Hufford MB, Ross-Ibarra J, Myers CL, et al. Reshaping of the maize transcriptome by domestication. PNAS. National Acad Sciences; 2012;109:11878–83. </w:t>
       </w:r>
     </w:p>
     <w:p>
@@ -18262,16 +18068,7 @@
           <w:noProof/>
           <w:szCs w:val="24"/>
         </w:rPr>
-        <w:t xml:space="preserve">33. Baxter IR, Vitek O, Lahner B, Muthukumar B, Borghi M, Morrissey J, et al. The leaf ionome as a multivariable system to detect a plant’s physiological status. Proc. Natl. </w:t>
-      </w:r>
-      <w:r>
-        <w:rPr>
-          <w:rFonts w:cs="Times New Roman"/>
-          <w:noProof/>
-          <w:szCs w:val="24"/>
-        </w:rPr>
-        <w:lastRenderedPageBreak/>
-        <w:t xml:space="preserve">Acad. Sci. U. S. A. 2008;105:12081–6. </w:t>
+        <w:t xml:space="preserve">33. Baxter IR, Vitek O, Lahner B, Muthukumar B, Borghi M, Morrissey J, et al. The leaf ionome as a multivariable system to detect a plant’s physiological status. Proc. Natl. Acad. Sci. U. S. A. 2008;105:12081–6. </w:t>
       </w:r>
     </w:p>
     <w:p>
@@ -18491,16 +18288,7 @@
           <w:noProof/>
           <w:szCs w:val="24"/>
         </w:rPr>
-        <w:t xml:space="preserve">43. Ziegler G, Kear PJ, Wu D, Ziyomo C, Lipka AE, Gore M, et al. Elemental Accumulation in Kernels of the Maize Nested Association Mapping Panel Reveals </w:t>
-      </w:r>
-      <w:r>
-        <w:rPr>
-          <w:rFonts w:cs="Times New Roman"/>
-          <w:noProof/>
-          <w:szCs w:val="24"/>
-        </w:rPr>
-        <w:lastRenderedPageBreak/>
-        <w:t xml:space="preserve">Signals of Gene by Environment Interactions. bioRxiv. 2017; </w:t>
+        <w:t xml:space="preserve">43. Ziegler G, Kear PJ, Wu D, Ziyomo C, Lipka AE, Gore M, et al. Elemental Accumulation in Kernels of the Maize Nested Association Mapping Panel Reveals Signals of Gene by Environment Interactions. bioRxiv. 2017; </w:t>
       </w:r>
     </w:p>
     <w:p>
@@ -18738,16 +18526,7 @@
           <w:noProof/>
           <w:szCs w:val="24"/>
         </w:rPr>
-        <w:t xml:space="preserve">53. Wang X, Elling AA, Li X, Li N, Peng Z, He G, et al. Genome-Wide and Organ-Specific Landscapes of Epigenetic Modifications and Their Relationships to mRNA and Small </w:t>
-      </w:r>
-      <w:r>
-        <w:rPr>
-          <w:rFonts w:cs="Times New Roman"/>
-          <w:noProof/>
-          <w:szCs w:val="24"/>
-        </w:rPr>
-        <w:lastRenderedPageBreak/>
-        <w:t xml:space="preserve">RNA Transcriptomes in Maize. Plant Cell Online. 2009;21:1053–69. </w:t>
+        <w:t xml:space="preserve">53. Wang X, Elling AA, Li X, Li N, Peng Z, He G, et al. Genome-Wide and Organ-Specific Landscapes of Epigenetic Modifications and Their Relationships to mRNA and Small RNA Transcriptomes in Maize. Plant Cell Online. 2009;21:1053–69. </w:t>
       </w:r>
     </w:p>
     <w:p>
@@ -19029,7 +18808,6 @@
           <w:noProof/>
           <w:szCs w:val="24"/>
         </w:rPr>
-        <w:lastRenderedPageBreak/>
         <w:t xml:space="preserve">64. Lindgreen S. AdapterRemoval: easy cleaning of next-generation sequencing reads. BMC Res. Notes. 2012;5:337. </w:t>
       </w:r>
     </w:p>
@@ -19272,7 +19050,6 @@
         <w:spacing w:line="360" w:lineRule="auto"/>
       </w:pPr>
       <w:r>
-        <w:lastRenderedPageBreak/>
         <w:fldChar w:fldCharType="end"/>
       </w:r>
     </w:p>
@@ -19640,11 +19417,7 @@
         <w:t xml:space="preserve"> between genes </w:t>
       </w:r>
       <w:r>
-        <w:t xml:space="preserve">on separate chromosomes. </w:t>
-      </w:r>
-      <w:r>
-        <w:lastRenderedPageBreak/>
-        <w:t xml:space="preserve">Distribution densities of </w:t>
+        <w:t xml:space="preserve">on separate chromosomes. Distribution densities of </w:t>
       </w:r>
       <w:r>
         <w:rPr>
@@ -19887,7 +19660,6 @@
       <w:bookmarkStart w:id="26" w:name="_Ref458721156"/>
       <w:bookmarkStart w:id="27" w:name="_Ref447197618"/>
       <w:r>
-        <w:lastRenderedPageBreak/>
         <w:t>Figure 5</w:t>
       </w:r>
       <w:bookmarkEnd w:id="26"/>
@@ -20102,7 +19874,6 @@
       </w:pPr>
       <w:bookmarkStart w:id="31" w:name="_Ref484091798"/>
       <w:r>
-        <w:lastRenderedPageBreak/>
         <w:t>Figure</w:t>
       </w:r>
       <w:r>
@@ -20498,7 +20269,6 @@
       </w:pPr>
       <w:bookmarkStart w:id="35" w:name="_Ref447013895"/>
       <w:r>
-        <w:lastRenderedPageBreak/>
         <w:t>Supp. Figure 2</w:t>
       </w:r>
       <w:bookmarkEnd w:id="35"/>
@@ -21016,11 +20786,7 @@
         <w:t xml:space="preserve"> shows the</w:t>
       </w:r>
       <w:r>
-        <w:t xml:space="preserve"> absolute number of GO terms that remain significantly co-expressed at varying levels of FCR in each network. Red curves show all </w:t>
-      </w:r>
-      <w:r>
-        <w:lastRenderedPageBreak/>
-        <w:t xml:space="preserve">GO terms with an initial co-expression </w:t>
+        <w:t xml:space="preserve"> absolute number of GO terms that remain significantly co-expressed at varying levels of FCR in each network. Red curves show all GO terms with an initial co-expression </w:t>
       </w:r>
       <w:r>
         <w:rPr>
@@ -21409,11 +21175,7 @@
         <w:t>(B)</w:t>
       </w:r>
       <w:r>
-        <w:t xml:space="preserve"> shows candidate genes near GWAS SNPs, ranked by their absolute distance to effective loci. The distribution shows the rank </w:t>
-      </w:r>
-      <w:r>
-        <w:lastRenderedPageBreak/>
-        <w:t xml:space="preserve">of the absolute distance (either upstream or downstream) of HPO genes. In both panels, the inset plot shows the lower end of the distributions. Panel </w:t>
+        <w:t xml:space="preserve"> shows candidate genes near GWAS SNPs, ranked by their absolute distance to effective loci. The distribution shows the rank of the absolute distance (either upstream or downstream) of HPO genes. In both panels, the inset plot shows the lower end of the distributions. Panel </w:t>
       </w:r>
       <w:r>
         <w:rPr>
@@ -21683,7 +21445,6 @@
       </w:pPr>
       <w:bookmarkStart w:id="46" w:name="_Ref479248756"/>
       <w:r>
-        <w:lastRenderedPageBreak/>
         <w:t>Supp. Table 4</w:t>
       </w:r>
       <w:bookmarkEnd w:id="46"/>
@@ -22083,11 +21844,7 @@
         <w:t xml:space="preserve"> (see WindowSize and FlankLimit</w:t>
       </w:r>
       <w:r>
-        <w:t xml:space="preserve"> </w:t>
-      </w:r>
-      <w:r>
-        <w:lastRenderedPageBreak/>
-        <w:t>columns</w:t>
+        <w:t xml:space="preserve"> columns</w:t>
       </w:r>
       <w:r>
         <w:t>)</w:t>
@@ -22363,7 +22120,6 @@
       </w:pPr>
       <w:bookmarkStart w:id="58" w:name="_Ref502242324"/>
       <w:r>
-        <w:lastRenderedPageBreak/>
         <w:t>Supplementary Text</w:t>
       </w:r>
       <w:bookmarkEnd w:id="58"/>
@@ -22744,7 +22500,6 @@
         <w:spacing w:line="360" w:lineRule="auto"/>
       </w:pPr>
       <w:r>
-        <w:lastRenderedPageBreak/>
         <w:t xml:space="preserve">Enrichment analysis of </w:t>
       </w:r>
       <w:r>
@@ -23073,11 +22828,7 @@
         <w:fldChar w:fldCharType="end"/>
       </w:r>
       <w:r>
-        <w:t xml:space="preserve">, which may alter P accumulation directly or via phosphatidic acid </w:t>
-      </w:r>
-      <w:r>
-        <w:lastRenderedPageBreak/>
-        <w:t>signaling</w:t>
+        <w:t>, which may alter P accumulation directly or via phosphatidic acid signaling</w:t>
       </w:r>
       <w:r>
         <w:fldChar w:fldCharType="begin" w:fldLock="1"/>
@@ -23279,11 +23030,7 @@
         <w:fldChar w:fldCharType="end"/>
       </w:r>
       <w:r>
-        <w:t xml:space="preserve">A). Among these were the maize Shortroot paralog (GRMZM2G132794) and a second GRAS domain transcription factor </w:t>
-      </w:r>
-      <w:r>
-        <w:lastRenderedPageBreak/>
-        <w:t xml:space="preserve">(GRMZM2G079470). Both of these, as well as the presence of many cell-cycle genes among the co-expressed genes and ionomics traits affecting genes, raised the possibility that, like in </w:t>
+        <w:t xml:space="preserve">A). Among these were the maize Shortroot paralog (GRMZM2G132794) and a second GRAS domain transcription factor (GRMZM2G079470). Both of these, as well as the presence of many cell-cycle genes among the co-expressed genes and ionomics traits affecting genes, raised the possibility that, like in </w:t>
       </w:r>
       <w:r>
         <w:rPr>
@@ -23507,7 +23254,6 @@
         <w:spacing w:line="360" w:lineRule="auto"/>
       </w:pPr>
       <w:r>
-        <w:lastRenderedPageBreak/>
         <w:t>Previously described HPO genes and their effects on the ionome</w:t>
       </w:r>
     </w:p>
@@ -23840,11 +23586,7 @@
         <w:t xml:space="preserve"> identified as HPO genes for</w:t>
       </w:r>
       <w:r>
-        <w:t xml:space="preserve"> the K </w:t>
-      </w:r>
-      <w:r>
-        <w:lastRenderedPageBreak/>
-        <w:t xml:space="preserve">analog Rb. Both </w:t>
+        <w:t xml:space="preserve"> the K analog Rb. Both </w:t>
       </w:r>
       <w:r>
         <w:rPr>
@@ -24193,11 +23935,7 @@
         <w:t>Arabidopsis</w:t>
       </w:r>
       <w:r>
-        <w:t xml:space="preserve"> are expressed in the stele, where they </w:t>
-      </w:r>
-      <w:r>
-        <w:lastRenderedPageBreak/>
-        <w:t xml:space="preserve">regulate the activity of </w:t>
+        <w:t xml:space="preserve"> are expressed in the stele, where they regulate the activity of </w:t>
       </w:r>
       <w:r>
         <w:t>HKT1</w:t>
@@ -24298,7 +24036,7 @@
           <w:rPr>
             <w:noProof/>
           </w:rPr>
-          <w:t>24</w:t>
+          <w:t>18</w:t>
         </w:r>
         <w:r>
           <w:rPr>
@@ -26567,7 +26305,7 @@
 </file>
 
 <file path=customXml/itemProps1.xml><?xml version="1.0" encoding="utf-8"?>
-<ds:datastoreItem xmlns:ds="http://schemas.openxmlformats.org/officeDocument/2006/customXml" ds:itemID="{A2FE663B-BF19-4862-8D4B-E396190FCAFB}">
+<ds:datastoreItem xmlns:ds="http://schemas.openxmlformats.org/officeDocument/2006/customXml" ds:itemID="{50AC9622-1D17-4E82-B78D-99A277F37615}">
   <ds:schemaRefs>
     <ds:schemaRef ds:uri="http://schemas.openxmlformats.org/officeDocument/2006/bibliography"/>
   </ds:schemaRefs>

</xml_diff>

<commit_message>
processing ZmWallace but otherwise doen with Rev 1
</commit_message>
<xml_diff>
--- a/Manuscript.docx
+++ b/Manuscript.docx
@@ -3701,59 +3701,57 @@
           <w:t xml:space="preserve">e.g. OBO, </w:t>
         </w:r>
       </w:ins>
-      <w:bookmarkStart w:id="18" w:name="_GoBack"/>
-      <w:bookmarkEnd w:id="18"/>
-      <w:ins w:id="19" w:author="rob" w:date="2018-06-12T14:35:00Z">
+      <w:ins w:id="18" w:author="rob" w:date="2018-06-12T14:35:00Z">
         <w:r>
           <w:t xml:space="preserve">FASTA, GFF) </w:t>
         </w:r>
       </w:ins>
-      <w:ins w:id="20" w:author="rob" w:date="2018-06-12T14:36:00Z">
+      <w:ins w:id="19" w:author="rob" w:date="2018-06-12T14:36:00Z">
         <w:r>
           <w:t>to build internal databases.</w:t>
         </w:r>
       </w:ins>
-      <w:ins w:id="21" w:author="rob" w:date="2018-06-12T14:37:00Z">
+      <w:ins w:id="20" w:author="rob" w:date="2018-06-12T14:37:00Z">
         <w:r>
           <w:t xml:space="preserve"> The framework</w:t>
         </w:r>
       </w:ins>
-      <w:ins w:id="22" w:author="rob" w:date="2018-06-12T14:38:00Z">
+      <w:ins w:id="21" w:author="rob" w:date="2018-06-12T14:38:00Z">
         <w:r>
           <w:t xml:space="preserve"> offers a unified command line interface</w:t>
         </w:r>
       </w:ins>
-      <w:ins w:id="23" w:author="rob" w:date="2018-06-12T14:41:00Z">
+      <w:ins w:id="22" w:author="rob" w:date="2018-06-12T14:41:00Z">
         <w:r>
           <w:t xml:space="preserve"> to the components described above</w:t>
         </w:r>
       </w:ins>
-      <w:ins w:id="24" w:author="rob" w:date="2018-06-12T14:38:00Z">
+      <w:ins w:id="23" w:author="rob" w:date="2018-06-12T14:38:00Z">
         <w:r>
           <w:t xml:space="preserve"> but</w:t>
         </w:r>
       </w:ins>
-      <w:ins w:id="25" w:author="rob" w:date="2018-06-12T14:37:00Z">
+      <w:ins w:id="24" w:author="rob" w:date="2018-06-12T14:37:00Z">
         <w:r>
           <w:t xml:space="preserve"> can</w:t>
         </w:r>
       </w:ins>
-      <w:ins w:id="26" w:author="rob" w:date="2018-06-12T14:38:00Z">
+      <w:ins w:id="25" w:author="rob" w:date="2018-06-12T14:38:00Z">
         <w:r>
           <w:t xml:space="preserve"> also</w:t>
         </w:r>
       </w:ins>
-      <w:ins w:id="27" w:author="rob" w:date="2018-06-12T14:37:00Z">
+      <w:ins w:id="26" w:author="rob" w:date="2018-06-12T14:37:00Z">
         <w:r>
           <w:t xml:space="preserve"> be used through its python API to integrate into other workflows.</w:t>
         </w:r>
       </w:ins>
-      <w:ins w:id="28" w:author="rob" w:date="2018-06-12T14:38:00Z">
+      <w:ins w:id="27" w:author="rob" w:date="2018-06-12T14:38:00Z">
         <w:r>
           <w:t xml:space="preserve"> Docker images and containers are also available to run Camoco using cloud infrastructure.</w:t>
         </w:r>
       </w:ins>
-      <w:ins w:id="29" w:author="rob" w:date="2018-06-12T14:36:00Z">
+      <w:ins w:id="28" w:author="rob" w:date="2018-06-12T14:36:00Z">
         <w:r>
           <w:t xml:space="preserve"> </w:t>
         </w:r>
@@ -5109,109 +5107,195 @@
         <w:t xml:space="preserve"> in Camoco</w:t>
       </w:r>
       <w:r>
-        <w:t xml:space="preserve">. To account for possible </w:t>
-      </w:r>
-      <w:r>
-        <w:rPr>
-          <w:i/>
-        </w:rPr>
-        <w:t>cis</w:t>
-      </w:r>
-      <w:r>
-        <w:t xml:space="preserve"> </w:t>
-      </w:r>
-      <w:r>
-        <w:t xml:space="preserve">regulation within network metrics described here, only interactions that span different </w:t>
-      </w:r>
-      <w:r>
-        <w:t xml:space="preserve">GWAS </w:t>
-      </w:r>
-      <w:r>
-        <w:t>loci</w:t>
-      </w:r>
-      <w:r>
-        <w:t xml:space="preserve"> (</w:t>
-      </w:r>
-      <w:r>
-        <w:rPr>
-          <w:i/>
-        </w:rPr>
-        <w:t>trans</w:t>
-      </w:r>
-      <w:r>
-        <w:t>)</w:t>
-      </w:r>
-      <w:r>
-        <w:t xml:space="preserve"> were</w:t>
-      </w:r>
-      <w:r>
-        <w:t xml:space="preserve"> included </w:t>
-      </w:r>
-      <w:r>
-        <w:t>in</w:t>
-      </w:r>
-      <w:r>
-        <w:t xml:space="preserve"> </w:t>
-      </w:r>
-      <w:r>
-        <w:t>density</w:t>
-      </w:r>
-      <w:r>
-        <w:t xml:space="preserve"> </w:t>
-      </w:r>
-      <w:r>
-        <w:t>and locality</w:t>
-      </w:r>
-      <w:r>
-        <w:t xml:space="preserve"> </w:t>
-      </w:r>
-      <w:r>
-        <w:t xml:space="preserve">calculations </w:t>
-      </w:r>
-      <w:r>
-        <w:t xml:space="preserve">for </w:t>
-      </w:r>
-      <w:r>
-        <w:t>GWAS-</w:t>
-      </w:r>
-      <w:r>
-        <w:t xml:space="preserve">network overlap </w:t>
-      </w:r>
-      <w:r>
-        <w:t xml:space="preserve">calculation </w:t>
-      </w:r>
-      <w:r>
-        <w:t>(</w:t>
-      </w:r>
-      <w:r>
-        <w:t>s</w:t>
-      </w:r>
-      <w:r>
-        <w:t>ee</w:t>
-      </w:r>
-      <w:r>
-        <w:t xml:space="preserve"> </w:t>
-      </w:r>
-      <w:r>
-        <w:fldChar w:fldCharType="begin"/>
-      </w:r>
-      <w:r>
-        <w:instrText xml:space="preserve"> REF _Ref463088833 \h </w:instrText>
-      </w:r>
-      <w:r>
-        <w:instrText xml:space="preserve"> \* MERGEFORMAT </w:instrText>
-      </w:r>
+        <w:t>.</w:t>
+      </w:r>
+      <w:ins w:id="29" w:author="rob" w:date="2018-06-13T00:42:00Z">
+        <w:r>
+          <w:t xml:space="preserve"> </w:t>
+        </w:r>
+      </w:ins>
+      <w:ins w:id="30" w:author="rob" w:date="2018-06-13T00:43:00Z">
+        <w:r>
+          <w:t xml:space="preserve">To account for the bias of strong co-expression among </w:t>
+        </w:r>
+        <w:r>
+          <w:rPr>
+            <w:i/>
+          </w:rPr>
+          <w:t>cis</w:t>
+        </w:r>
+        <w:r>
+          <w:t xml:space="preserve"> genes, only interactions among genes</w:t>
+        </w:r>
+      </w:ins>
+      <w:ins w:id="31" w:author="rob" w:date="2018-06-13T00:44:00Z">
+        <w:r>
+          <w:t xml:space="preserve"> originating from different SNPs</w:t>
+        </w:r>
+      </w:ins>
+      <w:ins w:id="32" w:author="rob" w:date="2018-06-13T00:45:00Z">
+        <w:r>
+          <w:t xml:space="preserve"> (i.e. </w:t>
+        </w:r>
+        <w:r>
+          <w:rPr>
+            <w:i/>
+          </w:rPr>
+          <w:t>trans</w:t>
+        </w:r>
+        <w:r>
+          <w:t xml:space="preserve">) were included in density and locality calculations when </w:t>
+        </w:r>
+      </w:ins>
+      <w:ins w:id="33" w:author="rob" w:date="2018-06-13T00:46:00Z">
+        <w:r>
+          <w:t>evaluating</w:t>
+        </w:r>
+        <w:bookmarkStart w:id="34" w:name="_GoBack"/>
+        <w:bookmarkEnd w:id="34"/>
+        <w:r>
+          <w:t xml:space="preserve"> GWAS results</w:t>
+        </w:r>
+      </w:ins>
+      <w:ins w:id="35" w:author="rob" w:date="2018-06-13T00:47:00Z">
+        <w:r>
+          <w:t xml:space="preserve"> (see </w:t>
+        </w:r>
+        <w:r>
+          <w:fldChar w:fldCharType="begin"/>
+        </w:r>
+        <w:r>
+          <w:instrText xml:space="preserve"> REF _Ref463088833 \h </w:instrText>
+        </w:r>
+      </w:ins>
       <w:r>
         <w:fldChar w:fldCharType="separate"/>
       </w:r>
-      <w:r>
-        <w:t>Methods</w:t>
-      </w:r>
-      <w:r>
-        <w:fldChar w:fldCharType="end"/>
-      </w:r>
-      <w:r>
-        <w:t>).</w:t>
+      <w:ins w:id="36" w:author="rob" w:date="2018-06-13T00:47:00Z">
+        <w:r>
+          <w:t>Methods</w:t>
+        </w:r>
+        <w:r>
+          <w:fldChar w:fldCharType="end"/>
+        </w:r>
+        <w:r>
+          <w:t>)</w:t>
+        </w:r>
+      </w:ins>
+      <w:ins w:id="37" w:author="rob" w:date="2018-06-13T00:46:00Z">
+        <w:r>
+          <w:t>.</w:t>
+        </w:r>
+      </w:ins>
+      <w:del w:id="38" w:author="rob" w:date="2018-06-13T00:42:00Z">
+        <w:r>
+          <w:delText xml:space="preserve"> To account for possible </w:delText>
+        </w:r>
+        <w:r>
+          <w:rPr>
+            <w:i/>
+          </w:rPr>
+          <w:delText>cis</w:delText>
+        </w:r>
+        <w:r>
+          <w:delText xml:space="preserve"> </w:delText>
+        </w:r>
+        <w:r>
+          <w:delText xml:space="preserve">regulation within network metrics described here, only interactions that span different </w:delText>
+        </w:r>
+        <w:r>
+          <w:delText xml:space="preserve">GWAS </w:delText>
+        </w:r>
+        <w:r>
+          <w:delText>loci</w:delText>
+        </w:r>
+        <w:r>
+          <w:delText xml:space="preserve"> (</w:delText>
+        </w:r>
+        <w:r>
+          <w:rPr>
+            <w:i/>
+          </w:rPr>
+          <w:delText>trans</w:delText>
+        </w:r>
+        <w:r>
+          <w:delText>)</w:delText>
+        </w:r>
+        <w:r>
+          <w:delText xml:space="preserve"> were</w:delText>
+        </w:r>
+        <w:r>
+          <w:delText xml:space="preserve"> included </w:delText>
+        </w:r>
+        <w:r>
+          <w:delText>in</w:delText>
+        </w:r>
+        <w:r>
+          <w:delText xml:space="preserve"> </w:delText>
+        </w:r>
+        <w:r>
+          <w:delText>density</w:delText>
+        </w:r>
+        <w:r>
+          <w:delText xml:space="preserve"> </w:delText>
+        </w:r>
+        <w:r>
+          <w:delText>and locality</w:delText>
+        </w:r>
+        <w:r>
+          <w:delText xml:space="preserve"> </w:delText>
+        </w:r>
+        <w:r>
+          <w:delText xml:space="preserve">calculations </w:delText>
+        </w:r>
+        <w:r>
+          <w:delText xml:space="preserve">for </w:delText>
+        </w:r>
+        <w:r>
+          <w:delText>GWAS-</w:delText>
+        </w:r>
+        <w:r>
+          <w:delText xml:space="preserve">network overlap </w:delText>
+        </w:r>
+        <w:r>
+          <w:delText xml:space="preserve">calculation </w:delText>
+        </w:r>
+        <w:r>
+          <w:delText>(</w:delText>
+        </w:r>
+        <w:r>
+          <w:delText>s</w:delText>
+        </w:r>
+        <w:r>
+          <w:delText>ee</w:delText>
+        </w:r>
+        <w:r>
+          <w:delText xml:space="preserve"> </w:delText>
+        </w:r>
+        <w:r>
+          <w:fldChar w:fldCharType="begin"/>
+        </w:r>
+        <w:r>
+          <w:delInstrText xml:space="preserve"> REF _Ref463088833 \h </w:delInstrText>
+        </w:r>
+        <w:r>
+          <w:delInstrText xml:space="preserve"> \* MERGEFORMAT </w:delInstrText>
+        </w:r>
+        <w:r>
+          <w:fldChar w:fldCharType="separate"/>
+        </w:r>
+        <w:r>
+          <w:delText>Methods</w:delText>
+        </w:r>
+        <w:r>
+          <w:fldChar w:fldCharType="end"/>
+        </w:r>
+        <w:r>
+          <w:delText>)</w:delText>
+        </w:r>
+      </w:del>
+      <w:r>
+        <w:t>.</w:t>
       </w:r>
     </w:p>
     <w:p>
@@ -10132,7 +10216,7 @@
       <w:r>
         <w:t xml:space="preserve"> This suggests that biological signal was enriched by our novel combination of expression level polymorphisms and GWAS and provided evidence of novel associations between multiple pathways and elemental homeostasis. </w:t>
       </w:r>
-      <w:bookmarkStart w:id="30" w:name="_Ref469995568"/>
+      <w:bookmarkStart w:id="39" w:name="_Ref469995568"/>
       <w:r>
         <w:t>I</w:t>
       </w:r>
@@ -11087,12 +11171,12 @@
         <w:pStyle w:val="Heading1"/>
         <w:spacing w:line="360" w:lineRule="auto"/>
       </w:pPr>
-      <w:bookmarkStart w:id="31" w:name="_Ref487125611"/>
+      <w:bookmarkStart w:id="40" w:name="_Ref487125611"/>
       <w:r>
         <w:t>Discussion</w:t>
       </w:r>
-      <w:bookmarkEnd w:id="30"/>
-      <w:bookmarkEnd w:id="31"/>
+      <w:bookmarkEnd w:id="39"/>
+      <w:bookmarkEnd w:id="40"/>
     </w:p>
     <w:p>
       <w:pPr>
@@ -13352,11 +13436,11 @@
         <w:pStyle w:val="Heading1"/>
         <w:spacing w:line="360" w:lineRule="auto"/>
       </w:pPr>
-      <w:bookmarkStart w:id="32" w:name="_Ref463088833"/>
+      <w:bookmarkStart w:id="41" w:name="_Ref463088833"/>
       <w:r>
         <w:t>Methods</w:t>
       </w:r>
-      <w:bookmarkEnd w:id="32"/>
+      <w:bookmarkEnd w:id="41"/>
     </w:p>
     <w:p>
       <w:pPr>
@@ -13914,7 +13998,7 @@
       <w:r>
         <w:t xml:space="preserve"> (</w:t>
       </w:r>
-      <w:commentRangeStart w:id="33"/>
+      <w:commentRangeStart w:id="42"/>
       <w:r>
         <w:fldChar w:fldCharType="begin"/>
       </w:r>
@@ -13936,12 +14020,12 @@
       <w:r>
         <w:t>A</w:t>
       </w:r>
-      <w:commentRangeEnd w:id="33"/>
+      <w:commentRangeEnd w:id="42"/>
       <w:r>
         <w:rPr>
           <w:rStyle w:val="CommentReference"/>
         </w:rPr>
-        <w:commentReference w:id="33"/>
+        <w:commentReference w:id="42"/>
       </w:r>
       <w:r>
         <w:t>)</w:t>
@@ -15194,7 +15278,7 @@
           <w:rFonts w:eastAsiaTheme="minorEastAsia"/>
         </w:rPr>
       </w:pPr>
-      <w:bookmarkStart w:id="34" w:name="_Ref447101528"/>
+      <w:bookmarkStart w:id="43" w:name="_Ref447101528"/>
       <w:r>
         <w:rPr>
           <w:rFonts w:eastAsiaTheme="minorEastAsia"/>
@@ -15213,14 +15297,14 @@
         </w:rPr>
         <w:t>1</w:t>
       </w:r>
-      <w:bookmarkEnd w:id="34"/>
+      <w:bookmarkEnd w:id="43"/>
     </w:p>
     <w:p>
       <w:pPr>
         <w:spacing w:line="360" w:lineRule="auto"/>
         <w:ind w:firstLine="720"/>
         <w:jc w:val="left"/>
-        <w:pPrChange w:id="35" w:author="rob" w:date="2018-06-11T15:15:00Z">
+        <w:pPrChange w:id="44" w:author="rob" w:date="2018-06-11T15:15:00Z">
           <w:pPr>
             <w:spacing w:line="360" w:lineRule="auto"/>
             <w:jc w:val="left"/>
@@ -15287,7 +15371,7 @@
                 </m:e>
               </m:bar>
               <m:r>
-                <w:del w:id="36" w:author="rob" w:date="2018-06-11T15:12:00Z">
+                <w:del w:id="45" w:author="rob" w:date="2018-06-11T15:12:00Z">
                   <m:rPr>
                     <m:sty m:val="p"/>
                   </m:rPr>
@@ -15298,7 +15382,7 @@
                 </w:del>
               </m:r>
               <m:r>
-                <w:del w:id="37" w:author="rob" w:date="2018-06-11T15:12:00Z">
+                <w:del w:id="46" w:author="rob" w:date="2018-06-11T15:12:00Z">
                   <w:rPr>
                     <w:rFonts w:ascii="Cambria Math" w:hAnsi="Cambria Math"/>
                   </w:rPr>
@@ -15308,7 +15392,7 @@
               <m:d>
                 <m:dPr>
                   <m:ctrlPr>
-                    <w:del w:id="38" w:author="rob" w:date="2018-06-11T15:12:00Z">
+                    <w:del w:id="47" w:author="rob" w:date="2018-06-11T15:12:00Z">
                       <w:rPr>
                         <w:rFonts w:ascii="Cambria Math" w:hAnsi="Cambria Math"/>
                       </w:rPr>
@@ -15317,7 +15401,7 @@
                 </m:dPr>
                 <m:e>
                   <m:r>
-                    <w:del w:id="39" w:author="rob" w:date="2018-06-11T15:12:00Z">
+                    <w:del w:id="48" w:author="rob" w:date="2018-06-11T15:12:00Z">
                       <w:rPr>
                         <w:rFonts w:ascii="Cambria Math" w:hAnsi="Cambria Math"/>
                       </w:rPr>
@@ -15327,7 +15411,7 @@
                 </m:e>
               </m:d>
               <m:r>
-                <w:ins w:id="40" w:author="rob" w:date="2018-06-11T15:15:00Z">
+                <w:ins w:id="49" w:author="rob" w:date="2018-06-11T15:15:00Z">
                   <w:rPr>
                     <w:rFonts w:ascii="Cambria Math" w:hAnsi="Cambria Math"/>
                   </w:rPr>
@@ -15338,7 +15422,7 @@
                 <m:radPr>
                   <m:degHide m:val="1"/>
                   <m:ctrlPr>
-                    <w:ins w:id="41" w:author="rob" w:date="2018-06-11T15:15:00Z">
+                    <w:ins w:id="50" w:author="rob" w:date="2018-06-11T15:15:00Z">
                       <w:rPr>
                         <w:rFonts w:ascii="Cambria Math" w:hAnsi="Cambria Math"/>
                       </w:rPr>
@@ -15348,7 +15432,7 @@
                 <m:deg/>
                 <m:e>
                   <m:r>
-                    <w:ins w:id="42" w:author="rob" w:date="2018-06-11T15:15:00Z">
+                    <w:ins w:id="51" w:author="rob" w:date="2018-06-11T15:15:00Z">
                       <w:rPr>
                         <w:rFonts w:ascii="Cambria Math" w:hAnsi="Cambria Math"/>
                       </w:rPr>
@@ -15360,7 +15444,7 @@
             </m:num>
             <m:den>
               <m:r>
-                <w:del w:id="43" w:author="rob" w:date="2018-06-11T15:12:00Z">
+                <w:del w:id="52" w:author="rob" w:date="2018-06-11T15:12:00Z">
                   <w:rPr>
                     <w:rFonts w:ascii="Cambria Math" w:hAnsi="Cambria Math"/>
                   </w:rPr>
@@ -15368,7 +15452,7 @@
                 </w:del>
               </m:r>
               <m:r>
-                <w:del w:id="44" w:author="rob" w:date="2018-06-11T15:12:00Z">
+                <w:del w:id="53" w:author="rob" w:date="2018-06-11T15:12:00Z">
                   <m:rPr>
                     <m:sty m:val="p"/>
                   </m:rPr>
@@ -15379,7 +15463,7 @@
                 </w:del>
               </m:r>
               <m:r>
-                <w:del w:id="45" w:author="rob" w:date="2018-06-11T15:12:00Z">
+                <w:del w:id="54" w:author="rob" w:date="2018-06-11T15:12:00Z">
                   <w:rPr>
                     <w:rFonts w:ascii="Cambria Math" w:hAnsi="Cambria Math"/>
                   </w:rPr>
@@ -15387,7 +15471,7 @@
                 </w:del>
               </m:r>
               <m:r>
-                <w:del w:id="46" w:author="rob" w:date="2018-06-11T15:12:00Z">
+                <w:del w:id="55" w:author="rob" w:date="2018-06-11T15:12:00Z">
                   <m:rPr>
                     <m:sty m:val="p"/>
                   </m:rPr>
@@ -15398,7 +15482,7 @@
                 </w:del>
               </m:r>
               <m:r>
-                <w:del w:id="47" w:author="rob" w:date="2018-06-11T15:13:00Z">
+                <w:del w:id="56" w:author="rob" w:date="2018-06-11T15:13:00Z">
                   <m:rPr>
                     <m:sty m:val="p"/>
                   </m:rPr>
@@ -15412,7 +15496,7 @@
                 <m:radPr>
                   <m:degHide m:val="1"/>
                   <m:ctrlPr>
-                    <w:del w:id="48" w:author="rob" w:date="2018-06-11T15:15:00Z">
+                    <w:del w:id="57" w:author="rob" w:date="2018-06-11T15:15:00Z">
                       <w:rPr>
                         <w:rFonts w:ascii="Cambria Math" w:hAnsi="Cambria Math"/>
                       </w:rPr>
@@ -15422,7 +15506,7 @@
                 <m:deg/>
                 <m:e>
                   <m:r>
-                    <w:del w:id="49" w:author="rob" w:date="2018-06-11T15:15:00Z">
+                    <w:del w:id="58" w:author="rob" w:date="2018-06-11T15:15:00Z">
                       <w:rPr>
                         <w:rFonts w:ascii="Cambria Math" w:hAnsi="Cambria Math"/>
                       </w:rPr>
@@ -15483,7 +15567,7 @@
       <w:r>
         <w:t xml:space="preserve">. </w:t>
       </w:r>
-      <w:del w:id="50" w:author="rob" w:date="2018-06-11T15:29:00Z">
+      <w:del w:id="59" w:author="rob" w:date="2018-06-11T15:29:00Z">
         <w:r>
           <w:delText xml:space="preserve">As the interaction data </w:delText>
         </w:r>
@@ -15601,12 +15685,12 @@
       <w:r>
         <w:t>calculated for each gene within a subnetwork</w:t>
       </w:r>
-      <w:ins w:id="51" w:author="rob" w:date="2018-06-11T15:42:00Z">
+      <w:ins w:id="60" w:author="rob" w:date="2018-06-11T15:42:00Z">
         <w:r>
           <w:t xml:space="preserve"> where local degree is the number of interactions to other genes in the subnetwork and global degree is the </w:t>
         </w:r>
       </w:ins>
-      <w:ins w:id="52" w:author="rob" w:date="2018-06-11T15:44:00Z">
+      <w:ins w:id="61" w:author="rob" w:date="2018-06-11T15:44:00Z">
         <w:r>
           <w:t>total number of interactions a gene has</w:t>
         </w:r>
@@ -15663,19 +15747,19 @@
         <w:spacing w:line="360" w:lineRule="auto"/>
         <w:jc w:val="left"/>
       </w:pPr>
-      <w:bookmarkStart w:id="53" w:name="_Ref447101545"/>
-      <w:bookmarkStart w:id="54" w:name="_Ref464049667"/>
+      <w:bookmarkStart w:id="62" w:name="_Ref447101545"/>
+      <w:bookmarkStart w:id="63" w:name="_Ref464049667"/>
       <w:r>
         <w:t>Eq.</w:t>
       </w:r>
-      <w:bookmarkEnd w:id="53"/>
+      <w:bookmarkEnd w:id="62"/>
       <w:r>
         <w:t xml:space="preserve"> </w:t>
       </w:r>
       <w:r>
         <w:t>2</w:t>
       </w:r>
-      <w:bookmarkEnd w:id="54"/>
+      <w:bookmarkEnd w:id="63"/>
     </w:p>
     <w:p>
       <w:pPr>
@@ -15815,15 +15899,15 @@
           <w:rFonts w:eastAsiaTheme="minorEastAsia"/>
         </w:rPr>
       </w:pPr>
-      <w:bookmarkStart w:id="55" w:name="_Ref447101563"/>
-      <w:bookmarkStart w:id="56" w:name="_Ref464738379"/>
+      <w:bookmarkStart w:id="64" w:name="_Ref447101563"/>
+      <w:bookmarkStart w:id="65" w:name="_Ref464738379"/>
       <w:r>
         <w:rPr>
           <w:rFonts w:eastAsiaTheme="minorEastAsia"/>
         </w:rPr>
         <w:t>Eq.</w:t>
       </w:r>
-      <w:bookmarkEnd w:id="55"/>
+      <w:bookmarkEnd w:id="64"/>
       <w:r>
         <w:rPr>
           <w:rFonts w:eastAsiaTheme="minorEastAsia"/>
@@ -15836,7 +15920,7 @@
         </w:rPr>
         <w:t>3</w:t>
       </w:r>
-      <w:bookmarkEnd w:id="56"/>
+      <w:bookmarkEnd w:id="65"/>
     </w:p>
     <w:p>
       <w:pPr>
@@ -16059,7 +16143,7 @@
         <w:spacing w:line="360" w:lineRule="auto"/>
         <w:jc w:val="left"/>
       </w:pPr>
-      <w:bookmarkStart w:id="57" w:name="_Ref447101571"/>
+      <w:bookmarkStart w:id="66" w:name="_Ref447101571"/>
       <w:r>
         <w:t>Eq.</w:t>
       </w:r>
@@ -16069,7 +16153,7 @@
       <w:r>
         <w:t>4</w:t>
       </w:r>
-      <w:bookmarkEnd w:id="57"/>
+      <w:bookmarkEnd w:id="66"/>
     </w:p>
     <w:p>
       <w:pPr>
@@ -16327,16 +16411,16 @@
       <w:r>
         <w:t xml:space="preserve">ber of input </w:t>
       </w:r>
-      <w:commentRangeStart w:id="58"/>
+      <w:commentRangeStart w:id="67"/>
       <w:r>
         <w:t>genes</w:t>
       </w:r>
-      <w:commentRangeEnd w:id="58"/>
+      <w:commentRangeEnd w:id="67"/>
       <w:r>
         <w:rPr>
           <w:rStyle w:val="CommentReference"/>
         </w:rPr>
-        <w:commentReference w:id="58"/>
+        <w:commentReference w:id="67"/>
       </w:r>
       <w:r>
         <w:t>.</w:t>
@@ -16484,14 +16568,14 @@
         <w:pStyle w:val="Heading3"/>
         <w:spacing w:line="360" w:lineRule="auto"/>
       </w:pPr>
-      <w:bookmarkStart w:id="59" w:name="_Ref484125232"/>
+      <w:bookmarkStart w:id="68" w:name="_Ref484125232"/>
       <w:r>
         <w:t>Eq.</w:t>
       </w:r>
       <w:r>
         <w:t xml:space="preserve"> 5</w:t>
       </w:r>
-      <w:bookmarkEnd w:id="59"/>
+      <w:bookmarkEnd w:id="68"/>
     </w:p>
     <w:p>
       <w:pPr>
@@ -16619,16 +16703,16 @@
         <w:pStyle w:val="Heading3"/>
         <w:spacing w:line="360" w:lineRule="auto"/>
       </w:pPr>
-      <w:bookmarkStart w:id="60" w:name="_Ref458775441"/>
-      <w:bookmarkStart w:id="61" w:name="_Ref484125256"/>
+      <w:bookmarkStart w:id="69" w:name="_Ref458775441"/>
+      <w:bookmarkStart w:id="70" w:name="_Ref484125256"/>
       <w:r>
         <w:t>Eq.</w:t>
       </w:r>
       <w:r>
         <w:t xml:space="preserve"> 6</w:t>
       </w:r>
-      <w:bookmarkEnd w:id="60"/>
-      <w:bookmarkEnd w:id="61"/>
+      <w:bookmarkEnd w:id="69"/>
+      <w:bookmarkEnd w:id="70"/>
     </w:p>
     <w:p>
       <w:pPr>
@@ -21105,11 +21189,11 @@
         <w:pStyle w:val="Heading2"/>
         <w:spacing w:line="360" w:lineRule="auto"/>
       </w:pPr>
-      <w:bookmarkStart w:id="62" w:name="_Ref444765587"/>
+      <w:bookmarkStart w:id="71" w:name="_Ref444765587"/>
       <w:r>
         <w:t>Figure 1</w:t>
       </w:r>
-      <w:bookmarkEnd w:id="62"/>
+      <w:bookmarkEnd w:id="71"/>
       <w:r>
         <w:tab/>
       </w:r>
@@ -21368,11 +21452,11 @@
         <w:pStyle w:val="Heading2"/>
         <w:spacing w:line="360" w:lineRule="auto"/>
       </w:pPr>
-      <w:bookmarkStart w:id="63" w:name="_Ref487124030"/>
+      <w:bookmarkStart w:id="72" w:name="_Ref487124030"/>
       <w:r>
         <w:t>Figure 2</w:t>
       </w:r>
-      <w:bookmarkEnd w:id="63"/>
+      <w:bookmarkEnd w:id="72"/>
     </w:p>
     <w:p>
       <w:pPr>
@@ -21520,13 +21604,13 @@
         <w:pStyle w:val="Heading2"/>
         <w:spacing w:line="360" w:lineRule="auto"/>
       </w:pPr>
-      <w:bookmarkStart w:id="64" w:name="_Ref456807908"/>
-      <w:bookmarkStart w:id="65" w:name="_Ref458794783"/>
+      <w:bookmarkStart w:id="73" w:name="_Ref456807908"/>
+      <w:bookmarkStart w:id="74" w:name="_Ref458794783"/>
       <w:r>
         <w:t>Figure 3</w:t>
       </w:r>
-      <w:bookmarkEnd w:id="64"/>
-      <w:bookmarkEnd w:id="65"/>
+      <w:bookmarkEnd w:id="73"/>
+      <w:bookmarkEnd w:id="74"/>
     </w:p>
     <w:p>
       <w:pPr>
@@ -21609,13 +21693,13 @@
         <w:pStyle w:val="Heading2"/>
         <w:spacing w:line="360" w:lineRule="auto"/>
       </w:pPr>
-      <w:bookmarkStart w:id="66" w:name="_Ref458700744"/>
+      <w:bookmarkStart w:id="75" w:name="_Ref458700744"/>
       <w:r>
         <w:t>Figure 4</w:t>
       </w:r>
-      <w:bookmarkStart w:id="67" w:name="EditPoint"/>
-      <w:bookmarkEnd w:id="66"/>
-      <w:bookmarkEnd w:id="67"/>
+      <w:bookmarkStart w:id="76" w:name="EditPoint"/>
+      <w:bookmarkEnd w:id="75"/>
+      <w:bookmarkEnd w:id="76"/>
     </w:p>
     <w:p>
       <w:pPr>
@@ -21695,13 +21779,13 @@
         <w:pStyle w:val="Heading2"/>
         <w:spacing w:line="360" w:lineRule="auto"/>
       </w:pPr>
-      <w:bookmarkStart w:id="68" w:name="_Ref458721156"/>
-      <w:bookmarkStart w:id="69" w:name="_Ref447197618"/>
+      <w:bookmarkStart w:id="77" w:name="_Ref458721156"/>
+      <w:bookmarkStart w:id="78" w:name="_Ref447197618"/>
       <w:r>
         <w:t>Figure 5</w:t>
       </w:r>
-      <w:bookmarkEnd w:id="68"/>
-      <w:bookmarkEnd w:id="69"/>
+      <w:bookmarkEnd w:id="77"/>
+      <w:bookmarkEnd w:id="78"/>
     </w:p>
     <w:p>
       <w:pPr>
@@ -21766,11 +21850,11 @@
         <w:pStyle w:val="Heading2"/>
         <w:spacing w:line="360" w:lineRule="auto"/>
       </w:pPr>
-      <w:bookmarkStart w:id="70" w:name="_Ref485996339"/>
+      <w:bookmarkStart w:id="79" w:name="_Ref485996339"/>
       <w:r>
         <w:t>Figure 6</w:t>
       </w:r>
-      <w:bookmarkEnd w:id="70"/>
+      <w:bookmarkEnd w:id="79"/>
     </w:p>
     <w:p>
       <w:pPr>
@@ -21837,16 +21921,16 @@
         <w:pStyle w:val="Heading2"/>
         <w:spacing w:line="360" w:lineRule="auto"/>
       </w:pPr>
-      <w:bookmarkStart w:id="71" w:name="_Ref481757037"/>
-      <w:bookmarkStart w:id="72" w:name="_Ref484529183"/>
+      <w:bookmarkStart w:id="80" w:name="_Ref481757037"/>
+      <w:bookmarkStart w:id="81" w:name="_Ref484529183"/>
       <w:r>
         <w:t>Figure</w:t>
       </w:r>
       <w:r>
         <w:t xml:space="preserve"> 7</w:t>
       </w:r>
-      <w:bookmarkEnd w:id="71"/>
-      <w:bookmarkEnd w:id="72"/>
+      <w:bookmarkEnd w:id="80"/>
+      <w:bookmarkEnd w:id="81"/>
     </w:p>
     <w:p>
       <w:pPr>
@@ -21910,14 +21994,14 @@
         <w:pStyle w:val="Heading2"/>
         <w:spacing w:line="360" w:lineRule="auto"/>
       </w:pPr>
-      <w:bookmarkStart w:id="73" w:name="_Ref484091798"/>
+      <w:bookmarkStart w:id="82" w:name="_Ref484091798"/>
       <w:r>
         <w:t>Figure</w:t>
       </w:r>
       <w:r>
         <w:t xml:space="preserve"> 8</w:t>
       </w:r>
-      <w:bookmarkEnd w:id="73"/>
+      <w:bookmarkEnd w:id="82"/>
     </w:p>
     <w:p>
       <w:pPr>
@@ -22020,11 +22104,11 @@
         <w:pStyle w:val="Heading2"/>
         <w:spacing w:line="360" w:lineRule="auto"/>
       </w:pPr>
-      <w:bookmarkStart w:id="74" w:name="_Ref447013206"/>
+      <w:bookmarkStart w:id="83" w:name="_Ref447013206"/>
       <w:r>
         <w:t>Supp. Figure 1</w:t>
       </w:r>
-      <w:bookmarkEnd w:id="74"/>
+      <w:bookmarkEnd w:id="83"/>
     </w:p>
     <w:p>
       <w:pPr>
@@ -22190,11 +22274,11 @@
         <w:pStyle w:val="Heading2"/>
         <w:spacing w:line="360" w:lineRule="auto"/>
       </w:pPr>
-      <w:bookmarkStart w:id="75" w:name="_Ref447013895"/>
+      <w:bookmarkStart w:id="84" w:name="_Ref447013895"/>
       <w:r>
         <w:t>Supp. Figure 2</w:t>
       </w:r>
-      <w:bookmarkEnd w:id="75"/>
+      <w:bookmarkEnd w:id="84"/>
     </w:p>
     <w:p>
       <w:pPr>
@@ -22336,11 +22420,11 @@
         <w:pStyle w:val="Heading2"/>
         <w:spacing w:line="360" w:lineRule="auto"/>
       </w:pPr>
-      <w:bookmarkStart w:id="76" w:name="_Ref447015478"/>
+      <w:bookmarkStart w:id="85" w:name="_Ref447015478"/>
       <w:r>
         <w:t>Supp. Figure 3</w:t>
       </w:r>
-      <w:bookmarkEnd w:id="76"/>
+      <w:bookmarkEnd w:id="85"/>
     </w:p>
     <w:p>
       <w:pPr>
@@ -22482,11 +22566,11 @@
         <w:pStyle w:val="Heading2"/>
         <w:spacing w:line="360" w:lineRule="auto"/>
       </w:pPr>
-      <w:bookmarkStart w:id="77" w:name="_Ref447187909"/>
+      <w:bookmarkStart w:id="86" w:name="_Ref447187909"/>
       <w:r>
         <w:t>Supp. Figure 4</w:t>
       </w:r>
-      <w:bookmarkEnd w:id="77"/>
+      <w:bookmarkEnd w:id="86"/>
     </w:p>
     <w:p>
       <w:pPr>
@@ -22676,11 +22760,11 @@
         <w:pStyle w:val="Heading2"/>
         <w:spacing w:line="360" w:lineRule="auto"/>
       </w:pPr>
-      <w:bookmarkStart w:id="78" w:name="_Ref470857301"/>
+      <w:bookmarkStart w:id="87" w:name="_Ref470857301"/>
       <w:r>
         <w:t>Supp. Figure 5</w:t>
       </w:r>
-      <w:bookmarkEnd w:id="78"/>
+      <w:bookmarkEnd w:id="87"/>
     </w:p>
     <w:p>
       <w:pPr>
@@ -22810,11 +22894,11 @@
         <w:pStyle w:val="Heading2"/>
         <w:spacing w:line="360" w:lineRule="auto"/>
       </w:pPr>
-      <w:bookmarkStart w:id="79" w:name="_Ref481678956"/>
+      <w:bookmarkStart w:id="88" w:name="_Ref481678956"/>
       <w:r>
         <w:t>Supp. Figure 6</w:t>
       </w:r>
-      <w:bookmarkEnd w:id="79"/>
+      <w:bookmarkEnd w:id="88"/>
     </w:p>
     <w:p>
       <w:pPr>
@@ -22983,11 +23067,11 @@
         <w:pStyle w:val="Heading2"/>
         <w:spacing w:line="360" w:lineRule="auto"/>
       </w:pPr>
-      <w:bookmarkStart w:id="80" w:name="_Ref486000600"/>
+      <w:bookmarkStart w:id="89" w:name="_Ref486000600"/>
       <w:r>
         <w:t>Supp. Figure 7</w:t>
       </w:r>
-      <w:bookmarkEnd w:id="80"/>
+      <w:bookmarkEnd w:id="89"/>
     </w:p>
     <w:p>
       <w:pPr>
@@ -23059,11 +23143,11 @@
         <w:pStyle w:val="Heading2"/>
         <w:spacing w:line="360" w:lineRule="auto"/>
       </w:pPr>
-      <w:bookmarkStart w:id="81" w:name="_Ref489428564"/>
+      <w:bookmarkStart w:id="90" w:name="_Ref489428564"/>
       <w:r>
         <w:t>Supp. Figure 8</w:t>
       </w:r>
-      <w:bookmarkEnd w:id="81"/>
+      <w:bookmarkEnd w:id="90"/>
     </w:p>
     <w:p>
       <w:pPr>
@@ -23115,11 +23199,11 @@
         <w:pStyle w:val="Heading2"/>
         <w:spacing w:line="360" w:lineRule="auto"/>
       </w:pPr>
-      <w:bookmarkStart w:id="82" w:name="_Ref483951527"/>
+      <w:bookmarkStart w:id="91" w:name="_Ref483951527"/>
       <w:r>
         <w:t>Supp. Figure 9</w:t>
       </w:r>
-      <w:bookmarkEnd w:id="82"/>
+      <w:bookmarkEnd w:id="91"/>
     </w:p>
     <w:p>
       <w:pPr>
@@ -23158,11 +23242,11 @@
         <w:pStyle w:val="Heading1"/>
         <w:spacing w:line="360" w:lineRule="auto"/>
       </w:pPr>
-      <w:bookmarkStart w:id="83" w:name="_Ref502242324"/>
+      <w:bookmarkStart w:id="92" w:name="_Ref502242324"/>
       <w:r>
         <w:t>Supplementary Text</w:t>
       </w:r>
-      <w:bookmarkEnd w:id="83"/>
+      <w:bookmarkEnd w:id="92"/>
     </w:p>
     <w:p>
       <w:pPr>
@@ -25018,7 +25102,7 @@
 
 <file path=word/comments.xml><?xml version="1.0" encoding="utf-8"?>
 <w:comments xmlns:wpc="http://schemas.microsoft.com/office/word/2010/wordprocessingCanvas" xmlns:cx="http://schemas.microsoft.com/office/drawing/2014/chartex" xmlns:cx1="http://schemas.microsoft.com/office/drawing/2015/9/8/chartex" xmlns:mc="http://schemas.openxmlformats.org/markup-compatibility/2006" xmlns:o="urn:schemas-microsoft-com:office:office" xmlns:r="http://schemas.openxmlformats.org/officeDocument/2006/relationships" xmlns:m="http://schemas.openxmlformats.org/officeDocument/2006/math" xmlns:v="urn:schemas-microsoft-com:vml" xmlns:wp14="http://schemas.microsoft.com/office/word/2010/wordprocessingDrawing" xmlns:wp="http://schemas.openxmlformats.org/drawingml/2006/wordprocessingDrawing" xmlns:w10="urn:schemas-microsoft-com:office:word" xmlns:w="http://schemas.openxmlformats.org/wordprocessingml/2006/main" xmlns:w14="http://schemas.microsoft.com/office/word/2010/wordml" xmlns:w15="http://schemas.microsoft.com/office/word/2012/wordml" xmlns:w16se="http://schemas.microsoft.com/office/word/2015/wordml/symex" xmlns:wpg="http://schemas.microsoft.com/office/word/2010/wordprocessingGroup" xmlns:wpi="http://schemas.microsoft.com/office/word/2010/wordprocessingInk" xmlns:wne="http://schemas.microsoft.com/office/word/2006/wordml" xmlns:wps="http://schemas.microsoft.com/office/word/2010/wordprocessingShape" mc:Ignorable="w14 w15 w16se wp14">
-  <w:comment w:id="33" w:author="rob" w:date="2018-06-12T08:21:00Z" w:initials="r">
+  <w:comment w:id="42" w:author="rob" w:date="2018-06-12T08:21:00Z" w:initials="r">
     <w:p>
       <w:pPr>
         <w:pStyle w:val="CommentText"/>
@@ -25034,7 +25118,7 @@
       </w:r>
     </w:p>
   </w:comment>
-  <w:comment w:id="58" w:author="rob" w:date="2018-06-12T08:18:00Z" w:initials="r">
+  <w:comment w:id="67" w:author="rob" w:date="2018-06-12T08:18:00Z" w:initials="r">
     <w:p>
       <w:pPr>
         <w:pStyle w:val="CommentText"/>
@@ -25119,7 +25203,7 @@
           <w:rPr>
             <w:noProof/>
           </w:rPr>
-          <w:t>7</w:t>
+          <w:t>10</w:t>
         </w:r>
         <w:r>
           <w:rPr>
@@ -26685,6 +26769,7 @@
   <w:style w:type="character" w:default="1" w:styleId="DefaultParagraphFont">
     <w:name w:val="Default Paragraph Font"/>
     <w:uiPriority w:val="1"/>
+    <w:semiHidden/>
     <w:unhideWhenUsed/>
   </w:style>
   <w:style w:type="table" w:default="1" w:styleId="TableNormal">
@@ -27385,7 +27470,7 @@
 </file>
 
 <file path=customXml/itemProps1.xml><?xml version="1.0" encoding="utf-8"?>
-<ds:datastoreItem xmlns:ds="http://schemas.openxmlformats.org/officeDocument/2006/customXml" ds:itemID="{C7EE4DC6-06B1-422E-8DD0-58E1887EF3B6}">
+<ds:datastoreItem xmlns:ds="http://schemas.openxmlformats.org/officeDocument/2006/customXml" ds:itemID="{8B78C7D2-E5BD-4058-AD63-721D739C6B65}">
   <ds:schemaRefs>
     <ds:schemaRef ds:uri="http://schemas.openxmlformats.org/officeDocument/2006/bibliography"/>
   </ds:schemaRefs>

</xml_diff>